<commit_message>
Updated ICD for CAN Bus
</commit_message>
<xml_diff>
--- a/CAN Bus ICD.docx
+++ b/CAN Bus ICD.docx
@@ -1,6 +1,6 @@
 
 <file path=word/document.xml><?xml version="1.0" encoding="utf-8"?>
-<w:document xmlns:wpc="http://schemas.microsoft.com/office/word/2010/wordprocessingCanvas" xmlns:mo="http://schemas.microsoft.com/office/mac/office/2008/main" xmlns:mc="http://schemas.openxmlformats.org/markup-compatibility/2006" xmlns:mv="urn:schemas-microsoft-com:mac:vml" xmlns:o="urn:schemas-microsoft-com:office:office" xmlns:r="http://schemas.openxmlformats.org/officeDocument/2006/relationships" xmlns:m="http://schemas.openxmlformats.org/officeDocument/2006/math" xmlns:v="urn:schemas-microsoft-com:vml" xmlns:wp14="http://schemas.microsoft.com/office/word/2010/wordprocessingDrawing" xmlns:wp="http://schemas.openxmlformats.org/drawingml/2006/wordprocessingDrawing" xmlns:w10="urn:schemas-microsoft-com:office:word" xmlns:w="http://schemas.openxmlformats.org/wordprocessingml/2006/main" xmlns:w14="http://schemas.microsoft.com/office/word/2010/wordml" xmlns:wpg="http://schemas.microsoft.com/office/word/2010/wordprocessingGroup" xmlns:wpi="http://schemas.microsoft.com/office/word/2010/wordprocessingInk" xmlns:wne="http://schemas.microsoft.com/office/word/2006/wordml" xmlns:wps="http://schemas.microsoft.com/office/word/2010/wordprocessingShape" mc:Ignorable="w14 wp14">
+<w:document xmlns:wpc="http://schemas.microsoft.com/office/word/2010/wordprocessingCanvas" xmlns:mc="http://schemas.openxmlformats.org/markup-compatibility/2006" xmlns:o="urn:schemas-microsoft-com:office:office" xmlns:r="http://schemas.openxmlformats.org/officeDocument/2006/relationships" xmlns:m="http://schemas.openxmlformats.org/officeDocument/2006/math" xmlns:v="urn:schemas-microsoft-com:vml" xmlns:wp14="http://schemas.microsoft.com/office/word/2010/wordprocessingDrawing" xmlns:wp="http://schemas.openxmlformats.org/drawingml/2006/wordprocessingDrawing" xmlns:w10="urn:schemas-microsoft-com:office:word" xmlns:w="http://schemas.openxmlformats.org/wordprocessingml/2006/main" xmlns:w14="http://schemas.microsoft.com/office/word/2010/wordml" xmlns:w15="http://schemas.microsoft.com/office/word/2012/wordml" xmlns:wpg="http://schemas.microsoft.com/office/word/2010/wordprocessingGroup" xmlns:wpi="http://schemas.microsoft.com/office/word/2010/wordprocessingInk" xmlns:wne="http://schemas.microsoft.com/office/word/2006/wordml" xmlns:wps="http://schemas.microsoft.com/office/word/2010/wordprocessingShape" mc:Ignorable="w14 w15 wp14">
   <w:body>
     <w:sdt>
       <w:sdtPr>
@@ -15,6 +15,7 @@
           <w:r>
             <w:rPr>
               <w:noProof/>
+              <w:lang w:eastAsia="ja-JP"/>
             </w:rPr>
             <mc:AlternateContent>
               <mc:Choice Requires="wpg">
@@ -63,14 +64,14 @@
                               </a:ln>
                               <a:extLst>
                                 <a:ext uri="{909E8E84-426E-40dd-AFC4-6F175D3DCCD1}">
-                                  <a14:hiddenFill xmlns:a14="http://schemas.microsoft.com/office/drawing/2010/main">
+                                  <a14:hiddenFill xmlns:a14="http://schemas.microsoft.com/office/drawing/2010/main" xmlns:w="http://schemas.openxmlformats.org/wordprocessingml/2006/main" xmlns:w10="urn:schemas-microsoft-com:office:word" xmlns:v="urn:schemas-microsoft-com:vml" xmlns:o="urn:schemas-microsoft-com:office:office" xmlns:mv="urn:schemas-microsoft-com:mac:vml" xmlns:mo="http://schemas.microsoft.com/office/mac/office/2008/main" xmlns="">
                                     <a:solidFill>
                                       <a:srgbClr val="FFFFFF"/>
                                     </a:solidFill>
                                   </a14:hiddenFill>
                                 </a:ext>
                                 <a:ext uri="{91240B29-F687-4f45-9708-019B960494DF}">
-                                  <a14:hiddenLine xmlns:a14="http://schemas.microsoft.com/office/drawing/2010/main" w="9525">
+                                  <a14:hiddenLine xmlns:a14="http://schemas.microsoft.com/office/drawing/2010/main" xmlns:w="http://schemas.openxmlformats.org/wordprocessingml/2006/main" xmlns:w10="urn:schemas-microsoft-com:office:word" xmlns:v="urn:schemas-microsoft-com:vml" xmlns:o="urn:schemas-microsoft-com:office:office" xmlns:mv="urn:schemas-microsoft-com:mac:vml" xmlns:mo="http://schemas.microsoft.com/office/mac/office/2008/main" xmlns="" w="9525">
                                     <a:solidFill>
                                       <a:srgbClr val="808080"/>
                                     </a:solidFill>
@@ -131,14 +132,14 @@
                               </a:ln>
                               <a:extLst>
                                 <a:ext uri="{909E8E84-426E-40dd-AFC4-6F175D3DCCD1}">
-                                  <a14:hiddenFill xmlns:a14="http://schemas.microsoft.com/office/drawing/2010/main">
+                                  <a14:hiddenFill xmlns:a14="http://schemas.microsoft.com/office/drawing/2010/main" xmlns:w="http://schemas.openxmlformats.org/wordprocessingml/2006/main" xmlns:w10="urn:schemas-microsoft-com:office:word" xmlns:v="urn:schemas-microsoft-com:vml" xmlns:o="urn:schemas-microsoft-com:office:office" xmlns:mv="urn:schemas-microsoft-com:mac:vml" xmlns:mo="http://schemas.microsoft.com/office/mac/office/2008/main" xmlns="">
                                     <a:solidFill>
                                       <a:srgbClr val="FFFFFF"/>
                                     </a:solidFill>
                                   </a14:hiddenFill>
                                 </a:ext>
                                 <a:ext uri="{91240B29-F687-4f45-9708-019B960494DF}">
-                                  <a14:hiddenLine xmlns:a14="http://schemas.microsoft.com/office/drawing/2010/main" w="9525">
+                                  <a14:hiddenLine xmlns:a14="http://schemas.microsoft.com/office/drawing/2010/main" xmlns:w="http://schemas.openxmlformats.org/wordprocessingml/2006/main" xmlns:w10="urn:schemas-microsoft-com:office:word" xmlns:v="urn:schemas-microsoft-com:vml" xmlns:o="urn:schemas-microsoft-com:office:office" xmlns:mv="urn:schemas-microsoft-com:mac:vml" xmlns:mo="http://schemas.microsoft.com/office/mac/office/2008/main" xmlns="" w="9525">
                                     <a:solidFill>
                                       <a:srgbClr val="000000"/>
                                     </a:solidFill>
@@ -201,7 +202,7 @@
                               </a:ln>
                               <a:extLst>
                                 <a:ext uri="{909E8E84-426E-40dd-AFC4-6F175D3DCCD1}">
-                                  <a14:hiddenFill xmlns:a14="http://schemas.microsoft.com/office/drawing/2010/main">
+                                  <a14:hiddenFill xmlns:a14="http://schemas.microsoft.com/office/drawing/2010/main" xmlns:w="http://schemas.openxmlformats.org/wordprocessingml/2006/main" xmlns:w10="urn:schemas-microsoft-com:office:word" xmlns:v="urn:schemas-microsoft-com:vml" xmlns:o="urn:schemas-microsoft-com:office:office" xmlns:mv="urn:schemas-microsoft-com:mac:vml" xmlns:mo="http://schemas.microsoft.com/office/mac/office/2008/main" xmlns="">
                                     <a:noFill/>
                                   </a14:hiddenFill>
                                 </a:ext>
@@ -217,12 +218,12 @@
               </mc:Choice>
               <mc:Fallback>
                 <w:pict>
-                  <v:group id="Group 91" o:spid="_x0000_s1026" style="position:absolute;margin-left:352.5pt;margin-top:-7.45pt;width:187.2pt;height:61.15pt;z-index:251663360" coordsize="2377440,776605" o:gfxdata="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">
-                    <v:shapetype id="_x0000_t202" coordsize="21600,21600" o:spt="202" path="m0,0l0,21600,21600,21600,21600,0xe">
+                  <v:group w14:anchorId="1B0F749B" id="Group 91" o:spid="_x0000_s1026" style="position:absolute;margin-left:352.5pt;margin-top:-7.5pt;width:187.2pt;height:61.15pt;z-index:251663360" coordsize="23774,7766" o:gfxdata="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">
+                    <v:shapetype id="_x0000_t202" coordsize="21600,21600" o:spt="202" path="m,l,21600r21600,l21600,xe">
                       <v:stroke joinstyle="miter"/>
                       <v:path gradientshapeok="t" o:connecttype="rect"/>
                     </v:shapetype>
-                    <v:shape id="Text Box 6" o:spid="_x0000_s1027" type="#_x0000_t202" style="position:absolute;top:123825;width:1257935;height:517525;visibility:visible;mso-wrap-style:square;v-text-anchor:top" o:gfxdata="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" filled="f" stroked="f" strokecolor="gray">
+                    <v:shape id="Text Box 6" o:spid="_x0000_s1027" type="#_x0000_t202" style="position:absolute;top:1238;width:12579;height:5175;visibility:visible;mso-wrap-style:square;v-text-anchor:top" o:gfxdata="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" filled="f" stroked="f">
                       <v:textbox inset="0,0,0,0">
                         <w:txbxContent>
                           <w:p>
@@ -251,7 +252,7 @@
                         </w:txbxContent>
                       </v:textbox>
                     </v:shape>
-                    <v:shape id="Text Box 7" o:spid="_x0000_s1028" type="#_x0000_t202" style="position:absolute;left:1381125;width:996315;height:756920;visibility:visible;mso-wrap-style:square;v-text-anchor:top" o:gfxdata="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" filled="f" stroked="f">
+                    <v:shape id="Text Box 7" o:spid="_x0000_s1028" type="#_x0000_t202" style="position:absolute;left:13811;width:9963;height:7569;visibility:visible;mso-wrap-style:square;v-text-anchor:top" o:gfxdata="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" filled="f" stroked="f">
                       <v:textbox inset="0,0,0,0">
                         <w:txbxContent>
                           <w:p>
@@ -277,11 +278,11 @@
                         </w:txbxContent>
                       </v:textbox>
                     </v:shape>
-                    <v:shapetype id="_x0000_t32" coordsize="21600,21600" o:spt="32" o:oned="t" path="m0,0l21600,21600e" filled="f">
+                    <v:shapetype id="_x0000_t32" coordsize="21600,21600" o:spt="32" o:oned="t" path="m,l21600,21600e" filled="f">
                       <v:path arrowok="t" fillok="f" o:connecttype="none"/>
                       <o:lock v:ext="edit" shapetype="t"/>
                     </v:shapetype>
-                    <v:shape id="AutoShape 8" o:spid="_x0000_s1029" type="#_x0000_t32" style="position:absolute;left:1333500;top:190500;width:0;height:586105;visibility:visible;mso-wrap-style:square" o:connectortype="straight" o:gfxdata="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" strokecolor="gray" strokeweight="1.5pt"/>
+                    <v:shape id="AutoShape 8" o:spid="_x0000_s1029" type="#_x0000_t32" style="position:absolute;left:13335;top:1905;width:0;height:5861;visibility:visible;mso-wrap-style:square" o:connectortype="straight" o:gfxdata="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" strokecolor="gray" strokeweight="1.5pt"/>
                   </v:group>
                 </w:pict>
               </mc:Fallback>
@@ -290,6 +291,7 @@
           <w:r>
             <w:rPr>
               <w:noProof/>
+              <w:lang w:eastAsia="ja-JP"/>
             </w:rPr>
             <mc:AlternateContent>
               <mc:Choice Requires="wps">
@@ -329,14 +331,14 @@
                             </a:ln>
                             <a:extLst>
                               <a:ext uri="{909E8E84-426E-40dd-AFC4-6F175D3DCCD1}">
-                                <a14:hiddenFill xmlns:a14="http://schemas.microsoft.com/office/drawing/2010/main">
+                                <a14:hiddenFill xmlns:a14="http://schemas.microsoft.com/office/drawing/2010/main" xmlns:w="http://schemas.openxmlformats.org/wordprocessingml/2006/main" xmlns:w10="urn:schemas-microsoft-com:office:word" xmlns:v="urn:schemas-microsoft-com:vml" xmlns:o="urn:schemas-microsoft-com:office:office" xmlns:mv="urn:schemas-microsoft-com:mac:vml" xmlns:mo="http://schemas.microsoft.com/office/mac/office/2008/main" xmlns="">
                                   <a:solidFill>
                                     <a:srgbClr val="FFFFFF"/>
                                   </a:solidFill>
                                 </a14:hiddenFill>
                               </a:ext>
                               <a:ext uri="{91240B29-F687-4f45-9708-019B960494DF}">
-                                <a14:hiddenLine xmlns:a14="http://schemas.microsoft.com/office/drawing/2010/main" w="9525">
+                                <a14:hiddenLine xmlns:a14="http://schemas.microsoft.com/office/drawing/2010/main" xmlns:w="http://schemas.openxmlformats.org/wordprocessingml/2006/main" xmlns:w10="urn:schemas-microsoft-com:office:word" xmlns:v="urn:schemas-microsoft-com:vml" xmlns:o="urn:schemas-microsoft-com:office:office" xmlns:mv="urn:schemas-microsoft-com:mac:vml" xmlns:mo="http://schemas.microsoft.com/office/mac/office/2008/main" xmlns="" w="9525">
                                   <a:solidFill>
                                     <a:srgbClr val="000000"/>
                                   </a:solidFill>
@@ -413,7 +415,7 @@
               </mc:Choice>
               <mc:Fallback>
                 <w:pict>
-                  <v:rect id="Rectangle 2" o:spid="_x0000_s1030" style="position:absolute;margin-left:33.85pt;margin-top:717.15pt;width:540pt;height:30.6pt;z-index:251660288;visibility:visible;mso-wrap-style:square;mso-width-percent:0;mso-height-percent:0;mso-wrap-distance-left:9pt;mso-wrap-distance-top:0;mso-wrap-distance-right:9pt;mso-wrap-distance-bottom:0;mso-position-horizontal:absolute;mso-position-horizontal-relative:page;mso-position-vertical:absolute;mso-position-vertical-relative:page;mso-width-percent:0;mso-height-percent:0;mso-width-relative:page;mso-height-relative:page;v-text-anchor:top" o:gfxdata="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" filled="f" stroked="f">
+                  <v:rect w14:anchorId="025CA47A" id="Rectangle 2" o:spid="_x0000_s1030" style="position:absolute;margin-left:33.85pt;margin-top:717.15pt;width:540pt;height:30.6pt;z-index:251660288;visibility:visible;mso-wrap-style:square;mso-width-percent:0;mso-height-percent:0;mso-wrap-distance-left:9pt;mso-wrap-distance-top:0;mso-wrap-distance-right:9pt;mso-wrap-distance-bottom:0;mso-position-horizontal:absolute;mso-position-horizontal-relative:page;mso-position-vertical:absolute;mso-position-vertical-relative:page;mso-width-percent:0;mso-height-percent:0;mso-width-relative:page;mso-height-relative:page;v-text-anchor:top" o:gfxdata="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" filled="f" stroked="f">
                     <v:textbox>
                       <w:txbxContent>
                         <w:sdt>
@@ -472,6 +474,7 @@
           <w:r>
             <w:rPr>
               <w:noProof/>
+              <w:lang w:eastAsia="ja-JP"/>
             </w:rPr>
             <mc:AlternateContent>
               <mc:Choice Requires="wps">
@@ -511,14 +514,14 @@
                             </a:ln>
                             <a:extLst>
                               <a:ext uri="{909E8E84-426E-40dd-AFC4-6F175D3DCCD1}">
-                                <a14:hiddenFill xmlns:a14="http://schemas.microsoft.com/office/drawing/2010/main">
+                                <a14:hiddenFill xmlns:a14="http://schemas.microsoft.com/office/drawing/2010/main" xmlns:w="http://schemas.openxmlformats.org/wordprocessingml/2006/main" xmlns:w10="urn:schemas-microsoft-com:office:word" xmlns:v="urn:schemas-microsoft-com:vml" xmlns:o="urn:schemas-microsoft-com:office:office" xmlns:mv="urn:schemas-microsoft-com:mac:vml" xmlns:mo="http://schemas.microsoft.com/office/mac/office/2008/main" xmlns="">
                                   <a:solidFill>
                                     <a:srgbClr val="FFFFFF"/>
                                   </a:solidFill>
                                 </a14:hiddenFill>
                               </a:ext>
                               <a:ext uri="{91240B29-F687-4f45-9708-019B960494DF}">
-                                <a14:hiddenLine xmlns:a14="http://schemas.microsoft.com/office/drawing/2010/main" w="9525">
+                                <a14:hiddenLine xmlns:a14="http://schemas.microsoft.com/office/drawing/2010/main" xmlns:w="http://schemas.openxmlformats.org/wordprocessingml/2006/main" xmlns:w10="urn:schemas-microsoft-com:office:word" xmlns:v="urn:schemas-microsoft-com:vml" xmlns:o="urn:schemas-microsoft-com:office:office" xmlns:mv="urn:schemas-microsoft-com:mac:vml" xmlns:mo="http://schemas.microsoft.com/office/mac/office/2008/main" xmlns="" w="9525">
                                   <a:solidFill>
                                     <a:srgbClr val="000000"/>
                                   </a:solidFill>
@@ -654,7 +657,7 @@
               </mc:Choice>
               <mc:Fallback>
                 <w:pict>
-                  <v:rect id="Rectangle 3" o:spid="_x0000_s1031" style="position:absolute;margin-left:33.85pt;margin-top:392.4pt;width:464.4pt;height:269.15pt;z-index:251661312;visibility:visible;mso-wrap-style:square;mso-width-percent:0;mso-height-percent:0;mso-wrap-distance-left:9pt;mso-wrap-distance-top:0;mso-wrap-distance-right:9pt;mso-wrap-distance-bottom:0;mso-position-horizontal:absolute;mso-position-horizontal-relative:page;mso-position-vertical:absolute;mso-position-vertical-relative:page;mso-width-percent:0;mso-height-percent:0;mso-width-relative:page;mso-height-relative:page;v-text-anchor:top" o:gfxdata="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" filled="f" stroked="f">
+                  <v:rect w14:anchorId="2ABBB412" id="Rectangle 3" o:spid="_x0000_s1031" style="position:absolute;margin-left:33.85pt;margin-top:392.4pt;width:464.4pt;height:269.15pt;z-index:251661312;visibility:visible;mso-wrap-style:square;mso-width-percent:0;mso-height-percent:0;mso-wrap-distance-left:9pt;mso-wrap-distance-top:0;mso-wrap-distance-right:9pt;mso-wrap-distance-bottom:0;mso-position-horizontal:absolute;mso-position-horizontal-relative:page;mso-position-vertical:absolute;mso-position-vertical-relative:page;mso-width-percent:0;mso-height-percent:0;mso-width-relative:page;mso-height-relative:page;v-text-anchor:top" o:gfxdata="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" filled="f" stroked="f">
                     <v:textbox>
                       <w:txbxContent>
                         <w:sdt>
@@ -772,6 +775,7 @@
           <w:r>
             <w:rPr>
               <w:noProof/>
+              <w:lang w:eastAsia="ja-JP"/>
             </w:rPr>
             <mc:AlternateContent>
               <mc:Choice Requires="wps">
@@ -817,7 +821,7 @@
                             <a:effectLst/>
                             <a:extLst>
                               <a:ext uri="{91240B29-F687-4f45-9708-019B960494DF}">
-                                <a14:hiddenLine xmlns:a14="http://schemas.microsoft.com/office/drawing/2010/main" w="19050">
+                                <a14:hiddenLine xmlns:a14="http://schemas.microsoft.com/office/drawing/2010/main" xmlns:w="http://schemas.openxmlformats.org/wordprocessingml/2006/main" xmlns:w10="urn:schemas-microsoft-com:office:word" xmlns:v="urn:schemas-microsoft-com:vml" xmlns:o="urn:schemas-microsoft-com:office:office" xmlns:mv="urn:schemas-microsoft-com:mac:vml" xmlns:mo="http://schemas.microsoft.com/office/mac/office/2008/main" xmlns="" w="19050">
                                   <a:solidFill>
                                     <a:srgbClr val="4A7EBB"/>
                                   </a:solidFill>
@@ -827,7 +831,7 @@
                                 </a14:hiddenLine>
                               </a:ext>
                               <a:ext uri="{AF507438-7753-43e0-B8FC-AC1667EBCBE1}">
-                                <a14:hiddenEffects xmlns:a14="http://schemas.microsoft.com/office/drawing/2010/main">
+                                <a14:hiddenEffects xmlns:a14="http://schemas.microsoft.com/office/drawing/2010/main" xmlns:w="http://schemas.openxmlformats.org/wordprocessingml/2006/main" xmlns:w10="urn:schemas-microsoft-com:office:word" xmlns:v="urn:schemas-microsoft-com:vml" xmlns:o="urn:schemas-microsoft-com:office:office" xmlns:mv="urn:schemas-microsoft-com:mac:vml" xmlns:mo="http://schemas.microsoft.com/office/mac/office/2008/main" xmlns="">
                                   <a:effectLst>
                                     <a:outerShdw blurRad="63500" dist="26940" dir="5400000" algn="ctr" rotWithShape="0">
                                       <a:srgbClr val="000000">
@@ -856,8 +860,7 @@
               </mc:Choice>
               <mc:Fallback>
                 <w:pict>
-                  <v:rect id="Rectangle 4" o:spid="_x0000_s1026" style="position:absolute;margin-left:21.6pt;margin-top:36pt;width:568.8pt;height:17.6pt;z-index:251662336;visibility:visible;mso-wrap-style:square;mso-width-percent:0;mso-height-percent:0;mso-wrap-distance-left:9pt;mso-wrap-distance-top:0;mso-wrap-distance-right:9pt;mso-wrap-distance-bottom:0;mso-position-horizontal:absolute;mso-position-horizontal-relative:page;mso-position-vertical:absolute;mso-position-vertical-relative:page;mso-width-percent:0;mso-height-percent:0;mso-width-relative:page;mso-height-relative:page;v-text-anchor:top" o:gfxdata="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" fillcolor="#8db3e2 [1311]" stroked="f" strokecolor="#4a7ebb" strokeweight="1.5pt">
-                    <v:shadow opacity="22938f" offset="0"/>
+                  <v:rect w14:anchorId="41971904" id="Rectangle 4" o:spid="_x0000_s1026" style="position:absolute;margin-left:21.6pt;margin-top:36pt;width:568.8pt;height:17.6pt;z-index:251662336;visibility:visible;mso-wrap-style:square;mso-width-percent:0;mso-height-percent:0;mso-wrap-distance-left:9pt;mso-wrap-distance-top:0;mso-wrap-distance-right:9pt;mso-wrap-distance-bottom:0;mso-position-horizontal:absolute;mso-position-horizontal-relative:page;mso-position-vertical:absolute;mso-position-vertical-relative:page;mso-width-percent:0;mso-height-percent:0;mso-width-relative:page;mso-height-relative:page;v-text-anchor:top" o:gfxdata="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" fillcolor="#8db3e2 [1311]" stroked="f">
                     <v:textbox inset=",7.2pt,,7.2pt"/>
                     <w10:wrap anchorx="page" anchory="page"/>
                   </v:rect>
@@ -868,6 +871,7 @@
           <w:r>
             <w:rPr>
               <w:noProof/>
+              <w:lang w:eastAsia="ja-JP"/>
             </w:rPr>
             <mc:AlternateContent>
               <mc:Choice Requires="wpg">
@@ -925,7 +929,7 @@
                               </a:ln>
                               <a:extLst>
                                 <a:ext uri="{909E8E84-426E-40dd-AFC4-6F175D3DCCD1}">
-                                  <a14:hiddenFill xmlns:a14="http://schemas.microsoft.com/office/drawing/2010/main">
+                                  <a14:hiddenFill xmlns:a14="http://schemas.microsoft.com/office/drawing/2010/main" xmlns:w="http://schemas.openxmlformats.org/wordprocessingml/2006/main" xmlns:w10="urn:schemas-microsoft-com:office:word" xmlns:v="urn:schemas-microsoft-com:vml" xmlns:o="urn:schemas-microsoft-com:office:office" xmlns:mv="urn:schemas-microsoft-com:mac:vml" xmlns:mo="http://schemas.microsoft.com/office/mac/office/2008/main" xmlns="">
                                     <a:noFill/>
                                   </a14:hiddenFill>
                                 </a:ext>
@@ -957,7 +961,7 @@
                               </a:ln>
                               <a:extLst>
                                 <a:ext uri="{909E8E84-426E-40dd-AFC4-6F175D3DCCD1}">
-                                  <a14:hiddenFill xmlns:a14="http://schemas.microsoft.com/office/drawing/2010/main">
+                                  <a14:hiddenFill xmlns:a14="http://schemas.microsoft.com/office/drawing/2010/main" xmlns:w="http://schemas.openxmlformats.org/wordprocessingml/2006/main" xmlns:w10="urn:schemas-microsoft-com:office:word" xmlns:v="urn:schemas-microsoft-com:vml" xmlns:o="urn:schemas-microsoft-com:office:office" xmlns:mv="urn:schemas-microsoft-com:mac:vml" xmlns:mo="http://schemas.microsoft.com/office/mac/office/2008/main" xmlns="">
                                     <a:noFill/>
                                   </a14:hiddenFill>
                                 </a:ext>
@@ -979,9 +983,9 @@
               </mc:Choice>
               <mc:Fallback>
                 <w:pict>
-                  <v:group id="Group 9" o:spid="_x0000_s1026" style="position:absolute;margin-left:21.6pt;margin-top:702pt;width:568.8pt;height:54.05pt;z-index:-251657216;mso-position-horizontal-relative:page;mso-position-vertical-relative:page" coordorigin="432,13608" coordsize="11376,1081" o:gfxdata="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">
-                    <v:shape id="AutoShape 10" o:spid="_x0000_s1027" type="#_x0000_t32" style="position:absolute;left:432;top:13608;width:11376;height:0;visibility:visible;mso-wrap-style:square" o:connectortype="straight" o:gfxdata="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" strokecolor="gray"/>
-                    <v:shape id="AutoShape 11" o:spid="_x0000_s1028" type="#_x0000_t32" style="position:absolute;left:432;top:14689;width:11376;height:0;visibility:visible;mso-wrap-style:square" o:connectortype="straight" o:gfxdata="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" strokecolor="gray"/>
+                  <v:group w14:anchorId="286A61F6" id="Group 9" o:spid="_x0000_s1026" style="position:absolute;margin-left:21.6pt;margin-top:702pt;width:568.8pt;height:54.05pt;z-index:-251657216;mso-position-horizontal-relative:page;mso-position-vertical-relative:page" coordorigin="432,13608" coordsize="11376,1081" o:gfxdata="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">
+                    <v:shape id="AutoShape 10" o:spid="_x0000_s1027" type="#_x0000_t32" style="position:absolute;left:432;top:13608;width:11376;height:0;visibility:visible;mso-wrap-style:square" o:connectortype="straight" o:gfxdata="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" strokecolor="gray"/>
+                    <v:shape id="AutoShape 11" o:spid="_x0000_s1028" type="#_x0000_t32" style="position:absolute;left:432;top:14689;width:11376;height:0;visibility:visible;mso-wrap-style:square" o:connectortype="straight" o:gfxdata="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" strokecolor="gray"/>
                     <w10:wrap anchorx="page" anchory="page"/>
                   </v:group>
                 </w:pict>
@@ -991,6 +995,7 @@
           <w:r>
             <w:rPr>
               <w:noProof/>
+              <w:lang w:eastAsia="ja-JP"/>
             </w:rPr>
             <mc:AlternateContent>
               <mc:Choice Requires="wpg">
@@ -1043,14 +1048,14 @@
                               </a:ln>
                               <a:extLst>
                                 <a:ext uri="{909E8E84-426E-40dd-AFC4-6F175D3DCCD1}">
-                                  <a14:hiddenFill xmlns:a14="http://schemas.microsoft.com/office/drawing/2010/main">
+                                  <a14:hiddenFill xmlns:a14="http://schemas.microsoft.com/office/drawing/2010/main" xmlns:w="http://schemas.openxmlformats.org/wordprocessingml/2006/main" xmlns:w10="urn:schemas-microsoft-com:office:word" xmlns:v="urn:schemas-microsoft-com:vml" xmlns:o="urn:schemas-microsoft-com:office:office" xmlns:mv="urn:schemas-microsoft-com:mac:vml" xmlns:mo="http://schemas.microsoft.com/office/mac/office/2008/main" xmlns="">
                                     <a:solidFill>
                                       <a:srgbClr val="FFFFFF"/>
                                     </a:solidFill>
                                   </a14:hiddenFill>
                                 </a:ext>
                                 <a:ext uri="{91240B29-F687-4f45-9708-019B960494DF}">
-                                  <a14:hiddenLine xmlns:a14="http://schemas.microsoft.com/office/drawing/2010/main" w="9525">
+                                  <a14:hiddenLine xmlns:a14="http://schemas.microsoft.com/office/drawing/2010/main" xmlns:w="http://schemas.openxmlformats.org/wordprocessingml/2006/main" xmlns:w10="urn:schemas-microsoft-com:office:word" xmlns:v="urn:schemas-microsoft-com:vml" xmlns:o="urn:schemas-microsoft-com:office:office" xmlns:mv="urn:schemas-microsoft-com:mac:vml" xmlns:mo="http://schemas.microsoft.com/office/mac/office/2008/main" xmlns="" w="9525">
                                     <a:solidFill>
                                       <a:srgbClr val="000000"/>
                                     </a:solidFill>
@@ -1110,7 +1115,7 @@
                               </a:ln>
                               <a:extLst>
                                 <a:ext uri="{909E8E84-426E-40dd-AFC4-6F175D3DCCD1}">
-                                  <a14:hiddenFill xmlns:a14="http://schemas.microsoft.com/office/drawing/2010/main">
+                                  <a14:hiddenFill xmlns:a14="http://schemas.microsoft.com/office/drawing/2010/main" xmlns:w="http://schemas.openxmlformats.org/wordprocessingml/2006/main" xmlns:w10="urn:schemas-microsoft-com:office:word" xmlns:v="urn:schemas-microsoft-com:vml" xmlns:o="urn:schemas-microsoft-com:office:office" xmlns:mv="urn:schemas-microsoft-com:mac:vml" xmlns:mo="http://schemas.microsoft.com/office/mac/office/2008/main" xmlns="">
                                     <a:noFill/>
                                   </a14:hiddenFill>
                                 </a:ext>
@@ -1137,14 +1142,14 @@
                               </a:ln>
                               <a:extLst>
                                 <a:ext uri="{909E8E84-426E-40dd-AFC4-6F175D3DCCD1}">
-                                  <a14:hiddenFill xmlns:a14="http://schemas.microsoft.com/office/drawing/2010/main">
+                                  <a14:hiddenFill xmlns:a14="http://schemas.microsoft.com/office/drawing/2010/main" xmlns:w="http://schemas.openxmlformats.org/wordprocessingml/2006/main" xmlns:w10="urn:schemas-microsoft-com:office:word" xmlns:v="urn:schemas-microsoft-com:vml" xmlns:o="urn:schemas-microsoft-com:office:office" xmlns:mv="urn:schemas-microsoft-com:mac:vml" xmlns:mo="http://schemas.microsoft.com/office/mac/office/2008/main" xmlns="">
                                     <a:solidFill>
                                       <a:srgbClr val="FFFFFF"/>
                                     </a:solidFill>
                                   </a14:hiddenFill>
                                 </a:ext>
                                 <a:ext uri="{91240B29-F687-4f45-9708-019B960494DF}">
-                                  <a14:hiddenLine xmlns:a14="http://schemas.microsoft.com/office/drawing/2010/main" w="9525">
+                                  <a14:hiddenLine xmlns:a14="http://schemas.microsoft.com/office/drawing/2010/main" xmlns:w="http://schemas.openxmlformats.org/wordprocessingml/2006/main" xmlns:w10="urn:schemas-microsoft-com:office:word" xmlns:v="urn:schemas-microsoft-com:vml" xmlns:o="urn:schemas-microsoft-com:office:office" xmlns:mv="urn:schemas-microsoft-com:mac:vml" xmlns:mo="http://schemas.microsoft.com/office/mac/office/2008/main" xmlns="" w="9525">
                                     <a:solidFill>
                                       <a:srgbClr val="000000"/>
                                     </a:solidFill>
@@ -1199,8 +1204,8 @@
               </mc:Choice>
               <mc:Fallback>
                 <w:pict>
-                  <v:group id="Group 15" o:spid="_x0000_s1032" style="position:absolute;margin-left:364.5pt;margin-top:-385.65pt;width:143.25pt;height:60.75pt;z-index:251664384" coordorigin="8895,1230" coordsize="2865,1215" o:gfxdata="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">
-                    <v:shape id="Text Box 16" o:spid="_x0000_s1033" type="#_x0000_t202" style="position:absolute;left:10290;top:1230;width:1470;height:1215;visibility:visible;mso-wrap-style:square;v-text-anchor:top" o:gfxdata="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" filled="f" stroked="f">
+                  <v:group w14:anchorId="5ABD58CD" id="Group 15" o:spid="_x0000_s1032" style="position:absolute;margin-left:364.5pt;margin-top:-385.7pt;width:143.25pt;height:60.75pt;z-index:251664384" coordorigin="8895,1230" coordsize="2865,1215" o:gfxdata="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">
+                    <v:shape id="Text Box 16" o:spid="_x0000_s1033" type="#_x0000_t202" style="position:absolute;left:10290;top:1230;width:1470;height:1215;visibility:visible;mso-wrap-style:square;v-text-anchor:top" o:gfxdata="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" filled="f" stroked="f">
                       <v:textbox>
                         <w:txbxContent>
                           <w:p>
@@ -1223,8 +1228,8 @@
                         </w:txbxContent>
                       </v:textbox>
                     </v:shape>
-                    <v:shape id="AutoShape 17" o:spid="_x0000_s1034" type="#_x0000_t32" style="position:absolute;left:10290;top:1590;width:0;height:630;visibility:visible;mso-wrap-style:square" o:connectortype="straight" o:gfxdata="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" strokecolor="white" strokeweight="1.5pt"/>
-                    <v:shape id="Text Box 18" o:spid="_x0000_s1035" type="#_x0000_t202" style="position:absolute;left:8895;top:1455;width:1365;height:630;visibility:visible;mso-wrap-style:square;v-text-anchor:top" o:gfxdata="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" filled="f" stroked="f">
+                    <v:shape id="AutoShape 17" o:spid="_x0000_s1034" type="#_x0000_t32" style="position:absolute;left:10290;top:1590;width:0;height:630;visibility:visible;mso-wrap-style:square" o:connectortype="straight" o:gfxdata="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" strokecolor="white" strokeweight="1.5pt"/>
+                    <v:shape id="Text Box 18" o:spid="_x0000_s1035" type="#_x0000_t202" style="position:absolute;left:8895;top:1455;width:1365;height:630;visibility:visible;mso-wrap-style:square;v-text-anchor:top" o:gfxdata="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" filled="f" stroked="f">
                       <v:textbox>
                         <w:txbxContent>
                           <w:p>
@@ -1304,6 +1309,8 @@
             <w:rPr>
               <w:b w:val="0"/>
               <w:noProof/>
+              <w:sz w:val="22"/>
+              <w:szCs w:val="22"/>
               <w:lang w:eastAsia="ja-JP"/>
             </w:rPr>
           </w:pPr>
@@ -1316,53 +1323,63 @@
           <w:r>
             <w:fldChar w:fldCharType="separate"/>
           </w:r>
-          <w:r>
-            <w:rPr>
-              <w:noProof/>
-            </w:rPr>
-            <w:t>Overview</w:t>
-          </w:r>
-          <w:r>
-            <w:rPr>
-              <w:noProof/>
-            </w:rPr>
-            <w:tab/>
-          </w:r>
-          <w:r>
-            <w:rPr>
-              <w:noProof/>
-            </w:rPr>
-            <w:fldChar w:fldCharType="begin"/>
-          </w:r>
-          <w:r>
-            <w:rPr>
-              <w:noProof/>
-            </w:rPr>
-            <w:instrText xml:space="preserve"> PAGEREF _Toc350253740 \h </w:instrText>
-          </w:r>
-          <w:r>
-            <w:rPr>
-              <w:noProof/>
-            </w:rPr>
-          </w:r>
-          <w:r>
-            <w:rPr>
-              <w:noProof/>
-            </w:rPr>
-            <w:fldChar w:fldCharType="separate"/>
-          </w:r>
-          <w:r>
-            <w:rPr>
-              <w:noProof/>
-            </w:rPr>
-            <w:t>3</w:t>
-          </w:r>
-          <w:r>
-            <w:rPr>
-              <w:noProof/>
-            </w:rPr>
-            <w:fldChar w:fldCharType="end"/>
-          </w:r>
+          <w:hyperlink w:anchor="_Toc476682999" w:history="1">
+            <w:r>
+              <w:rPr>
+                <w:rStyle w:val="Hyperlink"/>
+                <w:noProof/>
+              </w:rPr>
+              <w:t>Overview</w:t>
+            </w:r>
+            <w:r>
+              <w:rPr>
+                <w:noProof/>
+                <w:webHidden/>
+              </w:rPr>
+              <w:tab/>
+            </w:r>
+            <w:r>
+              <w:rPr>
+                <w:noProof/>
+                <w:webHidden/>
+              </w:rPr>
+              <w:fldChar w:fldCharType="begin"/>
+            </w:r>
+            <w:r>
+              <w:rPr>
+                <w:noProof/>
+                <w:webHidden/>
+              </w:rPr>
+              <w:instrText xml:space="preserve"> PAGEREF _Toc476682999 \h </w:instrText>
+            </w:r>
+            <w:r>
+              <w:rPr>
+                <w:noProof/>
+                <w:webHidden/>
+              </w:rPr>
+            </w:r>
+            <w:r>
+              <w:rPr>
+                <w:noProof/>
+                <w:webHidden/>
+              </w:rPr>
+              <w:fldChar w:fldCharType="separate"/>
+            </w:r>
+            <w:r>
+              <w:rPr>
+                <w:noProof/>
+                <w:webHidden/>
+              </w:rPr>
+              <w:t>3</w:t>
+            </w:r>
+            <w:r>
+              <w:rPr>
+                <w:noProof/>
+                <w:webHidden/>
+              </w:rPr>
+              <w:fldChar w:fldCharType="end"/>
+            </w:r>
+          </w:hyperlink>
         </w:p>
         <w:p>
           <w:pPr>
@@ -1373,56 +1390,68 @@
             <w:rPr>
               <w:b w:val="0"/>
               <w:noProof/>
+              <w:sz w:val="22"/>
+              <w:szCs w:val="22"/>
               <w:lang w:eastAsia="ja-JP"/>
             </w:rPr>
           </w:pPr>
-          <w:r>
-            <w:rPr>
-              <w:noProof/>
-            </w:rPr>
-            <w:t>Hardware interface</w:t>
-          </w:r>
-          <w:r>
-            <w:rPr>
-              <w:noProof/>
-            </w:rPr>
-            <w:tab/>
-          </w:r>
-          <w:r>
-            <w:rPr>
-              <w:noProof/>
-            </w:rPr>
-            <w:fldChar w:fldCharType="begin"/>
-          </w:r>
-          <w:r>
-            <w:rPr>
-              <w:noProof/>
-            </w:rPr>
-            <w:instrText xml:space="preserve"> PAGEREF _Toc350253741 \h </w:instrText>
-          </w:r>
-          <w:r>
-            <w:rPr>
-              <w:noProof/>
-            </w:rPr>
-          </w:r>
-          <w:r>
-            <w:rPr>
-              <w:noProof/>
-            </w:rPr>
-            <w:fldChar w:fldCharType="separate"/>
-          </w:r>
-          <w:r>
-            <w:rPr>
-              <w:noProof/>
-            </w:rPr>
-            <w:t>3</w:t>
-          </w:r>
-          <w:r>
-            <w:rPr>
-              <w:noProof/>
-            </w:rPr>
-            <w:fldChar w:fldCharType="end"/>
-          </w:r>
+          <w:hyperlink w:anchor="_Toc476683000" w:history="1">
+            <w:r>
+              <w:rPr>
+                <w:rStyle w:val="Hyperlink"/>
+                <w:noProof/>
+              </w:rPr>
+              <w:t>Hardware interface</w:t>
+            </w:r>
+            <w:r>
+              <w:rPr>
+                <w:noProof/>
+                <w:webHidden/>
+              </w:rPr>
+              <w:tab/>
+            </w:r>
+            <w:r>
+              <w:rPr>
+                <w:noProof/>
+                <w:webHidden/>
+              </w:rPr>
+              <w:fldChar w:fldCharType="begin"/>
+            </w:r>
+            <w:r>
+              <w:rPr>
+                <w:noProof/>
+                <w:webHidden/>
+              </w:rPr>
+              <w:instrText xml:space="preserve"> PAGEREF _Toc476683000 \h </w:instrText>
+            </w:r>
+            <w:r>
+              <w:rPr>
+                <w:noProof/>
+                <w:webHidden/>
+              </w:rPr>
+            </w:r>
+            <w:r>
+              <w:rPr>
+                <w:noProof/>
+                <w:webHidden/>
+              </w:rPr>
+              <w:fldChar w:fldCharType="separate"/>
+            </w:r>
+            <w:r>
+              <w:rPr>
+                <w:noProof/>
+                <w:webHidden/>
+              </w:rPr>
+              <w:t>3</w:t>
+            </w:r>
+            <w:r>
+              <w:rPr>
+                <w:noProof/>
+                <w:webHidden/>
+              </w:rPr>
+              <w:fldChar w:fldCharType="end"/>
+            </w:r>
+          </w:hyperlink>
         </w:p>
         <w:p>
           <w:pPr>
@@ -1433,56 +1462,68 @@
             <w:rPr>
               <w:b w:val="0"/>
               <w:noProof/>
+              <w:sz w:val="22"/>
+              <w:szCs w:val="22"/>
               <w:lang w:eastAsia="ja-JP"/>
             </w:rPr>
           </w:pPr>
-          <w:r>
-            <w:rPr>
-              <w:noProof/>
-            </w:rPr>
-            <w:t>ID allocation</w:t>
-          </w:r>
-          <w:r>
-            <w:rPr>
-              <w:noProof/>
-            </w:rPr>
-            <w:tab/>
-          </w:r>
-          <w:r>
-            <w:rPr>
-              <w:noProof/>
-            </w:rPr>
-            <w:fldChar w:fldCharType="begin"/>
-          </w:r>
-          <w:r>
-            <w:rPr>
-              <w:noProof/>
-            </w:rPr>
-            <w:instrText xml:space="preserve"> PAGEREF _Toc350253742 \h </w:instrText>
-          </w:r>
-          <w:r>
-            <w:rPr>
-              <w:noProof/>
-            </w:rPr>
-          </w:r>
-          <w:r>
-            <w:rPr>
-              <w:noProof/>
-            </w:rPr>
-            <w:fldChar w:fldCharType="separate"/>
-          </w:r>
-          <w:r>
-            <w:rPr>
-              <w:noProof/>
-            </w:rPr>
-            <w:t>3</w:t>
-          </w:r>
-          <w:r>
-            <w:rPr>
-              <w:noProof/>
-            </w:rPr>
-            <w:fldChar w:fldCharType="end"/>
-          </w:r>
+          <w:hyperlink w:anchor="_Toc476683001" w:history="1">
+            <w:r>
+              <w:rPr>
+                <w:rStyle w:val="Hyperlink"/>
+                <w:noProof/>
+              </w:rPr>
+              <w:t>ID allocation by subsystem</w:t>
+            </w:r>
+            <w:r>
+              <w:rPr>
+                <w:noProof/>
+                <w:webHidden/>
+              </w:rPr>
+              <w:tab/>
+            </w:r>
+            <w:r>
+              <w:rPr>
+                <w:noProof/>
+                <w:webHidden/>
+              </w:rPr>
+              <w:fldChar w:fldCharType="begin"/>
+            </w:r>
+            <w:r>
+              <w:rPr>
+                <w:noProof/>
+                <w:webHidden/>
+              </w:rPr>
+              <w:instrText xml:space="preserve"> PAGEREF _Toc476683001 \h </w:instrText>
+            </w:r>
+            <w:r>
+              <w:rPr>
+                <w:noProof/>
+                <w:webHidden/>
+              </w:rPr>
+            </w:r>
+            <w:r>
+              <w:rPr>
+                <w:noProof/>
+                <w:webHidden/>
+              </w:rPr>
+              <w:fldChar w:fldCharType="separate"/>
+            </w:r>
+            <w:r>
+              <w:rPr>
+                <w:noProof/>
+                <w:webHidden/>
+              </w:rPr>
+              <w:t>3</w:t>
+            </w:r>
+            <w:r>
+              <w:rPr>
+                <w:noProof/>
+                <w:webHidden/>
+              </w:rPr>
+              <w:fldChar w:fldCharType="end"/>
+            </w:r>
+          </w:hyperlink>
         </w:p>
         <w:p>
           <w:pPr>
@@ -1493,58 +1534,204 @@
             <w:rPr>
               <w:b w:val="0"/>
               <w:noProof/>
-              <w:sz w:val="24"/>
-              <w:szCs w:val="24"/>
               <w:lang w:eastAsia="ja-JP"/>
             </w:rPr>
           </w:pPr>
-          <w:r>
+          <w:hyperlink w:anchor="_Toc476683002" w:history="1">
+            <w:r>
+              <w:rPr>
+                <w:rStyle w:val="Hyperlink"/>
+                <w:noProof/>
+              </w:rPr>
+              <w:t>Tractive System Voltage sensors</w:t>
+            </w:r>
+            <w:r>
+              <w:rPr>
+                <w:noProof/>
+                <w:webHidden/>
+              </w:rPr>
+              <w:tab/>
+            </w:r>
+            <w:r>
+              <w:rPr>
+                <w:noProof/>
+                <w:webHidden/>
+              </w:rPr>
+              <w:fldChar w:fldCharType="begin"/>
+            </w:r>
+            <w:r>
+              <w:rPr>
+                <w:noProof/>
+                <w:webHidden/>
+              </w:rPr>
+              <w:instrText xml:space="preserve"> PAGEREF _Toc476683002 \h </w:instrText>
+            </w:r>
+            <w:r>
+              <w:rPr>
+                <w:noProof/>
+                <w:webHidden/>
+              </w:rPr>
+            </w:r>
+            <w:r>
+              <w:rPr>
+                <w:noProof/>
+                <w:webHidden/>
+              </w:rPr>
+              <w:fldChar w:fldCharType="separate"/>
+            </w:r>
+            <w:r>
+              <w:rPr>
+                <w:noProof/>
+                <w:webHidden/>
+              </w:rPr>
+              <w:t>3</w:t>
+            </w:r>
+            <w:r>
+              <w:rPr>
+                <w:noProof/>
+                <w:webHidden/>
+              </w:rPr>
+              <w:fldChar w:fldCharType="end"/>
+            </w:r>
+          </w:hyperlink>
+        </w:p>
+        <w:p>
+          <w:pPr>
+            <w:pStyle w:val="TOC3"/>
+            <w:tabs>
+              <w:tab w:val="right" w:leader="dot" w:pos="8630"/>
+            </w:tabs>
             <w:rPr>
               <w:noProof/>
+              <w:lang w:eastAsia="ja-JP"/>
             </w:rPr>
-            <w:t>Tractive System Voltage sensors</w:t>
-          </w:r>
-          <w:r>
+          </w:pPr>
+          <w:hyperlink w:anchor="_Toc476683003" w:history="1">
+            <w:r>
+              <w:rPr>
+                <w:rStyle w:val="Hyperlink"/>
+                <w:noProof/>
+              </w:rPr>
+              <w:t>IDs</w:t>
+            </w:r>
+            <w:r>
+              <w:rPr>
+                <w:noProof/>
+                <w:webHidden/>
+              </w:rPr>
+              <w:tab/>
+            </w:r>
+            <w:r>
+              <w:rPr>
+                <w:noProof/>
+                <w:webHidden/>
+              </w:rPr>
+              <w:fldChar w:fldCharType="begin"/>
+            </w:r>
+            <w:r>
+              <w:rPr>
+                <w:noProof/>
+                <w:webHidden/>
+              </w:rPr>
+              <w:instrText xml:space="preserve"> PAGEREF _Toc476683003 \h </w:instrText>
+            </w:r>
+            <w:r>
+              <w:rPr>
+                <w:noProof/>
+                <w:webHidden/>
+              </w:rPr>
+            </w:r>
+            <w:r>
+              <w:rPr>
+                <w:noProof/>
+                <w:webHidden/>
+              </w:rPr>
+              <w:fldChar w:fldCharType="separate"/>
+            </w:r>
+            <w:r>
+              <w:rPr>
+                <w:noProof/>
+                <w:webHidden/>
+              </w:rPr>
+              <w:t>3</w:t>
+            </w:r>
+            <w:r>
+              <w:rPr>
+                <w:noProof/>
+                <w:webHidden/>
+              </w:rPr>
+              <w:fldChar w:fldCharType="end"/>
+            </w:r>
+          </w:hyperlink>
+        </w:p>
+        <w:p>
+          <w:pPr>
+            <w:pStyle w:val="TOC3"/>
+            <w:tabs>
+              <w:tab w:val="right" w:leader="dot" w:pos="8630"/>
+            </w:tabs>
             <w:rPr>
               <w:noProof/>
+              <w:lang w:eastAsia="ja-JP"/>
             </w:rPr>
-            <w:tab/>
-          </w:r>
-          <w:r>
-            <w:rPr>
-              <w:noProof/>
-            </w:rPr>
-            <w:fldChar w:fldCharType="begin"/>
-          </w:r>
-          <w:r>
-            <w:rPr>
-              <w:noProof/>
-            </w:rPr>
-            <w:instrText xml:space="preserve"> PAGEREF _Toc350253743 \h </w:instrText>
-          </w:r>
-          <w:r>
-            <w:rPr>
-              <w:noProof/>
-            </w:rPr>
-          </w:r>
-          <w:r>
-            <w:rPr>
-              <w:noProof/>
-            </w:rPr>
-            <w:fldChar w:fldCharType="separate"/>
-          </w:r>
-          <w:r>
-            <w:rPr>
-              <w:noProof/>
-            </w:rPr>
-            <w:t>3</w:t>
-          </w:r>
-          <w:r>
-            <w:rPr>
-              <w:noProof/>
-            </w:rPr>
-            <w:fldChar w:fldCharType="end"/>
-          </w:r>
+          </w:pPr>
+          <w:hyperlink w:anchor="_Toc476683004" w:history="1">
+            <w:r>
+              <w:rPr>
+                <w:rStyle w:val="Hyperlink"/>
+                <w:noProof/>
+              </w:rPr>
+              <w:t>Data packet formats</w:t>
+            </w:r>
+            <w:r>
+              <w:rPr>
+                <w:noProof/>
+                <w:webHidden/>
+              </w:rPr>
+              <w:tab/>
+            </w:r>
+            <w:r>
+              <w:rPr>
+                <w:noProof/>
+                <w:webHidden/>
+              </w:rPr>
+              <w:fldChar w:fldCharType="begin"/>
+            </w:r>
+            <w:r>
+              <w:rPr>
+                <w:noProof/>
+                <w:webHidden/>
+              </w:rPr>
+              <w:instrText xml:space="preserve"> PAGEREF _Toc476683004 \h </w:instrText>
+            </w:r>
+            <w:r>
+              <w:rPr>
+                <w:noProof/>
+                <w:webHidden/>
+              </w:rPr>
+            </w:r>
+            <w:r>
+              <w:rPr>
+                <w:noProof/>
+                <w:webHidden/>
+              </w:rPr>
+              <w:fldChar w:fldCharType="separate"/>
+            </w:r>
+            <w:r>
+              <w:rPr>
+                <w:noProof/>
+                <w:webHidden/>
+              </w:rPr>
+              <w:t>5</w:t>
+            </w:r>
+            <w:r>
+              <w:rPr>
+                <w:noProof/>
+                <w:webHidden/>
+              </w:rPr>
+              <w:fldChar w:fldCharType="end"/>
+            </w:r>
+          </w:hyperlink>
         </w:p>
         <w:p>
           <w:pPr>
@@ -1555,58 +1742,66 @@
             <w:rPr>
               <w:b w:val="0"/>
               <w:noProof/>
-              <w:sz w:val="24"/>
-              <w:szCs w:val="24"/>
               <w:lang w:eastAsia="ja-JP"/>
             </w:rPr>
           </w:pPr>
-          <w:r>
-            <w:rPr>
-              <w:noProof/>
-            </w:rPr>
-            <w:t>Tractive System Interface sensors</w:t>
-          </w:r>
-          <w:r>
-            <w:rPr>
-              <w:noProof/>
-            </w:rPr>
-            <w:tab/>
-          </w:r>
-          <w:r>
-            <w:rPr>
-              <w:noProof/>
-            </w:rPr>
-            <w:fldChar w:fldCharType="begin"/>
-          </w:r>
-          <w:r>
-            <w:rPr>
-              <w:noProof/>
-            </w:rPr>
-            <w:instrText xml:space="preserve"> PAGEREF _Toc350253744 \h </w:instrText>
-          </w:r>
-          <w:r>
-            <w:rPr>
-              <w:noProof/>
-            </w:rPr>
-          </w:r>
-          <w:r>
-            <w:rPr>
-              <w:noProof/>
-            </w:rPr>
-            <w:fldChar w:fldCharType="separate"/>
-          </w:r>
-          <w:r>
-            <w:rPr>
-              <w:noProof/>
-            </w:rPr>
-            <w:t>3</w:t>
-          </w:r>
-          <w:r>
-            <w:rPr>
-              <w:noProof/>
-            </w:rPr>
-            <w:fldChar w:fldCharType="end"/>
-          </w:r>
+          <w:hyperlink w:anchor="_Toc476683005" w:history="1">
+            <w:r>
+              <w:rPr>
+                <w:rStyle w:val="Hyperlink"/>
+                <w:noProof/>
+              </w:rPr>
+              <w:t>Tractive System Interface sensors</w:t>
+            </w:r>
+            <w:r>
+              <w:rPr>
+                <w:noProof/>
+                <w:webHidden/>
+              </w:rPr>
+              <w:tab/>
+            </w:r>
+            <w:r>
+              <w:rPr>
+                <w:noProof/>
+                <w:webHidden/>
+              </w:rPr>
+              <w:fldChar w:fldCharType="begin"/>
+            </w:r>
+            <w:r>
+              <w:rPr>
+                <w:noProof/>
+                <w:webHidden/>
+              </w:rPr>
+              <w:instrText xml:space="preserve"> PAGEREF _Toc476683005 \h </w:instrText>
+            </w:r>
+            <w:r>
+              <w:rPr>
+                <w:noProof/>
+                <w:webHidden/>
+              </w:rPr>
+            </w:r>
+            <w:r>
+              <w:rPr>
+                <w:noProof/>
+                <w:webHidden/>
+              </w:rPr>
+              <w:fldChar w:fldCharType="separate"/>
+            </w:r>
+            <w:r>
+              <w:rPr>
+                <w:noProof/>
+                <w:webHidden/>
+              </w:rPr>
+              <w:t>6</w:t>
+            </w:r>
+            <w:r>
+              <w:rPr>
+                <w:noProof/>
+                <w:webHidden/>
+              </w:rPr>
+              <w:fldChar w:fldCharType="end"/>
+            </w:r>
+          </w:hyperlink>
         </w:p>
         <w:p>
           <w:pPr>
@@ -1617,58 +1812,66 @@
             <w:rPr>
               <w:b w:val="0"/>
               <w:noProof/>
-              <w:sz w:val="24"/>
-              <w:szCs w:val="24"/>
               <w:lang w:eastAsia="ja-JP"/>
             </w:rPr>
           </w:pPr>
-          <w:r>
-            <w:rPr>
-              <w:noProof/>
-            </w:rPr>
-            <w:t>Cooling sensors</w:t>
-          </w:r>
-          <w:r>
-            <w:rPr>
-              <w:noProof/>
-            </w:rPr>
-            <w:tab/>
-          </w:r>
-          <w:r>
-            <w:rPr>
-              <w:noProof/>
-            </w:rPr>
-            <w:fldChar w:fldCharType="begin"/>
-          </w:r>
-          <w:r>
-            <w:rPr>
-              <w:noProof/>
-            </w:rPr>
-            <w:instrText xml:space="preserve"> PAGEREF _Toc350253745 \h </w:instrText>
-          </w:r>
-          <w:r>
-            <w:rPr>
-              <w:noProof/>
-            </w:rPr>
-          </w:r>
-          <w:r>
-            <w:rPr>
-              <w:noProof/>
-            </w:rPr>
-            <w:fldChar w:fldCharType="separate"/>
-          </w:r>
-          <w:r>
-            <w:rPr>
-              <w:noProof/>
-            </w:rPr>
-            <w:t>3</w:t>
-          </w:r>
-          <w:r>
-            <w:rPr>
-              <w:noProof/>
-            </w:rPr>
-            <w:fldChar w:fldCharType="end"/>
-          </w:r>
+          <w:hyperlink w:anchor="_Toc476683006" w:history="1">
+            <w:r>
+              <w:rPr>
+                <w:rStyle w:val="Hyperlink"/>
+                <w:noProof/>
+              </w:rPr>
+              <w:t>Cooling sensors</w:t>
+            </w:r>
+            <w:r>
+              <w:rPr>
+                <w:noProof/>
+                <w:webHidden/>
+              </w:rPr>
+              <w:tab/>
+            </w:r>
+            <w:r>
+              <w:rPr>
+                <w:noProof/>
+                <w:webHidden/>
+              </w:rPr>
+              <w:fldChar w:fldCharType="begin"/>
+            </w:r>
+            <w:r>
+              <w:rPr>
+                <w:noProof/>
+                <w:webHidden/>
+              </w:rPr>
+              <w:instrText xml:space="preserve"> PAGEREF _Toc476683006 \h </w:instrText>
+            </w:r>
+            <w:r>
+              <w:rPr>
+                <w:noProof/>
+                <w:webHidden/>
+              </w:rPr>
+            </w:r>
+            <w:r>
+              <w:rPr>
+                <w:noProof/>
+                <w:webHidden/>
+              </w:rPr>
+              <w:fldChar w:fldCharType="separate"/>
+            </w:r>
+            <w:r>
+              <w:rPr>
+                <w:noProof/>
+                <w:webHidden/>
+              </w:rPr>
+              <w:t>6</w:t>
+            </w:r>
+            <w:r>
+              <w:rPr>
+                <w:noProof/>
+                <w:webHidden/>
+              </w:rPr>
+              <w:fldChar w:fldCharType="end"/>
+            </w:r>
+          </w:hyperlink>
         </w:p>
         <w:p>
           <w:pPr>
@@ -1679,58 +1882,66 @@
             <w:rPr>
               <w:b w:val="0"/>
               <w:noProof/>
-              <w:sz w:val="24"/>
-              <w:szCs w:val="24"/>
               <w:lang w:eastAsia="ja-JP"/>
             </w:rPr>
           </w:pPr>
-          <w:r>
-            <w:rPr>
-              <w:noProof/>
-            </w:rPr>
-            <w:t>Grounded Low Voltage</w:t>
-          </w:r>
-          <w:r>
-            <w:rPr>
-              <w:noProof/>
-            </w:rPr>
-            <w:tab/>
-          </w:r>
-          <w:r>
-            <w:rPr>
-              <w:noProof/>
-            </w:rPr>
-            <w:fldChar w:fldCharType="begin"/>
-          </w:r>
-          <w:r>
-            <w:rPr>
-              <w:noProof/>
-            </w:rPr>
-            <w:instrText xml:space="preserve"> PAGEREF _Toc350253746 \h </w:instrText>
-          </w:r>
-          <w:r>
-            <w:rPr>
-              <w:noProof/>
-            </w:rPr>
-          </w:r>
-          <w:r>
-            <w:rPr>
-              <w:noProof/>
-            </w:rPr>
-            <w:fldChar w:fldCharType="separate"/>
-          </w:r>
-          <w:r>
-            <w:rPr>
-              <w:noProof/>
-            </w:rPr>
-            <w:t>3</w:t>
-          </w:r>
-          <w:r>
-            <w:rPr>
-              <w:noProof/>
-            </w:rPr>
-            <w:fldChar w:fldCharType="end"/>
-          </w:r>
+          <w:hyperlink w:anchor="_Toc476683007" w:history="1">
+            <w:r>
+              <w:rPr>
+                <w:rStyle w:val="Hyperlink"/>
+                <w:noProof/>
+              </w:rPr>
+              <w:t>Grounded Low Voltage</w:t>
+            </w:r>
+            <w:r>
+              <w:rPr>
+                <w:noProof/>
+                <w:webHidden/>
+              </w:rPr>
+              <w:tab/>
+            </w:r>
+            <w:r>
+              <w:rPr>
+                <w:noProof/>
+                <w:webHidden/>
+              </w:rPr>
+              <w:fldChar w:fldCharType="begin"/>
+            </w:r>
+            <w:r>
+              <w:rPr>
+                <w:noProof/>
+                <w:webHidden/>
+              </w:rPr>
+              <w:instrText xml:space="preserve"> PAGEREF _Toc476683007 \h </w:instrText>
+            </w:r>
+            <w:r>
+              <w:rPr>
+                <w:noProof/>
+                <w:webHidden/>
+              </w:rPr>
+            </w:r>
+            <w:r>
+              <w:rPr>
+                <w:noProof/>
+                <w:webHidden/>
+              </w:rPr>
+              <w:fldChar w:fldCharType="separate"/>
+            </w:r>
+            <w:r>
+              <w:rPr>
+                <w:noProof/>
+                <w:webHidden/>
+              </w:rPr>
+              <w:t>6</w:t>
+            </w:r>
+            <w:r>
+              <w:rPr>
+                <w:noProof/>
+                <w:webHidden/>
+              </w:rPr>
+              <w:fldChar w:fldCharType="end"/>
+            </w:r>
+          </w:hyperlink>
         </w:p>
         <w:p>
           <w:pPr>
@@ -1741,56 +1952,68 @@
             <w:rPr>
               <w:b w:val="0"/>
               <w:noProof/>
+              <w:sz w:val="22"/>
+              <w:szCs w:val="22"/>
               <w:lang w:eastAsia="ja-JP"/>
             </w:rPr>
           </w:pPr>
-          <w:r>
-            <w:rPr>
-              <w:noProof/>
-            </w:rPr>
-            <w:t>Appendix A - Hardware Interfaces</w:t>
-          </w:r>
-          <w:r>
-            <w:rPr>
-              <w:noProof/>
-            </w:rPr>
-            <w:tab/>
-          </w:r>
-          <w:r>
-            <w:rPr>
-              <w:noProof/>
-            </w:rPr>
-            <w:fldChar w:fldCharType="begin"/>
-          </w:r>
-          <w:r>
-            <w:rPr>
-              <w:noProof/>
-            </w:rPr>
-            <w:instrText xml:space="preserve"> PAGEREF _Toc350253747 \h </w:instrText>
-          </w:r>
-          <w:r>
-            <w:rPr>
-              <w:noProof/>
-            </w:rPr>
-          </w:r>
-          <w:r>
-            <w:rPr>
-              <w:noProof/>
-            </w:rPr>
-            <w:fldChar w:fldCharType="separate"/>
-          </w:r>
-          <w:r>
-            <w:rPr>
-              <w:noProof/>
-            </w:rPr>
-            <w:t>3</w:t>
-          </w:r>
-          <w:r>
-            <w:rPr>
-              <w:noProof/>
-            </w:rPr>
-            <w:fldChar w:fldCharType="end"/>
-          </w:r>
+          <w:hyperlink w:anchor="_Toc476683008" w:history="1">
+            <w:r>
+              <w:rPr>
+                <w:rStyle w:val="Hyperlink"/>
+                <w:noProof/>
+              </w:rPr>
+              <w:t>Appendix A - Hardware Interfaces</w:t>
+            </w:r>
+            <w:r>
+              <w:rPr>
+                <w:noProof/>
+                <w:webHidden/>
+              </w:rPr>
+              <w:tab/>
+            </w:r>
+            <w:r>
+              <w:rPr>
+                <w:noProof/>
+                <w:webHidden/>
+              </w:rPr>
+              <w:fldChar w:fldCharType="begin"/>
+            </w:r>
+            <w:r>
+              <w:rPr>
+                <w:noProof/>
+                <w:webHidden/>
+              </w:rPr>
+              <w:instrText xml:space="preserve"> PAGEREF _Toc476683008 \h </w:instrText>
+            </w:r>
+            <w:r>
+              <w:rPr>
+                <w:noProof/>
+                <w:webHidden/>
+              </w:rPr>
+            </w:r>
+            <w:r>
+              <w:rPr>
+                <w:noProof/>
+                <w:webHidden/>
+              </w:rPr>
+              <w:fldChar w:fldCharType="separate"/>
+            </w:r>
+            <w:r>
+              <w:rPr>
+                <w:noProof/>
+                <w:webHidden/>
+              </w:rPr>
+              <w:t>7</w:t>
+            </w:r>
+            <w:r>
+              <w:rPr>
+                <w:noProof/>
+                <w:webHidden/>
+              </w:rPr>
+              <w:fldChar w:fldCharType="end"/>
+            </w:r>
+          </w:hyperlink>
         </w:p>
         <w:p>
           <w:pPr>
@@ -1801,58 +2024,66 @@
             <w:rPr>
               <w:b w:val="0"/>
               <w:noProof/>
-              <w:sz w:val="24"/>
-              <w:szCs w:val="24"/>
               <w:lang w:eastAsia="ja-JP"/>
             </w:rPr>
           </w:pPr>
-          <w:r>
-            <w:rPr>
-              <w:noProof/>
-            </w:rPr>
-            <w:t>6 pin connector</w:t>
-          </w:r>
-          <w:r>
-            <w:rPr>
-              <w:noProof/>
-            </w:rPr>
-            <w:tab/>
-          </w:r>
-          <w:r>
-            <w:rPr>
-              <w:noProof/>
-            </w:rPr>
-            <w:fldChar w:fldCharType="begin"/>
-          </w:r>
-          <w:r>
-            <w:rPr>
-              <w:noProof/>
-            </w:rPr>
-            <w:instrText xml:space="preserve"> PAGEREF _Toc350253748 \h </w:instrText>
-          </w:r>
-          <w:r>
-            <w:rPr>
-              <w:noProof/>
-            </w:rPr>
-          </w:r>
-          <w:r>
-            <w:rPr>
-              <w:noProof/>
-            </w:rPr>
-            <w:fldChar w:fldCharType="separate"/>
-          </w:r>
-          <w:r>
-            <w:rPr>
-              <w:noProof/>
-            </w:rPr>
-            <w:t>3</w:t>
-          </w:r>
-          <w:r>
-            <w:rPr>
-              <w:noProof/>
-            </w:rPr>
-            <w:fldChar w:fldCharType="end"/>
-          </w:r>
+          <w:hyperlink w:anchor="_Toc476683009" w:history="1">
+            <w:r>
+              <w:rPr>
+                <w:rStyle w:val="Hyperlink"/>
+                <w:noProof/>
+              </w:rPr>
+              <w:t>6 pin connector</w:t>
+            </w:r>
+            <w:r>
+              <w:rPr>
+                <w:noProof/>
+                <w:webHidden/>
+              </w:rPr>
+              <w:tab/>
+            </w:r>
+            <w:r>
+              <w:rPr>
+                <w:noProof/>
+                <w:webHidden/>
+              </w:rPr>
+              <w:fldChar w:fldCharType="begin"/>
+            </w:r>
+            <w:r>
+              <w:rPr>
+                <w:noProof/>
+                <w:webHidden/>
+              </w:rPr>
+              <w:instrText xml:space="preserve"> PAGEREF _Toc476683009 \h </w:instrText>
+            </w:r>
+            <w:r>
+              <w:rPr>
+                <w:noProof/>
+                <w:webHidden/>
+              </w:rPr>
+            </w:r>
+            <w:r>
+              <w:rPr>
+                <w:noProof/>
+                <w:webHidden/>
+              </w:rPr>
+              <w:fldChar w:fldCharType="separate"/>
+            </w:r>
+            <w:r>
+              <w:rPr>
+                <w:noProof/>
+                <w:webHidden/>
+              </w:rPr>
+              <w:t>7</w:t>
+            </w:r>
+            <w:r>
+              <w:rPr>
+                <w:noProof/>
+                <w:webHidden/>
+              </w:rPr>
+              <w:fldChar w:fldCharType="end"/>
+            </w:r>
+          </w:hyperlink>
         </w:p>
         <w:p>
           <w:pPr>
@@ -1863,120 +2094,66 @@
             <w:rPr>
               <w:b w:val="0"/>
               <w:noProof/>
-              <w:sz w:val="24"/>
-              <w:szCs w:val="24"/>
               <w:lang w:eastAsia="ja-JP"/>
             </w:rPr>
           </w:pPr>
-          <w:r>
-            <w:rPr>
-              <w:noProof/>
-            </w:rPr>
-            <w:t>3 pin connector</w:t>
-          </w:r>
-          <w:r>
-            <w:rPr>
-              <w:noProof/>
-            </w:rPr>
-            <w:tab/>
-          </w:r>
-          <w:r>
-            <w:rPr>
-              <w:noProof/>
-            </w:rPr>
-            <w:fldChar w:fldCharType="begin"/>
-          </w:r>
-          <w:r>
-            <w:rPr>
-              <w:noProof/>
-            </w:rPr>
-            <w:instrText xml:space="preserve"> PAGEREF _Toc350253749 \h </w:instrText>
-          </w:r>
-          <w:r>
-            <w:rPr>
-              <w:noProof/>
-            </w:rPr>
-          </w:r>
-          <w:r>
-            <w:rPr>
-              <w:noProof/>
-            </w:rPr>
-            <w:fldChar w:fldCharType="separate"/>
-          </w:r>
-          <w:r>
-            <w:rPr>
-              <w:noProof/>
-            </w:rPr>
-            <w:t>3</w:t>
-          </w:r>
-          <w:r>
-            <w:rPr>
-              <w:noProof/>
-            </w:rPr>
-            <w:fldChar w:fldCharType="end"/>
-          </w:r>
-        </w:p>
-        <w:p>
-          <w:pPr>
-            <w:pStyle w:val="TOC2"/>
-            <w:tabs>
-              <w:tab w:val="right" w:leader="dot" w:pos="8630"/>
-            </w:tabs>
-            <w:rPr>
-              <w:b w:val="0"/>
-              <w:noProof/>
-              <w:sz w:val="24"/>
-              <w:szCs w:val="24"/>
-              <w:lang w:eastAsia="ja-JP"/>
-            </w:rPr>
-          </w:pPr>
-          <w:r>
-            <w:rPr>
-              <w:noProof/>
-            </w:rPr>
-            <w:t>9 pin connector</w:t>
-          </w:r>
-          <w:r>
-            <w:rPr>
-              <w:noProof/>
-            </w:rPr>
-            <w:tab/>
-          </w:r>
-          <w:r>
-            <w:rPr>
-              <w:noProof/>
-            </w:rPr>
-            <w:fldChar w:fldCharType="begin"/>
-          </w:r>
-          <w:r>
-            <w:rPr>
-              <w:noProof/>
-            </w:rPr>
-            <w:instrText xml:space="preserve"> PAGEREF _Toc350253750 \h </w:instrText>
-          </w:r>
-          <w:r>
-            <w:rPr>
-              <w:noProof/>
-            </w:rPr>
-          </w:r>
-          <w:r>
-            <w:rPr>
-              <w:noProof/>
-            </w:rPr>
-            <w:fldChar w:fldCharType="separate"/>
-          </w:r>
-          <w:r>
-            <w:rPr>
-              <w:noProof/>
-            </w:rPr>
-            <w:t>3</w:t>
-          </w:r>
-          <w:r>
-            <w:rPr>
-              <w:noProof/>
-            </w:rPr>
-            <w:fldChar w:fldCharType="end"/>
-          </w:r>
+          <w:hyperlink w:anchor="_Toc476683010" w:history="1">
+            <w:r>
+              <w:rPr>
+                <w:rStyle w:val="Hyperlink"/>
+                <w:noProof/>
+              </w:rPr>
+              <w:t>9 pin connector</w:t>
+            </w:r>
+            <w:r>
+              <w:rPr>
+                <w:noProof/>
+                <w:webHidden/>
+              </w:rPr>
+              <w:tab/>
+            </w:r>
+            <w:r>
+              <w:rPr>
+                <w:noProof/>
+                <w:webHidden/>
+              </w:rPr>
+              <w:fldChar w:fldCharType="begin"/>
+            </w:r>
+            <w:r>
+              <w:rPr>
+                <w:noProof/>
+                <w:webHidden/>
+              </w:rPr>
+              <w:instrText xml:space="preserve"> PAGEREF _Toc476683010 \h </w:instrText>
+            </w:r>
+            <w:r>
+              <w:rPr>
+                <w:noProof/>
+                <w:webHidden/>
+              </w:rPr>
+            </w:r>
+            <w:r>
+              <w:rPr>
+                <w:noProof/>
+                <w:webHidden/>
+              </w:rPr>
+              <w:fldChar w:fldCharType="separate"/>
+            </w:r>
+            <w:r>
+              <w:rPr>
+                <w:noProof/>
+                <w:webHidden/>
+              </w:rPr>
+              <w:t>7</w:t>
+            </w:r>
+            <w:r>
+              <w:rPr>
+                <w:noProof/>
+                <w:webHidden/>
+              </w:rPr>
+              <w:fldChar w:fldCharType="end"/>
+            </w:r>
+          </w:hyperlink>
         </w:p>
         <w:p>
           <w:r>
@@ -1995,16 +2172,19 @@
       <w:r>
         <w:br w:type="page"/>
       </w:r>
+      <w:bookmarkStart w:id="0" w:name="_GoBack"/>
+      <w:bookmarkEnd w:id="0"/>
     </w:p>
     <w:p>
       <w:pPr>
         <w:pStyle w:val="Heading1"/>
       </w:pPr>
-      <w:bookmarkStart w:id="0" w:name="_Toc350253740"/>
+      <w:bookmarkStart w:id="1" w:name="_Toc476682999"/>
       <w:r>
+        <w:lastRenderedPageBreak/>
         <w:t>Overview</w:t>
       </w:r>
-      <w:bookmarkEnd w:id="0"/>
+      <w:bookmarkEnd w:id="1"/>
     </w:p>
     <w:p>
       <w:r>
@@ -2031,53 +2211,67 @@
       <w:pPr>
         <w:pStyle w:val="Heading1"/>
       </w:pPr>
-      <w:bookmarkStart w:id="1" w:name="_Toc350253741"/>
+      <w:bookmarkStart w:id="2" w:name="_Toc476683000"/>
       <w:r>
         <w:t>Hardware interface</w:t>
       </w:r>
-      <w:bookmarkEnd w:id="1"/>
+      <w:bookmarkEnd w:id="2"/>
     </w:p>
     <w:p>
       <w:r>
         <w:t>There ar</w:t>
       </w:r>
       <w:r>
-        <w:t>e 3 hardware connection options; a 3-pin, a 6-pin and a 9-pin connector.  These are documented in the appendix.</w:t>
+        <w:t>e 2</w:t>
+      </w:r>
+      <w:r>
+        <w:t xml:space="preserve"> hard</w:t>
+      </w:r>
+      <w:r>
+        <w:t xml:space="preserve">ware connection options; </w:t>
+      </w:r>
+      <w:r>
+        <w:t>a 6-pin and a 9-pin connector.  These are documented in the appendix.</w:t>
       </w:r>
       <w:r>
         <w:t xml:space="preserve"> Any traces on a PCB should be 120 ohms and differentially routed.</w:t>
+      </w:r>
+      <w:r>
+        <w:t xml:space="preserve">  The cable should be twisted pair.</w:t>
       </w:r>
     </w:p>
     <w:p>
       <w:pPr>
         <w:pStyle w:val="Heading1"/>
       </w:pPr>
-      <w:bookmarkStart w:id="2" w:name="_Toc350253742"/>
+      <w:bookmarkStart w:id="3" w:name="_Toc476683001"/>
       <w:r>
         <w:t>ID allocation</w:t>
       </w:r>
-      <w:bookmarkEnd w:id="2"/>
       <w:r>
         <w:t xml:space="preserve"> by subsystem</w:t>
       </w:r>
+      <w:bookmarkEnd w:id="3"/>
     </w:p>
     <w:p>
       <w:pPr>
         <w:pStyle w:val="Heading2"/>
       </w:pPr>
-      <w:bookmarkStart w:id="3" w:name="_Toc350253743"/>
+      <w:bookmarkStart w:id="4" w:name="_Toc476683002"/>
       <w:r>
         <w:t>Tractive System Voltage sensors</w:t>
       </w:r>
-      <w:bookmarkEnd w:id="3"/>
+      <w:bookmarkEnd w:id="4"/>
     </w:p>
     <w:p>
       <w:pPr>
         <w:pStyle w:val="Heading3"/>
       </w:pPr>
+      <w:bookmarkStart w:id="5" w:name="_Toc476683003"/>
       <w:r>
         <w:t>IDs</w:t>
       </w:r>
+      <w:bookmarkEnd w:id="5"/>
     </w:p>
     <w:tbl>
       <w:tblPr>
@@ -2801,6 +2995,7 @@
           </w:tcPr>
           <w:p>
             <w:r>
+              <w:lastRenderedPageBreak/>
               <w:t>0x136</w:t>
             </w:r>
           </w:p>
@@ -4080,6 +4275,7 @@
           </w:tcPr>
           <w:p>
             <w:r>
+              <w:lastRenderedPageBreak/>
               <w:t>0x325</w:t>
             </w:r>
           </w:p>
@@ -5015,9 +5211,11 @@
       <w:pPr>
         <w:pStyle w:val="Heading3"/>
       </w:pPr>
+      <w:bookmarkStart w:id="6" w:name="_Toc476683004"/>
       <w:r>
         <w:t>Data packet formats</w:t>
       </w:r>
+      <w:bookmarkEnd w:id="6"/>
     </w:p>
     <w:p/>
     <w:tbl>
@@ -5165,10 +5363,7 @@
           <w:tcPr>
             <w:tcW w:w="1023" w:type="dxa"/>
           </w:tcPr>
-          <w:p>
-            <w:bookmarkStart w:id="4" w:name="_GoBack"/>
-            <w:bookmarkEnd w:id="4"/>
-          </w:p>
+          <w:p/>
         </w:tc>
         <w:tc>
           <w:tcPr>
@@ -5223,6 +5418,7 @@
           </w:tcPr>
           <w:p>
             <w:r>
+              <w:lastRenderedPageBreak/>
               <w:t>0x101</w:t>
             </w:r>
           </w:p>
@@ -5407,11 +5603,11 @@
       <w:pPr>
         <w:pStyle w:val="Heading2"/>
       </w:pPr>
-      <w:bookmarkStart w:id="5" w:name="_Toc350253744"/>
+      <w:bookmarkStart w:id="7" w:name="_Toc476683005"/>
       <w:r>
         <w:t>Tractive System Interface sensors</w:t>
       </w:r>
-      <w:bookmarkEnd w:id="5"/>
+      <w:bookmarkEnd w:id="7"/>
     </w:p>
     <w:tbl>
       <w:tblPr>
@@ -5533,17 +5729,61 @@
           </w:p>
         </w:tc>
       </w:tr>
+      <w:tr>
+        <w:tc>
+          <w:tcPr>
+            <w:tcW w:w="1242" w:type="dxa"/>
+          </w:tcPr>
+          <w:p>
+            <w:r>
+              <w:t>0x074</w:t>
+            </w:r>
+          </w:p>
+        </w:tc>
+        <w:tc>
+          <w:tcPr>
+            <w:tcW w:w="7614" w:type="dxa"/>
+          </w:tcPr>
+          <w:p>
+            <w:r>
+              <w:t>TSV Voltage</w:t>
+            </w:r>
+          </w:p>
+        </w:tc>
+      </w:tr>
+      <w:tr>
+        <w:tc>
+          <w:tcPr>
+            <w:tcW w:w="1242" w:type="dxa"/>
+          </w:tcPr>
+          <w:p>
+            <w:r>
+              <w:t>0x075</w:t>
+            </w:r>
+          </w:p>
+        </w:tc>
+        <w:tc>
+          <w:tcPr>
+            <w:tcW w:w="7614" w:type="dxa"/>
+          </w:tcPr>
+          <w:p>
+            <w:r>
+              <w:t>TSV Current</w:t>
+            </w:r>
+          </w:p>
+        </w:tc>
+      </w:tr>
     </w:tbl>
     <w:p/>
     <w:p>
       <w:pPr>
         <w:pStyle w:val="Heading2"/>
       </w:pPr>
-      <w:bookmarkStart w:id="6" w:name="_Toc350253745"/>
+      <w:bookmarkStart w:id="8" w:name="_Toc476683006"/>
       <w:r>
         <w:t>Cooling sensors</w:t>
       </w:r>
-      <w:bookmarkEnd w:id="6"/>
+      <w:bookmarkEnd w:id="8"/>
     </w:p>
     <w:tbl>
       <w:tblPr>
@@ -5675,15 +5915,20 @@
       <w:pPr>
         <w:pStyle w:val="Heading2"/>
       </w:pPr>
-      <w:bookmarkStart w:id="7" w:name="_Toc350253746"/>
+      <w:bookmarkStart w:id="9" w:name="_Toc476683007"/>
       <w:r>
         <w:t>Grounded Low Voltage</w:t>
       </w:r>
-      <w:bookmarkEnd w:id="7"/>
+      <w:bookmarkEnd w:id="9"/>
     </w:p>
     <w:p>
       <w:r>
         <w:t>GLV does not use the CAN Bus for data.  The Raspberry Pi can connect directly to sensors and parse information as required.</w:t>
+      </w:r>
+    </w:p>
+    <w:p>
+      <w:r>
+        <w:br w:type="page"/>
       </w:r>
     </w:p>
     <w:p/>
@@ -5691,29 +5936,9 @@
       <w:pPr>
         <w:pStyle w:val="Heading1"/>
       </w:pPr>
-      <w:bookmarkStart w:id="8" w:name="_Toc350253747"/>
+      <w:bookmarkStart w:id="10" w:name="_Toc476683008"/>
       <w:r>
         <w:t>Appendix A - Hardware Interfaces</w:t>
-      </w:r>
-      <w:bookmarkEnd w:id="8"/>
-    </w:p>
-    <w:p>
-      <w:pPr>
-        <w:pStyle w:val="Heading2"/>
-      </w:pPr>
-      <w:bookmarkStart w:id="9" w:name="_Toc350253748"/>
-      <w:r>
-        <w:t>6 pin connector</w:t>
-      </w:r>
-      <w:bookmarkEnd w:id="9"/>
-    </w:p>
-    <w:p>
-      <w:pPr>
-        <w:pStyle w:val="Heading2"/>
-      </w:pPr>
-      <w:bookmarkStart w:id="10" w:name="_Toc350253749"/>
-      <w:r>
-        <w:t>3 pin connector</w:t>
       </w:r>
       <w:bookmarkEnd w:id="10"/>
     </w:p>
@@ -5721,11 +5946,83 @@
       <w:pPr>
         <w:pStyle w:val="Heading2"/>
       </w:pPr>
-      <w:bookmarkStart w:id="11" w:name="_Toc350253750"/>
+      <w:bookmarkStart w:id="11" w:name="_Toc476683009"/>
+      <w:r>
+        <w:t>6 pin connector</w:t>
+      </w:r>
+      <w:bookmarkEnd w:id="11"/>
+    </w:p>
+    <w:p>
+      <w:pPr>
+        <w:keepNext/>
+      </w:pPr>
+      <w:r>
+        <w:object w:dxaOrig="14415" w:dyaOrig="2836" w14:anchorId="40B52BBD">
+          <v:shapetype id="_x0000_t75" coordsize="21600,21600" o:spt="75" o:preferrelative="t" path="m@4@5l@4@11@9@11@9@5xe" filled="f" stroked="f">
+            <v:stroke joinstyle="miter"/>
+            <v:formulas>
+              <v:f eqn="if lineDrawn pixelLineWidth 0"/>
+              <v:f eqn="sum @0 1 0"/>
+              <v:f eqn="sum 0 0 @1"/>
+              <v:f eqn="prod @2 1 2"/>
+              <v:f eqn="prod @3 21600 pixelWidth"/>
+              <v:f eqn="prod @3 21600 pixelHeight"/>
+              <v:f eqn="sum @0 0 1"/>
+              <v:f eqn="prod @6 1 2"/>
+              <v:f eqn="prod @7 21600 pixelWidth"/>
+              <v:f eqn="sum @8 21600 0"/>
+              <v:f eqn="prod @7 21600 pixelHeight"/>
+              <v:f eqn="sum @10 21600 0"/>
+            </v:formulas>
+            <v:path o:extrusionok="f" gradientshapeok="t" o:connecttype="rect"/>
+            <o:lock v:ext="edit" aspectratio="t"/>
+          </v:shapetype>
+          <v:shape id="_x0000_i1025" type="#_x0000_t75" style="width:6in;height:84.75pt" o:ole="">
+            <v:imagedata r:id="rId6" o:title=""/>
+          </v:shape>
+          <o:OLEObject Type="Embed" ProgID="Visio.Drawing.15" ShapeID="_x0000_i1025" DrawAspect="Content" ObjectID="_1550424850" r:id="rId7"/>
+        </w:object>
+      </w:r>
+    </w:p>
+    <w:p>
+      <w:pPr>
+        <w:pStyle w:val="Caption"/>
+        <w:jc w:val="center"/>
+      </w:pPr>
+      <w:r>
+        <w:t xml:space="preserve">Figure </w:t>
+      </w:r>
+      <w:fldSimple w:instr=" SEQ Figure \* ARABIC ">
+        <w:r>
+          <w:rPr>
+            <w:noProof/>
+          </w:rPr>
+          <w:t>1</w:t>
+        </w:r>
+      </w:fldSimple>
+      <w:r>
+        <w:t xml:space="preserve"> - 6 pin connector</w:t>
+      </w:r>
+    </w:p>
+    <w:p>
+      <w:pPr>
+        <w:pStyle w:val="Heading2"/>
+      </w:pPr>
+      <w:bookmarkStart w:id="12" w:name="_Toc476683010"/>
       <w:r>
         <w:t>9 pin connector</w:t>
       </w:r>
-      <w:bookmarkEnd w:id="11"/>
+      <w:bookmarkEnd w:id="12"/>
+    </w:p>
+    <w:p>
+      <w:r>
+        <w:object w:dxaOrig="13815" w:dyaOrig="2805" w14:anchorId="6AB3CC45">
+          <v:shape id="_x0000_i1026" type="#_x0000_t75" style="width:6in;height:87.75pt" o:ole="">
+            <v:imagedata r:id="rId8" o:title=""/>
+          </v:shape>
+          <o:OLEObject Type="Embed" ProgID="Visio.Drawing.15" ShapeID="_x0000_i1026" DrawAspect="Content" ObjectID="_1550424851" r:id="rId9"/>
+        </w:object>
+      </w:r>
     </w:p>
     <w:sectPr>
       <w:pgSz w:w="12240" w:h="15840"/>
@@ -5739,7 +6036,7 @@
 </file>
 
 <file path=word/styles.xml><?xml version="1.0" encoding="utf-8"?>
-<w:styles xmlns:mc="http://schemas.openxmlformats.org/markup-compatibility/2006" xmlns:r="http://schemas.openxmlformats.org/officeDocument/2006/relationships" xmlns:w="http://schemas.openxmlformats.org/wordprocessingml/2006/main" xmlns:w14="http://schemas.microsoft.com/office/word/2010/wordml" mc:Ignorable="w14">
+<w:styles xmlns:mc="http://schemas.openxmlformats.org/markup-compatibility/2006" xmlns:r="http://schemas.openxmlformats.org/officeDocument/2006/relationships" xmlns:w="http://schemas.openxmlformats.org/wordprocessingml/2006/main" xmlns:w14="http://schemas.microsoft.com/office/word/2010/wordml" xmlns:w15="http://schemas.microsoft.com/office/word/2012/wordml" mc:Ignorable="w14 w15">
   <w:docDefaults>
     <w:rPrDefault>
       <w:rPr>
@@ -5751,144 +6048,369 @@
     </w:rPrDefault>
     <w:pPrDefault/>
   </w:docDefaults>
-  <w:latentStyles w:defLockedState="0" w:defUIPriority="99" w:defSemiHidden="1" w:defUnhideWhenUsed="1" w:defQFormat="0" w:count="276">
-    <w:lsdException w:name="Normal" w:semiHidden="0" w:uiPriority="0" w:unhideWhenUsed="0" w:qFormat="1"/>
-    <w:lsdException w:name="heading 1" w:semiHidden="0" w:uiPriority="9" w:unhideWhenUsed="0" w:qFormat="1"/>
-    <w:lsdException w:name="heading 2" w:uiPriority="9" w:qFormat="1"/>
-    <w:lsdException w:name="heading 3" w:uiPriority="9" w:qFormat="1"/>
-    <w:lsdException w:name="heading 4" w:uiPriority="9" w:qFormat="1"/>
-    <w:lsdException w:name="heading 5" w:uiPriority="9" w:qFormat="1"/>
-    <w:lsdException w:name="heading 6" w:uiPriority="9" w:qFormat="1"/>
-    <w:lsdException w:name="heading 7" w:uiPriority="9" w:qFormat="1"/>
-    <w:lsdException w:name="heading 8" w:uiPriority="9" w:qFormat="1"/>
-    <w:lsdException w:name="heading 9" w:uiPriority="9" w:qFormat="1"/>
-    <w:lsdException w:name="toc 1" w:uiPriority="39"/>
-    <w:lsdException w:name="toc 2" w:uiPriority="39"/>
-    <w:lsdException w:name="toc 3" w:uiPriority="39"/>
-    <w:lsdException w:name="toc 4" w:uiPriority="39"/>
-    <w:lsdException w:name="toc 5" w:uiPriority="39"/>
-    <w:lsdException w:name="toc 6" w:uiPriority="39"/>
-    <w:lsdException w:name="toc 7" w:uiPriority="39"/>
-    <w:lsdException w:name="toc 8" w:uiPriority="39"/>
-    <w:lsdException w:name="toc 9" w:uiPriority="39"/>
-    <w:lsdException w:name="caption" w:uiPriority="35" w:qFormat="1"/>
-    <w:lsdException w:name="Title" w:semiHidden="0" w:uiPriority="10" w:unhideWhenUsed="0" w:qFormat="1"/>
-    <w:lsdException w:name="Default Paragraph Font" w:uiPriority="1"/>
-    <w:lsdException w:name="Subtitle" w:semiHidden="0" w:uiPriority="11" w:unhideWhenUsed="0" w:qFormat="1"/>
-    <w:lsdException w:name="Strong" w:semiHidden="0" w:uiPriority="22" w:unhideWhenUsed="0" w:qFormat="1"/>
-    <w:lsdException w:name="Emphasis" w:semiHidden="0" w:uiPriority="20" w:unhideWhenUsed="0" w:qFormat="1"/>
-    <w:lsdException w:name="Table Grid" w:semiHidden="0" w:uiPriority="59" w:unhideWhenUsed="0"/>
-    <w:lsdException w:name="Placeholder Text" w:unhideWhenUsed="0"/>
-    <w:lsdException w:name="No Spacing" w:semiHidden="0" w:uiPriority="1" w:unhideWhenUsed="0" w:qFormat="1"/>
-    <w:lsdException w:name="Light Shading" w:semiHidden="0" w:uiPriority="60" w:unhideWhenUsed="0"/>
-    <w:lsdException w:name="Light List" w:semiHidden="0" w:uiPriority="61" w:unhideWhenUsed="0"/>
-    <w:lsdException w:name="Light Grid" w:semiHidden="0" w:uiPriority="62" w:unhideWhenUsed="0"/>
-    <w:lsdException w:name="Medium Shading 1" w:semiHidden="0" w:uiPriority="63" w:unhideWhenUsed="0"/>
-    <w:lsdException w:name="Medium Shading 2" w:semiHidden="0" w:uiPriority="64" w:unhideWhenUsed="0"/>
-    <w:lsdException w:name="Medium List 1" w:semiHidden="0" w:uiPriority="65" w:unhideWhenUsed="0"/>
-    <w:lsdException w:name="Medium List 2" w:semiHidden="0" w:uiPriority="66" w:unhideWhenUsed="0"/>
-    <w:lsdException w:name="Medium Grid 1" w:semiHidden="0" w:uiPriority="67" w:unhideWhenUsed="0"/>
-    <w:lsdException w:name="Medium Grid 2" w:semiHidden="0" w:uiPriority="68" w:unhideWhenUsed="0"/>
-    <w:lsdException w:name="Medium Grid 3" w:semiHidden="0" w:uiPriority="69" w:unhideWhenUsed="0"/>
-    <w:lsdException w:name="Dark List" w:semiHidden="0" w:uiPriority="70" w:unhideWhenUsed="0"/>
-    <w:lsdException w:name="Colorful Shading" w:semiHidden="0" w:uiPriority="71" w:unhideWhenUsed="0"/>
-    <w:lsdException w:name="Colorful List" w:semiHidden="0" w:uiPriority="72" w:unhideWhenUsed="0"/>
-    <w:lsdException w:name="Colorful Grid" w:semiHidden="0" w:uiPriority="73" w:unhideWhenUsed="0"/>
-    <w:lsdException w:name="Light Shading Accent 1" w:semiHidden="0" w:uiPriority="60" w:unhideWhenUsed="0"/>
-    <w:lsdException w:name="Light List Accent 1" w:semiHidden="0" w:uiPriority="61" w:unhideWhenUsed="0"/>
-    <w:lsdException w:name="Light Grid Accent 1" w:semiHidden="0" w:uiPriority="62" w:unhideWhenUsed="0"/>
-    <w:lsdException w:name="Medium Shading 1 Accent 1" w:semiHidden="0" w:uiPriority="63" w:unhideWhenUsed="0"/>
-    <w:lsdException w:name="Medium Shading 2 Accent 1" w:semiHidden="0" w:uiPriority="64" w:unhideWhenUsed="0"/>
-    <w:lsdException w:name="Medium List 1 Accent 1" w:semiHidden="0" w:uiPriority="65" w:unhideWhenUsed="0"/>
-    <w:lsdException w:name="Revision" w:unhideWhenUsed="0"/>
-    <w:lsdException w:name="List Paragraph" w:semiHidden="0" w:uiPriority="34" w:unhideWhenUsed="0" w:qFormat="1"/>
-    <w:lsdException w:name="Quote" w:semiHidden="0" w:uiPriority="29" w:unhideWhenUsed="0" w:qFormat="1"/>
-    <w:lsdException w:name="Intense Quote" w:semiHidden="0" w:uiPriority="30" w:unhideWhenUsed="0" w:qFormat="1"/>
-    <w:lsdException w:name="Medium List 2 Accent 1" w:semiHidden="0" w:uiPriority="66" w:unhideWhenUsed="0"/>
-    <w:lsdException w:name="Medium Grid 1 Accent 1" w:semiHidden="0" w:uiPriority="67" w:unhideWhenUsed="0"/>
-    <w:lsdException w:name="Medium Grid 2 Accent 1" w:semiHidden="0" w:uiPriority="68" w:unhideWhenUsed="0"/>
-    <w:lsdException w:name="Medium Grid 3 Accent 1" w:semiHidden="0" w:uiPriority="69" w:unhideWhenUsed="0"/>
-    <w:lsdException w:name="Dark List Accent 1" w:semiHidden="0" w:uiPriority="70" w:unhideWhenUsed="0"/>
-    <w:lsdException w:name="Colorful Shading Accent 1" w:semiHidden="0" w:uiPriority="71" w:unhideWhenUsed="0"/>
-    <w:lsdException w:name="Colorful List Accent 1" w:semiHidden="0" w:uiPriority="72" w:unhideWhenUsed="0"/>
-    <w:lsdException w:name="Colorful Grid Accent 1" w:semiHidden="0" w:uiPriority="73" w:unhideWhenUsed="0"/>
-    <w:lsdException w:name="Light Shading Accent 2" w:semiHidden="0" w:uiPriority="60" w:unhideWhenUsed="0"/>
-    <w:lsdException w:name="Light List Accent 2" w:semiHidden="0" w:uiPriority="61" w:unhideWhenUsed="0"/>
-    <w:lsdException w:name="Light Grid Accent 2" w:semiHidden="0" w:uiPriority="62" w:unhideWhenUsed="0"/>
-    <w:lsdException w:name="Medium Shading 1 Accent 2" w:semiHidden="0" w:uiPriority="63" w:unhideWhenUsed="0"/>
-    <w:lsdException w:name="Medium Shading 2 Accent 2" w:semiHidden="0" w:uiPriority="64" w:unhideWhenUsed="0"/>
-    <w:lsdException w:name="Medium List 1 Accent 2" w:semiHidden="0" w:uiPriority="65" w:unhideWhenUsed="0"/>
-    <w:lsdException w:name="Medium List 2 Accent 2" w:semiHidden="0" w:uiPriority="66" w:unhideWhenUsed="0"/>
-    <w:lsdException w:name="Medium Grid 1 Accent 2" w:semiHidden="0" w:uiPriority="67" w:unhideWhenUsed="0"/>
-    <w:lsdException w:name="Medium Grid 2 Accent 2" w:semiHidden="0" w:uiPriority="68" w:unhideWhenUsed="0"/>
-    <w:lsdException w:name="Medium Grid 3 Accent 2" w:semiHidden="0" w:uiPriority="69" w:unhideWhenUsed="0"/>
-    <w:lsdException w:name="Dark List Accent 2" w:semiHidden="0" w:uiPriority="70" w:unhideWhenUsed="0"/>
-    <w:lsdException w:name="Colorful Shading Accent 2" w:semiHidden="0" w:uiPriority="71" w:unhideWhenUsed="0"/>
-    <w:lsdException w:name="Colorful List Accent 2" w:semiHidden="0" w:uiPriority="72" w:unhideWhenUsed="0"/>
-    <w:lsdException w:name="Colorful Grid Accent 2" w:semiHidden="0" w:uiPriority="73" w:unhideWhenUsed="0"/>
-    <w:lsdException w:name="Light Shading Accent 3" w:semiHidden="0" w:uiPriority="60" w:unhideWhenUsed="0"/>
-    <w:lsdException w:name="Light List Accent 3" w:semiHidden="0" w:uiPriority="61" w:unhideWhenUsed="0"/>
-    <w:lsdException w:name="Light Grid Accent 3" w:semiHidden="0" w:uiPriority="62" w:unhideWhenUsed="0"/>
-    <w:lsdException w:name="Medium Shading 1 Accent 3" w:semiHidden="0" w:uiPriority="63" w:unhideWhenUsed="0"/>
-    <w:lsdException w:name="Medium Shading 2 Accent 3" w:semiHidden="0" w:uiPriority="64" w:unhideWhenUsed="0"/>
-    <w:lsdException w:name="Medium List 1 Accent 3" w:semiHidden="0" w:uiPriority="65" w:unhideWhenUsed="0"/>
-    <w:lsdException w:name="Medium List 2 Accent 3" w:semiHidden="0" w:uiPriority="66" w:unhideWhenUsed="0"/>
-    <w:lsdException w:name="Medium Grid 1 Accent 3" w:semiHidden="0" w:uiPriority="67" w:unhideWhenUsed="0"/>
-    <w:lsdException w:name="Medium Grid 2 Accent 3" w:semiHidden="0" w:uiPriority="68" w:unhideWhenUsed="0"/>
-    <w:lsdException w:name="Medium Grid 3 Accent 3" w:semiHidden="0" w:uiPriority="69" w:unhideWhenUsed="0"/>
-    <w:lsdException w:name="Dark List Accent 3" w:semiHidden="0" w:uiPriority="70" w:unhideWhenUsed="0"/>
-    <w:lsdException w:name="Colorful Shading Accent 3" w:semiHidden="0" w:uiPriority="71" w:unhideWhenUsed="0"/>
-    <w:lsdException w:name="Colorful List Accent 3" w:semiHidden="0" w:uiPriority="72" w:unhideWhenUsed="0"/>
-    <w:lsdException w:name="Colorful Grid Accent 3" w:semiHidden="0" w:uiPriority="73" w:unhideWhenUsed="0"/>
-    <w:lsdException w:name="Light Shading Accent 4" w:semiHidden="0" w:uiPriority="60" w:unhideWhenUsed="0"/>
-    <w:lsdException w:name="Light List Accent 4" w:semiHidden="0" w:uiPriority="61" w:unhideWhenUsed="0"/>
-    <w:lsdException w:name="Light Grid Accent 4" w:semiHidden="0" w:uiPriority="62" w:unhideWhenUsed="0"/>
-    <w:lsdException w:name="Medium Shading 1 Accent 4" w:semiHidden="0" w:uiPriority="63" w:unhideWhenUsed="0"/>
-    <w:lsdException w:name="Medium Shading 2 Accent 4" w:semiHidden="0" w:uiPriority="64" w:unhideWhenUsed="0"/>
-    <w:lsdException w:name="Medium List 1 Accent 4" w:semiHidden="0" w:uiPriority="65" w:unhideWhenUsed="0"/>
-    <w:lsdException w:name="Medium List 2 Accent 4" w:semiHidden="0" w:uiPriority="66" w:unhideWhenUsed="0"/>
-    <w:lsdException w:name="Medium Grid 1 Accent 4" w:semiHidden="0" w:uiPriority="67" w:unhideWhenUsed="0"/>
-    <w:lsdException w:name="Medium Grid 2 Accent 4" w:semiHidden="0" w:uiPriority="68" w:unhideWhenUsed="0"/>
-    <w:lsdException w:name="Medium Grid 3 Accent 4" w:semiHidden="0" w:uiPriority="69" w:unhideWhenUsed="0"/>
-    <w:lsdException w:name="Dark List Accent 4" w:semiHidden="0" w:uiPriority="70" w:unhideWhenUsed="0"/>
-    <w:lsdException w:name="Colorful Shading Accent 4" w:semiHidden="0" w:uiPriority="71" w:unhideWhenUsed="0"/>
-    <w:lsdException w:name="Colorful List Accent 4" w:semiHidden="0" w:uiPriority="72" w:unhideWhenUsed="0"/>
-    <w:lsdException w:name="Colorful Grid Accent 4" w:semiHidden="0" w:uiPriority="73" w:unhideWhenUsed="0"/>
-    <w:lsdException w:name="Light Shading Accent 5" w:semiHidden="0" w:uiPriority="60" w:unhideWhenUsed="0"/>
-    <w:lsdException w:name="Light List Accent 5" w:semiHidden="0" w:uiPriority="61" w:unhideWhenUsed="0"/>
-    <w:lsdException w:name="Light Grid Accent 5" w:semiHidden="0" w:uiPriority="62" w:unhideWhenUsed="0"/>
-    <w:lsdException w:name="Medium Shading 1 Accent 5" w:semiHidden="0" w:uiPriority="63" w:unhideWhenUsed="0"/>
-    <w:lsdException w:name="Medium Shading 2 Accent 5" w:semiHidden="0" w:uiPriority="64" w:unhideWhenUsed="0"/>
-    <w:lsdException w:name="Medium List 1 Accent 5" w:semiHidden="0" w:uiPriority="65" w:unhideWhenUsed="0"/>
-    <w:lsdException w:name="Medium List 2 Accent 5" w:semiHidden="0" w:uiPriority="66" w:unhideWhenUsed="0"/>
-    <w:lsdException w:name="Medium Grid 1 Accent 5" w:semiHidden="0" w:uiPriority="67" w:unhideWhenUsed="0"/>
-    <w:lsdException w:name="Medium Grid 2 Accent 5" w:semiHidden="0" w:uiPriority="68" w:unhideWhenUsed="0"/>
-    <w:lsdException w:name="Medium Grid 3 Accent 5" w:semiHidden="0" w:uiPriority="69" w:unhideWhenUsed="0"/>
-    <w:lsdException w:name="Dark List Accent 5" w:semiHidden="0" w:uiPriority="70" w:unhideWhenUsed="0"/>
-    <w:lsdException w:name="Colorful Shading Accent 5" w:semiHidden="0" w:uiPriority="71" w:unhideWhenUsed="0"/>
-    <w:lsdException w:name="Colorful List Accent 5" w:semiHidden="0" w:uiPriority="72" w:unhideWhenUsed="0"/>
-    <w:lsdException w:name="Colorful Grid Accent 5" w:semiHidden="0" w:uiPriority="73" w:unhideWhenUsed="0"/>
-    <w:lsdException w:name="Light Shading Accent 6" w:semiHidden="0" w:uiPriority="60" w:unhideWhenUsed="0"/>
-    <w:lsdException w:name="Light List Accent 6" w:semiHidden="0" w:uiPriority="61" w:unhideWhenUsed="0"/>
-    <w:lsdException w:name="Light Grid Accent 6" w:semiHidden="0" w:uiPriority="62" w:unhideWhenUsed="0"/>
-    <w:lsdException w:name="Medium Shading 1 Accent 6" w:semiHidden="0" w:uiPriority="63" w:unhideWhenUsed="0"/>
-    <w:lsdException w:name="Medium Shading 2 Accent 6" w:semiHidden="0" w:uiPriority="64" w:unhideWhenUsed="0"/>
-    <w:lsdException w:name="Medium List 1 Accent 6" w:semiHidden="0" w:uiPriority="65" w:unhideWhenUsed="0"/>
-    <w:lsdException w:name="Medium List 2 Accent 6" w:semiHidden="0" w:uiPriority="66" w:unhideWhenUsed="0"/>
-    <w:lsdException w:name="Medium Grid 1 Accent 6" w:semiHidden="0" w:uiPriority="67" w:unhideWhenUsed="0"/>
-    <w:lsdException w:name="Medium Grid 2 Accent 6" w:semiHidden="0" w:uiPriority="68" w:unhideWhenUsed="0"/>
-    <w:lsdException w:name="Medium Grid 3 Accent 6" w:semiHidden="0" w:uiPriority="69" w:unhideWhenUsed="0"/>
-    <w:lsdException w:name="Dark List Accent 6" w:semiHidden="0" w:uiPriority="70" w:unhideWhenUsed="0"/>
-    <w:lsdException w:name="Colorful Shading Accent 6" w:semiHidden="0" w:uiPriority="71" w:unhideWhenUsed="0"/>
-    <w:lsdException w:name="Colorful List Accent 6" w:semiHidden="0" w:uiPriority="72" w:unhideWhenUsed="0"/>
-    <w:lsdException w:name="Colorful Grid Accent 6" w:semiHidden="0" w:uiPriority="73" w:unhideWhenUsed="0"/>
-    <w:lsdException w:name="Subtle Emphasis" w:semiHidden="0" w:uiPriority="19" w:unhideWhenUsed="0" w:qFormat="1"/>
-    <w:lsdException w:name="Intense Emphasis" w:semiHidden="0" w:uiPriority="21" w:unhideWhenUsed="0" w:qFormat="1"/>
-    <w:lsdException w:name="Subtle Reference" w:semiHidden="0" w:uiPriority="31" w:unhideWhenUsed="0" w:qFormat="1"/>
-    <w:lsdException w:name="Intense Reference" w:semiHidden="0" w:uiPriority="32" w:unhideWhenUsed="0" w:qFormat="1"/>
-    <w:lsdException w:name="Book Title" w:semiHidden="0" w:uiPriority="33" w:unhideWhenUsed="0" w:qFormat="1"/>
-    <w:lsdException w:name="Bibliography" w:uiPriority="37"/>
-    <w:lsdException w:name="TOC Heading" w:uiPriority="39" w:qFormat="1"/>
+  <w:latentStyles w:defLockedState="0" w:defUIPriority="99" w:defSemiHidden="0" w:defUnhideWhenUsed="0" w:defQFormat="0" w:count="371">
+    <w:lsdException w:name="Normal" w:uiPriority="0" w:qFormat="1"/>
+    <w:lsdException w:name="heading 1" w:uiPriority="9" w:qFormat="1"/>
+    <w:lsdException w:name="heading 2" w:semiHidden="1" w:uiPriority="9" w:unhideWhenUsed="1" w:qFormat="1"/>
+    <w:lsdException w:name="heading 3" w:semiHidden="1" w:uiPriority="9" w:unhideWhenUsed="1" w:qFormat="1"/>
+    <w:lsdException w:name="heading 4" w:semiHidden="1" w:uiPriority="9" w:unhideWhenUsed="1" w:qFormat="1"/>
+    <w:lsdException w:name="heading 5" w:semiHidden="1" w:uiPriority="9" w:unhideWhenUsed="1" w:qFormat="1"/>
+    <w:lsdException w:name="heading 6" w:semiHidden="1" w:uiPriority="9" w:unhideWhenUsed="1" w:qFormat="1"/>
+    <w:lsdException w:name="heading 7" w:semiHidden="1" w:uiPriority="9" w:unhideWhenUsed="1" w:qFormat="1"/>
+    <w:lsdException w:name="heading 8" w:semiHidden="1" w:uiPriority="9" w:unhideWhenUsed="1" w:qFormat="1"/>
+    <w:lsdException w:name="heading 9" w:semiHidden="1" w:uiPriority="9" w:unhideWhenUsed="1" w:qFormat="1"/>
+    <w:lsdException w:name="index 1" w:semiHidden="1" w:unhideWhenUsed="1"/>
+    <w:lsdException w:name="index 2" w:semiHidden="1" w:unhideWhenUsed="1"/>
+    <w:lsdException w:name="index 3" w:semiHidden="1" w:unhideWhenUsed="1"/>
+    <w:lsdException w:name="index 4" w:semiHidden="1" w:unhideWhenUsed="1"/>
+    <w:lsdException w:name="index 5" w:semiHidden="1" w:unhideWhenUsed="1"/>
+    <w:lsdException w:name="index 6" w:semiHidden="1" w:unhideWhenUsed="1"/>
+    <w:lsdException w:name="index 7" w:semiHidden="1" w:unhideWhenUsed="1"/>
+    <w:lsdException w:name="index 8" w:semiHidden="1" w:unhideWhenUsed="1"/>
+    <w:lsdException w:name="index 9" w:semiHidden="1" w:unhideWhenUsed="1"/>
+    <w:lsdException w:name="toc 1" w:semiHidden="1" w:uiPriority="39" w:unhideWhenUsed="1"/>
+    <w:lsdException w:name="toc 2" w:semiHidden="1" w:uiPriority="39" w:unhideWhenUsed="1"/>
+    <w:lsdException w:name="toc 3" w:semiHidden="1" w:uiPriority="39" w:unhideWhenUsed="1"/>
+    <w:lsdException w:name="toc 4" w:semiHidden="1" w:uiPriority="39" w:unhideWhenUsed="1"/>
+    <w:lsdException w:name="toc 5" w:semiHidden="1" w:uiPriority="39" w:unhideWhenUsed="1"/>
+    <w:lsdException w:name="toc 6" w:semiHidden="1" w:uiPriority="39" w:unhideWhenUsed="1"/>
+    <w:lsdException w:name="toc 7" w:semiHidden="1" w:uiPriority="39" w:unhideWhenUsed="1"/>
+    <w:lsdException w:name="toc 8" w:semiHidden="1" w:uiPriority="39" w:unhideWhenUsed="1"/>
+    <w:lsdException w:name="toc 9" w:semiHidden="1" w:uiPriority="39" w:unhideWhenUsed="1"/>
+    <w:lsdException w:name="Normal Indent" w:semiHidden="1" w:unhideWhenUsed="1"/>
+    <w:lsdException w:name="footnote text" w:semiHidden="1" w:unhideWhenUsed="1"/>
+    <w:lsdException w:name="annotation text" w:semiHidden="1" w:unhideWhenUsed="1"/>
+    <w:lsdException w:name="header" w:semiHidden="1" w:unhideWhenUsed="1"/>
+    <w:lsdException w:name="footer" w:semiHidden="1" w:unhideWhenUsed="1"/>
+    <w:lsdException w:name="index heading" w:semiHidden="1" w:unhideWhenUsed="1"/>
+    <w:lsdException w:name="caption" w:semiHidden="1" w:uiPriority="35" w:unhideWhenUsed="1" w:qFormat="1"/>
+    <w:lsdException w:name="table of figures" w:semiHidden="1" w:unhideWhenUsed="1"/>
+    <w:lsdException w:name="envelope address" w:semiHidden="1" w:unhideWhenUsed="1"/>
+    <w:lsdException w:name="envelope return" w:semiHidden="1" w:unhideWhenUsed="1"/>
+    <w:lsdException w:name="footnote reference" w:semiHidden="1" w:unhideWhenUsed="1"/>
+    <w:lsdException w:name="annotation reference" w:semiHidden="1" w:unhideWhenUsed="1"/>
+    <w:lsdException w:name="line number" w:semiHidden="1" w:unhideWhenUsed="1"/>
+    <w:lsdException w:name="page number" w:semiHidden="1" w:unhideWhenUsed="1"/>
+    <w:lsdException w:name="endnote reference" w:semiHidden="1" w:unhideWhenUsed="1"/>
+    <w:lsdException w:name="endnote text" w:semiHidden="1" w:unhideWhenUsed="1"/>
+    <w:lsdException w:name="table of authorities" w:semiHidden="1" w:unhideWhenUsed="1"/>
+    <w:lsdException w:name="macro" w:semiHidden="1" w:unhideWhenUsed="1"/>
+    <w:lsdException w:name="toa heading" w:semiHidden="1" w:unhideWhenUsed="1"/>
+    <w:lsdException w:name="List" w:semiHidden="1" w:unhideWhenUsed="1"/>
+    <w:lsdException w:name="List Bullet" w:semiHidden="1" w:unhideWhenUsed="1"/>
+    <w:lsdException w:name="List Number" w:semiHidden="1" w:unhideWhenUsed="1"/>
+    <w:lsdException w:name="List 2" w:semiHidden="1" w:unhideWhenUsed="1"/>
+    <w:lsdException w:name="List 3" w:semiHidden="1" w:unhideWhenUsed="1"/>
+    <w:lsdException w:name="List 4" w:semiHidden="1" w:unhideWhenUsed="1"/>
+    <w:lsdException w:name="List 5" w:semiHidden="1" w:unhideWhenUsed="1"/>
+    <w:lsdException w:name="List Bullet 2" w:semiHidden="1" w:unhideWhenUsed="1"/>
+    <w:lsdException w:name="List Bullet 3" w:semiHidden="1" w:unhideWhenUsed="1"/>
+    <w:lsdException w:name="List Bullet 4" w:semiHidden="1" w:unhideWhenUsed="1"/>
+    <w:lsdException w:name="List Bullet 5" w:semiHidden="1" w:unhideWhenUsed="1"/>
+    <w:lsdException w:name="List Number 2" w:semiHidden="1" w:unhideWhenUsed="1"/>
+    <w:lsdException w:name="List Number 3" w:semiHidden="1" w:unhideWhenUsed="1"/>
+    <w:lsdException w:name="List Number 4" w:semiHidden="1" w:unhideWhenUsed="1"/>
+    <w:lsdException w:name="List Number 5" w:semiHidden="1" w:unhideWhenUsed="1"/>
+    <w:lsdException w:name="Title" w:uiPriority="10" w:qFormat="1"/>
+    <w:lsdException w:name="Closing" w:semiHidden="1" w:unhideWhenUsed="1"/>
+    <w:lsdException w:name="Signature" w:semiHidden="1" w:unhideWhenUsed="1"/>
+    <w:lsdException w:name="Default Paragraph Font" w:semiHidden="1" w:uiPriority="1" w:unhideWhenUsed="1"/>
+    <w:lsdException w:name="Body Text" w:semiHidden="1" w:unhideWhenUsed="1"/>
+    <w:lsdException w:name="Body Text Indent" w:semiHidden="1" w:unhideWhenUsed="1"/>
+    <w:lsdException w:name="List Continue" w:semiHidden="1" w:unhideWhenUsed="1"/>
+    <w:lsdException w:name="List Continue 2" w:semiHidden="1" w:unhideWhenUsed="1"/>
+    <w:lsdException w:name="List Continue 3" w:semiHidden="1" w:unhideWhenUsed="1"/>
+    <w:lsdException w:name="List Continue 4" w:semiHidden="1" w:unhideWhenUsed="1"/>
+    <w:lsdException w:name="List Continue 5" w:semiHidden="1" w:unhideWhenUsed="1"/>
+    <w:lsdException w:name="Message Header" w:semiHidden="1" w:unhideWhenUsed="1"/>
+    <w:lsdException w:name="Subtitle" w:uiPriority="11" w:qFormat="1"/>
+    <w:lsdException w:name="Salutation" w:semiHidden="1" w:unhideWhenUsed="1"/>
+    <w:lsdException w:name="Date" w:semiHidden="1" w:unhideWhenUsed="1"/>
+    <w:lsdException w:name="Body Text First Indent" w:semiHidden="1" w:unhideWhenUsed="1"/>
+    <w:lsdException w:name="Body Text First Indent 2" w:semiHidden="1" w:unhideWhenUsed="1"/>
+    <w:lsdException w:name="Note Heading" w:semiHidden="1" w:unhideWhenUsed="1"/>
+    <w:lsdException w:name="Body Text 2" w:semiHidden="1" w:unhideWhenUsed="1"/>
+    <w:lsdException w:name="Body Text 3" w:semiHidden="1" w:unhideWhenUsed="1"/>
+    <w:lsdException w:name="Body Text Indent 2" w:semiHidden="1" w:unhideWhenUsed="1"/>
+    <w:lsdException w:name="Body Text Indent 3" w:semiHidden="1" w:unhideWhenUsed="1"/>
+    <w:lsdException w:name="Block Text" w:semiHidden="1" w:unhideWhenUsed="1"/>
+    <w:lsdException w:name="Hyperlink" w:semiHidden="1" w:unhideWhenUsed="1"/>
+    <w:lsdException w:name="FollowedHyperlink" w:semiHidden="1" w:unhideWhenUsed="1"/>
+    <w:lsdException w:name="Strong" w:uiPriority="22" w:qFormat="1"/>
+    <w:lsdException w:name="Emphasis" w:uiPriority="20" w:qFormat="1"/>
+    <w:lsdException w:name="Document Map" w:semiHidden="1" w:unhideWhenUsed="1"/>
+    <w:lsdException w:name="Plain Text" w:semiHidden="1" w:unhideWhenUsed="1"/>
+    <w:lsdException w:name="E-mail Signature" w:semiHidden="1" w:unhideWhenUsed="1"/>
+    <w:lsdException w:name="HTML Top of Form" w:semiHidden="1" w:unhideWhenUsed="1"/>
+    <w:lsdException w:name="HTML Bottom of Form" w:semiHidden="1" w:unhideWhenUsed="1"/>
+    <w:lsdException w:name="Normal (Web)" w:semiHidden="1" w:unhideWhenUsed="1"/>
+    <w:lsdException w:name="HTML Acronym" w:semiHidden="1" w:unhideWhenUsed="1"/>
+    <w:lsdException w:name="HTML Address" w:semiHidden="1" w:unhideWhenUsed="1"/>
+    <w:lsdException w:name="HTML Cite" w:semiHidden="1" w:unhideWhenUsed="1"/>
+    <w:lsdException w:name="HTML Code" w:semiHidden="1" w:unhideWhenUsed="1"/>
+    <w:lsdException w:name="HTML Definition" w:semiHidden="1" w:unhideWhenUsed="1"/>
+    <w:lsdException w:name="HTML Keyboard" w:semiHidden="1" w:unhideWhenUsed="1"/>
+    <w:lsdException w:name="HTML Preformatted" w:semiHidden="1" w:unhideWhenUsed="1"/>
+    <w:lsdException w:name="HTML Sample" w:semiHidden="1" w:unhideWhenUsed="1"/>
+    <w:lsdException w:name="HTML Typewriter" w:semiHidden="1" w:unhideWhenUsed="1"/>
+    <w:lsdException w:name="HTML Variable" w:semiHidden="1" w:unhideWhenUsed="1"/>
+    <w:lsdException w:name="Normal Table" w:semiHidden="1" w:unhideWhenUsed="1"/>
+    <w:lsdException w:name="annotation subject" w:semiHidden="1" w:unhideWhenUsed="1"/>
+    <w:lsdException w:name="No List" w:semiHidden="1" w:unhideWhenUsed="1"/>
+    <w:lsdException w:name="Outline List 1" w:semiHidden="1" w:unhideWhenUsed="1"/>
+    <w:lsdException w:name="Outline List 2" w:semiHidden="1" w:unhideWhenUsed="1"/>
+    <w:lsdException w:name="Outline List 3" w:semiHidden="1" w:unhideWhenUsed="1"/>
+    <w:lsdException w:name="Table Simple 1" w:semiHidden="1" w:unhideWhenUsed="1"/>
+    <w:lsdException w:name="Table Simple 2" w:semiHidden="1" w:unhideWhenUsed="1"/>
+    <w:lsdException w:name="Table Simple 3" w:semiHidden="1" w:unhideWhenUsed="1"/>
+    <w:lsdException w:name="Table Classic 1" w:semiHidden="1" w:unhideWhenUsed="1"/>
+    <w:lsdException w:name="Table Classic 2" w:semiHidden="1" w:unhideWhenUsed="1"/>
+    <w:lsdException w:name="Table Classic 3" w:semiHidden="1" w:unhideWhenUsed="1"/>
+    <w:lsdException w:name="Table Classic 4" w:semiHidden="1" w:unhideWhenUsed="1"/>
+    <w:lsdException w:name="Table Colorful 1" w:semiHidden="1" w:unhideWhenUsed="1"/>
+    <w:lsdException w:name="Table Colorful 2" w:semiHidden="1" w:unhideWhenUsed="1"/>
+    <w:lsdException w:name="Table Colorful 3" w:semiHidden="1" w:unhideWhenUsed="1"/>
+    <w:lsdException w:name="Table Columns 1" w:semiHidden="1" w:unhideWhenUsed="1"/>
+    <w:lsdException w:name="Table Columns 2" w:semiHidden="1" w:unhideWhenUsed="1"/>
+    <w:lsdException w:name="Table Columns 3" w:semiHidden="1" w:unhideWhenUsed="1"/>
+    <w:lsdException w:name="Table Columns 4" w:semiHidden="1" w:unhideWhenUsed="1"/>
+    <w:lsdException w:name="Table Columns 5" w:semiHidden="1" w:unhideWhenUsed="1"/>
+    <w:lsdException w:name="Table Grid 1" w:semiHidden="1" w:unhideWhenUsed="1"/>
+    <w:lsdException w:name="Table Grid 2" w:semiHidden="1" w:unhideWhenUsed="1"/>
+    <w:lsdException w:name="Table Grid 3" w:semiHidden="1" w:unhideWhenUsed="1"/>
+    <w:lsdException w:name="Table Grid 4" w:semiHidden="1" w:unhideWhenUsed="1"/>
+    <w:lsdException w:name="Table Grid 5" w:semiHidden="1" w:unhideWhenUsed="1"/>
+    <w:lsdException w:name="Table Grid 6" w:semiHidden="1" w:unhideWhenUsed="1"/>
+    <w:lsdException w:name="Table Grid 7" w:semiHidden="1" w:unhideWhenUsed="1"/>
+    <w:lsdException w:name="Table Grid 8" w:semiHidden="1" w:unhideWhenUsed="1"/>
+    <w:lsdException w:name="Table List 1" w:semiHidden="1" w:unhideWhenUsed="1"/>
+    <w:lsdException w:name="Table List 2" w:semiHidden="1" w:unhideWhenUsed="1"/>
+    <w:lsdException w:name="Table List 3" w:semiHidden="1" w:unhideWhenUsed="1"/>
+    <w:lsdException w:name="Table List 4" w:semiHidden="1" w:unhideWhenUsed="1"/>
+    <w:lsdException w:name="Table List 5" w:semiHidden="1" w:unhideWhenUsed="1"/>
+    <w:lsdException w:name="Table List 6" w:semiHidden="1" w:unhideWhenUsed="1"/>
+    <w:lsdException w:name="Table List 7" w:semiHidden="1" w:unhideWhenUsed="1"/>
+    <w:lsdException w:name="Table List 8" w:semiHidden="1" w:unhideWhenUsed="1"/>
+    <w:lsdException w:name="Table 3D effects 1" w:semiHidden="1" w:unhideWhenUsed="1"/>
+    <w:lsdException w:name="Table 3D effects 2" w:semiHidden="1" w:unhideWhenUsed="1"/>
+    <w:lsdException w:name="Table 3D effects 3" w:semiHidden="1" w:unhideWhenUsed="1"/>
+    <w:lsdException w:name="Table Contemporary" w:semiHidden="1" w:unhideWhenUsed="1"/>
+    <w:lsdException w:name="Table Elegant" w:semiHidden="1" w:unhideWhenUsed="1"/>
+    <w:lsdException w:name="Table Professional" w:semiHidden="1" w:unhideWhenUsed="1"/>
+    <w:lsdException w:name="Table Subtle 1" w:semiHidden="1" w:unhideWhenUsed="1"/>
+    <w:lsdException w:name="Table Subtle 2" w:semiHidden="1" w:unhideWhenUsed="1"/>
+    <w:lsdException w:name="Table Web 1" w:semiHidden="1" w:unhideWhenUsed="1"/>
+    <w:lsdException w:name="Table Web 2" w:semiHidden="1" w:unhideWhenUsed="1"/>
+    <w:lsdException w:name="Table Web 3" w:semiHidden="1" w:unhideWhenUsed="1"/>
+    <w:lsdException w:name="Balloon Text" w:semiHidden="1" w:unhideWhenUsed="1"/>
+    <w:lsdException w:name="Table Grid" w:uiPriority="59"/>
+    <w:lsdException w:name="Table Theme" w:semiHidden="1" w:unhideWhenUsed="1"/>
+    <w:lsdException w:name="Placeholder Text" w:semiHidden="1"/>
+    <w:lsdException w:name="No Spacing" w:uiPriority="1" w:qFormat="1"/>
+    <w:lsdException w:name="Light Shading" w:uiPriority="60"/>
+    <w:lsdException w:name="Light List" w:uiPriority="61"/>
+    <w:lsdException w:name="Light Grid" w:uiPriority="62"/>
+    <w:lsdException w:name="Medium Shading 1" w:uiPriority="63"/>
+    <w:lsdException w:name="Medium Shading 2" w:uiPriority="64"/>
+    <w:lsdException w:name="Medium List 1" w:uiPriority="65"/>
+    <w:lsdException w:name="Medium List 2" w:uiPriority="66"/>
+    <w:lsdException w:name="Medium Grid 1" w:uiPriority="67"/>
+    <w:lsdException w:name="Medium Grid 2" w:uiPriority="68"/>
+    <w:lsdException w:name="Medium Grid 3" w:uiPriority="69"/>
+    <w:lsdException w:name="Dark List" w:uiPriority="70"/>
+    <w:lsdException w:name="Colorful Shading" w:uiPriority="71"/>
+    <w:lsdException w:name="Colorful List" w:uiPriority="72"/>
+    <w:lsdException w:name="Colorful Grid" w:uiPriority="73"/>
+    <w:lsdException w:name="Light Shading Accent 1" w:uiPriority="60"/>
+    <w:lsdException w:name="Light List Accent 1" w:uiPriority="61"/>
+    <w:lsdException w:name="Light Grid Accent 1" w:uiPriority="62"/>
+    <w:lsdException w:name="Medium Shading 1 Accent 1" w:uiPriority="63"/>
+    <w:lsdException w:name="Medium Shading 2 Accent 1" w:uiPriority="64"/>
+    <w:lsdException w:name="Medium List 1 Accent 1" w:uiPriority="65"/>
+    <w:lsdException w:name="Revision" w:semiHidden="1"/>
+    <w:lsdException w:name="List Paragraph" w:uiPriority="34" w:qFormat="1"/>
+    <w:lsdException w:name="Quote" w:uiPriority="29" w:qFormat="1"/>
+    <w:lsdException w:name="Intense Quote" w:uiPriority="30" w:qFormat="1"/>
+    <w:lsdException w:name="Medium List 2 Accent 1" w:uiPriority="66"/>
+    <w:lsdException w:name="Medium Grid 1 Accent 1" w:uiPriority="67"/>
+    <w:lsdException w:name="Medium Grid 2 Accent 1" w:uiPriority="68"/>
+    <w:lsdException w:name="Medium Grid 3 Accent 1" w:uiPriority="69"/>
+    <w:lsdException w:name="Dark List Accent 1" w:uiPriority="70"/>
+    <w:lsdException w:name="Colorful Shading Accent 1" w:uiPriority="71"/>
+    <w:lsdException w:name="Colorful List Accent 1" w:uiPriority="72"/>
+    <w:lsdException w:name="Colorful Grid Accent 1" w:uiPriority="73"/>
+    <w:lsdException w:name="Light Shading Accent 2" w:uiPriority="60"/>
+    <w:lsdException w:name="Light List Accent 2" w:uiPriority="61"/>
+    <w:lsdException w:name="Light Grid Accent 2" w:uiPriority="62"/>
+    <w:lsdException w:name="Medium Shading 1 Accent 2" w:uiPriority="63"/>
+    <w:lsdException w:name="Medium Shading 2 Accent 2" w:uiPriority="64"/>
+    <w:lsdException w:name="Medium List 1 Accent 2" w:uiPriority="65"/>
+    <w:lsdException w:name="Medium List 2 Accent 2" w:uiPriority="66"/>
+    <w:lsdException w:name="Medium Grid 1 Accent 2" w:uiPriority="67"/>
+    <w:lsdException w:name="Medium Grid 2 Accent 2" w:uiPriority="68"/>
+    <w:lsdException w:name="Medium Grid 3 Accent 2" w:uiPriority="69"/>
+    <w:lsdException w:name="Dark List Accent 2" w:uiPriority="70"/>
+    <w:lsdException w:name="Colorful Shading Accent 2" w:uiPriority="71"/>
+    <w:lsdException w:name="Colorful List Accent 2" w:uiPriority="72"/>
+    <w:lsdException w:name="Colorful Grid Accent 2" w:uiPriority="73"/>
+    <w:lsdException w:name="Light Shading Accent 3" w:uiPriority="60"/>
+    <w:lsdException w:name="Light List Accent 3" w:uiPriority="61"/>
+    <w:lsdException w:name="Light Grid Accent 3" w:uiPriority="62"/>
+    <w:lsdException w:name="Medium Shading 1 Accent 3" w:uiPriority="63"/>
+    <w:lsdException w:name="Medium Shading 2 Accent 3" w:uiPriority="64"/>
+    <w:lsdException w:name="Medium List 1 Accent 3" w:uiPriority="65"/>
+    <w:lsdException w:name="Medium List 2 Accent 3" w:uiPriority="66"/>
+    <w:lsdException w:name="Medium Grid 1 Accent 3" w:uiPriority="67"/>
+    <w:lsdException w:name="Medium Grid 2 Accent 3" w:uiPriority="68"/>
+    <w:lsdException w:name="Medium Grid 3 Accent 3" w:uiPriority="69"/>
+    <w:lsdException w:name="Dark List Accent 3" w:uiPriority="70"/>
+    <w:lsdException w:name="Colorful Shading Accent 3" w:uiPriority="71"/>
+    <w:lsdException w:name="Colorful List Accent 3" w:uiPriority="72"/>
+    <w:lsdException w:name="Colorful Grid Accent 3" w:uiPriority="73"/>
+    <w:lsdException w:name="Light Shading Accent 4" w:uiPriority="60"/>
+    <w:lsdException w:name="Light List Accent 4" w:uiPriority="61"/>
+    <w:lsdException w:name="Light Grid Accent 4" w:uiPriority="62"/>
+    <w:lsdException w:name="Medium Shading 1 Accent 4" w:uiPriority="63"/>
+    <w:lsdException w:name="Medium Shading 2 Accent 4" w:uiPriority="64"/>
+    <w:lsdException w:name="Medium List 1 Accent 4" w:uiPriority="65"/>
+    <w:lsdException w:name="Medium List 2 Accent 4" w:uiPriority="66"/>
+    <w:lsdException w:name="Medium Grid 1 Accent 4" w:uiPriority="67"/>
+    <w:lsdException w:name="Medium Grid 2 Accent 4" w:uiPriority="68"/>
+    <w:lsdException w:name="Medium Grid 3 Accent 4" w:uiPriority="69"/>
+    <w:lsdException w:name="Dark List Accent 4" w:uiPriority="70"/>
+    <w:lsdException w:name="Colorful Shading Accent 4" w:uiPriority="71"/>
+    <w:lsdException w:name="Colorful List Accent 4" w:uiPriority="72"/>
+    <w:lsdException w:name="Colorful Grid Accent 4" w:uiPriority="73"/>
+    <w:lsdException w:name="Light Shading Accent 5" w:uiPriority="60"/>
+    <w:lsdException w:name="Light List Accent 5" w:uiPriority="61"/>
+    <w:lsdException w:name="Light Grid Accent 5" w:uiPriority="62"/>
+    <w:lsdException w:name="Medium Shading 1 Accent 5" w:uiPriority="63"/>
+    <w:lsdException w:name="Medium Shading 2 Accent 5" w:uiPriority="64"/>
+    <w:lsdException w:name="Medium List 1 Accent 5" w:uiPriority="65"/>
+    <w:lsdException w:name="Medium List 2 Accent 5" w:uiPriority="66"/>
+    <w:lsdException w:name="Medium Grid 1 Accent 5" w:uiPriority="67"/>
+    <w:lsdException w:name="Medium Grid 2 Accent 5" w:uiPriority="68"/>
+    <w:lsdException w:name="Medium Grid 3 Accent 5" w:uiPriority="69"/>
+    <w:lsdException w:name="Dark List Accent 5" w:uiPriority="70"/>
+    <w:lsdException w:name="Colorful Shading Accent 5" w:uiPriority="71"/>
+    <w:lsdException w:name="Colorful List Accent 5" w:uiPriority="72"/>
+    <w:lsdException w:name="Colorful Grid Accent 5" w:uiPriority="73"/>
+    <w:lsdException w:name="Light Shading Accent 6" w:uiPriority="60"/>
+    <w:lsdException w:name="Light List Accent 6" w:uiPriority="61"/>
+    <w:lsdException w:name="Light Grid Accent 6" w:uiPriority="62"/>
+    <w:lsdException w:name="Medium Shading 1 Accent 6" w:uiPriority="63"/>
+    <w:lsdException w:name="Medium Shading 2 Accent 6" w:uiPriority="64"/>
+    <w:lsdException w:name="Medium List 1 Accent 6" w:uiPriority="65"/>
+    <w:lsdException w:name="Medium List 2 Accent 6" w:uiPriority="66"/>
+    <w:lsdException w:name="Medium Grid 1 Accent 6" w:uiPriority="67"/>
+    <w:lsdException w:name="Medium Grid 2 Accent 6" w:uiPriority="68"/>
+    <w:lsdException w:name="Medium Grid 3 Accent 6" w:uiPriority="69"/>
+    <w:lsdException w:name="Dark List Accent 6" w:uiPriority="70"/>
+    <w:lsdException w:name="Colorful Shading Accent 6" w:uiPriority="71"/>
+    <w:lsdException w:name="Colorful List Accent 6" w:uiPriority="72"/>
+    <w:lsdException w:name="Colorful Grid Accent 6" w:uiPriority="73"/>
+    <w:lsdException w:name="Subtle Emphasis" w:uiPriority="19" w:qFormat="1"/>
+    <w:lsdException w:name="Intense Emphasis" w:uiPriority="21" w:qFormat="1"/>
+    <w:lsdException w:name="Subtle Reference" w:uiPriority="31" w:qFormat="1"/>
+    <w:lsdException w:name="Intense Reference" w:uiPriority="32" w:qFormat="1"/>
+    <w:lsdException w:name="Book Title" w:uiPriority="33" w:qFormat="1"/>
+    <w:lsdException w:name="Bibliography" w:semiHidden="1" w:uiPriority="37" w:unhideWhenUsed="1"/>
+    <w:lsdException w:name="TOC Heading" w:semiHidden="1" w:uiPriority="39" w:unhideWhenUsed="1" w:qFormat="1"/>
+    <w:lsdException w:name="Grid Table 4" w:uiPriority="49"/>
+    <w:lsdException w:name="Grid Table 5 Dark" w:uiPriority="50"/>
+    <w:lsdException w:name="Grid Table 6 Colorful" w:uiPriority="51"/>
+    <w:lsdException w:name="Grid Table 7 Colorful" w:uiPriority="52"/>
+    <w:lsdException w:name="Grid Table 1 Light Accent 1" w:uiPriority="46"/>
+    <w:lsdException w:name="Grid Table 2 Accent 1" w:uiPriority="47"/>
+    <w:lsdException w:name="Grid Table 3 Accent 1" w:uiPriority="48"/>
+    <w:lsdException w:name="Grid Table 4 Accent 1" w:uiPriority="49"/>
+    <w:lsdException w:name="Grid Table 5 Dark Accent 1" w:uiPriority="50"/>
+    <w:lsdException w:name="Grid Table 6 Colorful Accent 1" w:uiPriority="51"/>
+    <w:lsdException w:name="Grid Table 7 Colorful Accent 1" w:uiPriority="52"/>
+    <w:lsdException w:name="Grid Table 1 Light Accent 2" w:uiPriority="46"/>
+    <w:lsdException w:name="Grid Table 2 Accent 2" w:uiPriority="47"/>
+    <w:lsdException w:name="Grid Table 3 Accent 2" w:uiPriority="48"/>
+    <w:lsdException w:name="Grid Table 4 Accent 2" w:uiPriority="49"/>
+    <w:lsdException w:name="Grid Table 5 Dark Accent 2" w:uiPriority="50"/>
+    <w:lsdException w:name="Grid Table 6 Colorful Accent 2" w:uiPriority="51"/>
+    <w:lsdException w:name="Grid Table 7 Colorful Accent 2" w:uiPriority="52"/>
+    <w:lsdException w:name="Grid Table 1 Light Accent 3" w:uiPriority="46"/>
+    <w:lsdException w:name="Grid Table 2 Accent 3" w:uiPriority="47"/>
+    <w:lsdException w:name="Grid Table 3 Accent 3" w:uiPriority="48"/>
+    <w:lsdException w:name="Grid Table 4 Accent 3" w:uiPriority="49"/>
+    <w:lsdException w:name="Grid Table 5 Dark Accent 3" w:uiPriority="50"/>
+    <w:lsdException w:name="Grid Table 6 Colorful Accent 3" w:uiPriority="51"/>
+    <w:lsdException w:name="Grid Table 7 Colorful Accent 3" w:uiPriority="52"/>
+    <w:lsdException w:name="Grid Table 1 Light Accent 4" w:uiPriority="46"/>
+    <w:lsdException w:name="Grid Table 2 Accent 4" w:uiPriority="47"/>
+    <w:lsdException w:name="Grid Table 3 Accent 4" w:uiPriority="48"/>
+    <w:lsdException w:name="Grid Table 4 Accent 4" w:uiPriority="49"/>
+    <w:lsdException w:name="Grid Table 5 Dark Accent 4" w:uiPriority="50"/>
+    <w:lsdException w:name="Grid Table 6 Colorful Accent 4" w:uiPriority="51"/>
+    <w:lsdException w:name="Grid Table 7 Colorful Accent 4" w:uiPriority="52"/>
+    <w:lsdException w:name="Grid Table 1 Light Accent 5" w:uiPriority="46"/>
+    <w:lsdException w:name="Grid Table 2 Accent 5" w:uiPriority="47"/>
+    <w:lsdException w:name="Grid Table 3 Accent 5" w:uiPriority="48"/>
+    <w:lsdException w:name="Grid Table 4 Accent 5" w:uiPriority="49"/>
+    <w:lsdException w:name="Grid Table 5 Dark Accent 5" w:uiPriority="50"/>
+    <w:lsdException w:name="Grid Table 6 Colorful Accent 5" w:uiPriority="51"/>
+    <w:lsdException w:name="Grid Table 7 Colorful Accent 5" w:uiPriority="52"/>
+    <w:lsdException w:name="Grid Table 1 Light Accent 6" w:uiPriority="46"/>
+    <w:lsdException w:name="Grid Table 2 Accent 6" w:uiPriority="47"/>
+    <w:lsdException w:name="Grid Table 3 Accent 6" w:uiPriority="48"/>
+    <w:lsdException w:name="Grid Table 4 Accent 6" w:uiPriority="49"/>
+    <w:lsdException w:name="Grid Table 5 Dark Accent 6" w:uiPriority="50"/>
+    <w:lsdException w:name="Grid Table 6 Colorful Accent 6" w:uiPriority="51"/>
+    <w:lsdException w:name="Grid Table 7 Colorful Accent 6" w:uiPriority="52"/>
+    <w:lsdException w:name="List Table 1 Light" w:uiPriority="46"/>
+    <w:lsdException w:name="List Table 2" w:uiPriority="47"/>
+    <w:lsdException w:name="List Table 3" w:uiPriority="48"/>
+    <w:lsdException w:name="List Table 4" w:uiPriority="49"/>
+    <w:lsdException w:name="List Table 5 Dark" w:uiPriority="50"/>
+    <w:lsdException w:name="List Table 6 Colorful" w:uiPriority="51"/>
+    <w:lsdException w:name="List Table 7 Colorful" w:uiPriority="52"/>
+    <w:lsdException w:name="List Table 1 Light Accent 1" w:uiPriority="46"/>
+    <w:lsdException w:name="List Table 2 Accent 1" w:uiPriority="47"/>
+    <w:lsdException w:name="List Table 3 Accent 1" w:uiPriority="48"/>
+    <w:lsdException w:name="List Table 4 Accent 1" w:uiPriority="49"/>
+    <w:lsdException w:name="List Table 5 Dark Accent 1" w:uiPriority="50"/>
+    <w:lsdException w:name="List Table 6 Colorful Accent 1" w:uiPriority="51"/>
+    <w:lsdException w:name="List Table 7 Colorful Accent 1" w:uiPriority="52"/>
+    <w:lsdException w:name="List Table 1 Light Accent 2" w:uiPriority="46"/>
+    <w:lsdException w:name="List Table 2 Accent 2" w:uiPriority="47"/>
+    <w:lsdException w:name="List Table 3 Accent 2" w:uiPriority="48"/>
+    <w:lsdException w:name="List Table 4 Accent 2" w:uiPriority="49"/>
+    <w:lsdException w:name="List Table 5 Dark Accent 2" w:uiPriority="50"/>
+    <w:lsdException w:name="List Table 6 Colorful Accent 2" w:uiPriority="51"/>
+    <w:lsdException w:name="List Table 7 Colorful Accent 2" w:uiPriority="52"/>
+    <w:lsdException w:name="List Table 1 Light Accent 3" w:uiPriority="46"/>
+    <w:lsdException w:name="List Table 2 Accent 3" w:uiPriority="47"/>
+    <w:lsdException w:name="List Table 3 Accent 3" w:uiPriority="48"/>
+    <w:lsdException w:name="List Table 4 Accent 3" w:uiPriority="49"/>
+    <w:lsdException w:name="List Table 5 Dark Accent 3" w:uiPriority="50"/>
+    <w:lsdException w:name="List Table 6 Colorful Accent 3" w:uiPriority="51"/>
+    <w:lsdException w:name="List Table 7 Colorful Accent 3" w:uiPriority="52"/>
+    <w:lsdException w:name="List Table 1 Light Accent 4" w:uiPriority="46"/>
+    <w:lsdException w:name="List Table 2 Accent 4" w:uiPriority="47"/>
+    <w:lsdException w:name="List Table 3 Accent 4" w:uiPriority="48"/>
+    <w:lsdException w:name="List Table 4 Accent 4" w:uiPriority="49"/>
+    <w:lsdException w:name="List Table 5 Dark Accent 4" w:uiPriority="50"/>
+    <w:lsdException w:name="List Table 6 Colorful Accent 4" w:uiPriority="51"/>
+    <w:lsdException w:name="List Table 7 Colorful Accent 4" w:uiPriority="52"/>
+    <w:lsdException w:name="List Table 1 Light Accent 5" w:uiPriority="46"/>
+    <w:lsdException w:name="List Table 2 Accent 5" w:uiPriority="47"/>
+    <w:lsdException w:name="List Table 3 Accent 5" w:uiPriority="48"/>
+    <w:lsdException w:name="List Table 4 Accent 5" w:uiPriority="49"/>
+    <w:lsdException w:name="List Table 5 Dark Accent 5" w:uiPriority="50"/>
+    <w:lsdException w:name="List Table 6 Colorful Accent 5" w:uiPriority="51"/>
+    <w:lsdException w:name="List Table 7 Colorful Accent 5" w:uiPriority="52"/>
+    <w:lsdException w:name="List Table 1 Light Accent 6" w:uiPriority="46"/>
+    <w:lsdException w:name="List Table 2 Accent 6" w:uiPriority="47"/>
+    <w:lsdException w:name="List Table 3 Accent 6" w:uiPriority="48"/>
+    <w:lsdException w:name="List Table 4 Accent 6" w:uiPriority="49"/>
+    <w:lsdException w:name="List Table 5 Dark Accent 6" w:uiPriority="50"/>
+    <w:lsdException w:name="List Table 6 Colorful Accent 6" w:uiPriority="51"/>
+    <w:lsdException w:name="List Table 7 Colorful Accent 6" w:uiPriority="52"/>
   </w:latentStyles>
   <w:style w:type="paragraph" w:default="1" w:styleId="Normal">
     <w:name w:val="Normal"/>
@@ -6088,7 +6610,6 @@
     <w:next w:val="Normal"/>
     <w:autoRedefine/>
     <w:uiPriority w:val="39"/>
-    <w:semiHidden/>
     <w:unhideWhenUsed/>
     <w:rsid w:val="004F392F"/>
     <w:pPr>
@@ -6352,621 +6873,34 @@
       <w:color w:val="4F81BD" w:themeColor="accent1"/>
     </w:rPr>
   </w:style>
-</w:styles>
-</file>
-
-<file path=word/stylesWithEffects.xml><?xml version="1.0" encoding="utf-8"?>
-<w:styles xmlns:wpc="http://schemas.microsoft.com/office/word/2010/wordprocessingCanvas" xmlns:mo="http://schemas.microsoft.com/office/mac/office/2008/main" xmlns:mc="http://schemas.openxmlformats.org/markup-compatibility/2006" xmlns:mv="urn:schemas-microsoft-com:mac:vml" xmlns:o="urn:schemas-microsoft-com:office:office" xmlns:r="http://schemas.openxmlformats.org/officeDocument/2006/relationships" xmlns:m="http://schemas.openxmlformats.org/officeDocument/2006/math" xmlns:v="urn:schemas-microsoft-com:vml" xmlns:wp14="http://schemas.microsoft.com/office/word/2010/wordprocessingDrawing" xmlns:wp="http://schemas.openxmlformats.org/drawingml/2006/wordprocessingDrawing" xmlns:w10="urn:schemas-microsoft-com:office:word" xmlns:w="http://schemas.openxmlformats.org/wordprocessingml/2006/main" xmlns:w14="http://schemas.microsoft.com/office/word/2010/wordml" xmlns:wpg="http://schemas.microsoft.com/office/word/2010/wordprocessingGroup" xmlns:wpi="http://schemas.microsoft.com/office/word/2010/wordprocessingInk" xmlns:wne="http://schemas.microsoft.com/office/word/2006/wordml" xmlns:wps="http://schemas.microsoft.com/office/word/2010/wordprocessingShape" mc:Ignorable="w14 wp14">
-  <w:docDefaults>
-    <w:rPrDefault>
-      <w:rPr>
-        <w:rFonts w:asciiTheme="minorHAnsi" w:eastAsiaTheme="minorEastAsia" w:hAnsiTheme="minorHAnsi" w:cstheme="minorBidi"/>
-        <w:sz w:val="24"/>
-        <w:szCs w:val="24"/>
-        <w:lang w:val="en-US" w:eastAsia="en-US" w:bidi="ar-SA"/>
-      </w:rPr>
-    </w:rPrDefault>
-    <w:pPrDefault/>
-  </w:docDefaults>
-  <w:latentStyles w:defLockedState="0" w:defUIPriority="99" w:defSemiHidden="1" w:defUnhideWhenUsed="1" w:defQFormat="0" w:count="276">
-    <w:lsdException w:name="Normal" w:semiHidden="0" w:uiPriority="0" w:unhideWhenUsed="0" w:qFormat="1"/>
-    <w:lsdException w:name="heading 1" w:semiHidden="0" w:uiPriority="9" w:unhideWhenUsed="0" w:qFormat="1"/>
-    <w:lsdException w:name="heading 2" w:uiPriority="9" w:qFormat="1"/>
-    <w:lsdException w:name="heading 3" w:uiPriority="9" w:qFormat="1"/>
-    <w:lsdException w:name="heading 4" w:uiPriority="9" w:qFormat="1"/>
-    <w:lsdException w:name="heading 5" w:uiPriority="9" w:qFormat="1"/>
-    <w:lsdException w:name="heading 6" w:uiPriority="9" w:qFormat="1"/>
-    <w:lsdException w:name="heading 7" w:uiPriority="9" w:qFormat="1"/>
-    <w:lsdException w:name="heading 8" w:uiPriority="9" w:qFormat="1"/>
-    <w:lsdException w:name="heading 9" w:uiPriority="9" w:qFormat="1"/>
-    <w:lsdException w:name="toc 1" w:uiPriority="39"/>
-    <w:lsdException w:name="toc 2" w:uiPriority="39"/>
-    <w:lsdException w:name="toc 3" w:uiPriority="39"/>
-    <w:lsdException w:name="toc 4" w:uiPriority="39"/>
-    <w:lsdException w:name="toc 5" w:uiPriority="39"/>
-    <w:lsdException w:name="toc 6" w:uiPriority="39"/>
-    <w:lsdException w:name="toc 7" w:uiPriority="39"/>
-    <w:lsdException w:name="toc 8" w:uiPriority="39"/>
-    <w:lsdException w:name="toc 9" w:uiPriority="39"/>
-    <w:lsdException w:name="caption" w:uiPriority="35" w:qFormat="1"/>
-    <w:lsdException w:name="Title" w:semiHidden="0" w:uiPriority="10" w:unhideWhenUsed="0" w:qFormat="1"/>
-    <w:lsdException w:name="Default Paragraph Font" w:uiPriority="1"/>
-    <w:lsdException w:name="Subtitle" w:semiHidden="0" w:uiPriority="11" w:unhideWhenUsed="0" w:qFormat="1"/>
-    <w:lsdException w:name="Strong" w:semiHidden="0" w:uiPriority="22" w:unhideWhenUsed="0" w:qFormat="1"/>
-    <w:lsdException w:name="Emphasis" w:semiHidden="0" w:uiPriority="20" w:unhideWhenUsed="0" w:qFormat="1"/>
-    <w:lsdException w:name="Table Grid" w:semiHidden="0" w:uiPriority="59" w:unhideWhenUsed="0"/>
-    <w:lsdException w:name="Placeholder Text" w:unhideWhenUsed="0"/>
-    <w:lsdException w:name="No Spacing" w:semiHidden="0" w:uiPriority="1" w:unhideWhenUsed="0" w:qFormat="1"/>
-    <w:lsdException w:name="Light Shading" w:semiHidden="0" w:uiPriority="60" w:unhideWhenUsed="0"/>
-    <w:lsdException w:name="Light List" w:semiHidden="0" w:uiPriority="61" w:unhideWhenUsed="0"/>
-    <w:lsdException w:name="Light Grid" w:semiHidden="0" w:uiPriority="62" w:unhideWhenUsed="0"/>
-    <w:lsdException w:name="Medium Shading 1" w:semiHidden="0" w:uiPriority="63" w:unhideWhenUsed="0"/>
-    <w:lsdException w:name="Medium Shading 2" w:semiHidden="0" w:uiPriority="64" w:unhideWhenUsed="0"/>
-    <w:lsdException w:name="Medium List 1" w:semiHidden="0" w:uiPriority="65" w:unhideWhenUsed="0"/>
-    <w:lsdException w:name="Medium List 2" w:semiHidden="0" w:uiPriority="66" w:unhideWhenUsed="0"/>
-    <w:lsdException w:name="Medium Grid 1" w:semiHidden="0" w:uiPriority="67" w:unhideWhenUsed="0"/>
-    <w:lsdException w:name="Medium Grid 2" w:semiHidden="0" w:uiPriority="68" w:unhideWhenUsed="0"/>
-    <w:lsdException w:name="Medium Grid 3" w:semiHidden="0" w:uiPriority="69" w:unhideWhenUsed="0"/>
-    <w:lsdException w:name="Dark List" w:semiHidden="0" w:uiPriority="70" w:unhideWhenUsed="0"/>
-    <w:lsdException w:name="Colorful Shading" w:semiHidden="0" w:uiPriority="71" w:unhideWhenUsed="0"/>
-    <w:lsdException w:name="Colorful List" w:semiHidden="0" w:uiPriority="72" w:unhideWhenUsed="0"/>
-    <w:lsdException w:name="Colorful Grid" w:semiHidden="0" w:uiPriority="73" w:unhideWhenUsed="0"/>
-    <w:lsdException w:name="Light Shading Accent 1" w:semiHidden="0" w:uiPriority="60" w:unhideWhenUsed="0"/>
-    <w:lsdException w:name="Light List Accent 1" w:semiHidden="0" w:uiPriority="61" w:unhideWhenUsed="0"/>
-    <w:lsdException w:name="Light Grid Accent 1" w:semiHidden="0" w:uiPriority="62" w:unhideWhenUsed="0"/>
-    <w:lsdException w:name="Medium Shading 1 Accent 1" w:semiHidden="0" w:uiPriority="63" w:unhideWhenUsed="0"/>
-    <w:lsdException w:name="Medium Shading 2 Accent 1" w:semiHidden="0" w:uiPriority="64" w:unhideWhenUsed="0"/>
-    <w:lsdException w:name="Medium List 1 Accent 1" w:semiHidden="0" w:uiPriority="65" w:unhideWhenUsed="0"/>
-    <w:lsdException w:name="Revision" w:unhideWhenUsed="0"/>
-    <w:lsdException w:name="List Paragraph" w:semiHidden="0" w:uiPriority="34" w:unhideWhenUsed="0" w:qFormat="1"/>
-    <w:lsdException w:name="Quote" w:semiHidden="0" w:uiPriority="29" w:unhideWhenUsed="0" w:qFormat="1"/>
-    <w:lsdException w:name="Intense Quote" w:semiHidden="0" w:uiPriority="30" w:unhideWhenUsed="0" w:qFormat="1"/>
-    <w:lsdException w:name="Medium List 2 Accent 1" w:semiHidden="0" w:uiPriority="66" w:unhideWhenUsed="0"/>
-    <w:lsdException w:name="Medium Grid 1 Accent 1" w:semiHidden="0" w:uiPriority="67" w:unhideWhenUsed="0"/>
-    <w:lsdException w:name="Medium Grid 2 Accent 1" w:semiHidden="0" w:uiPriority="68" w:unhideWhenUsed="0"/>
-    <w:lsdException w:name="Medium Grid 3 Accent 1" w:semiHidden="0" w:uiPriority="69" w:unhideWhenUsed="0"/>
-    <w:lsdException w:name="Dark List Accent 1" w:semiHidden="0" w:uiPriority="70" w:unhideWhenUsed="0"/>
-    <w:lsdException w:name="Colorful Shading Accent 1" w:semiHidden="0" w:uiPriority="71" w:unhideWhenUsed="0"/>
-    <w:lsdException w:name="Colorful List Accent 1" w:semiHidden="0" w:uiPriority="72" w:unhideWhenUsed="0"/>
-    <w:lsdException w:name="Colorful Grid Accent 1" w:semiHidden="0" w:uiPriority="73" w:unhideWhenUsed="0"/>
-    <w:lsdException w:name="Light Shading Accent 2" w:semiHidden="0" w:uiPriority="60" w:unhideWhenUsed="0"/>
-    <w:lsdException w:name="Light List Accent 2" w:semiHidden="0" w:uiPriority="61" w:unhideWhenUsed="0"/>
-    <w:lsdException w:name="Light Grid Accent 2" w:semiHidden="0" w:uiPriority="62" w:unhideWhenUsed="0"/>
-    <w:lsdException w:name="Medium Shading 1 Accent 2" w:semiHidden="0" w:uiPriority="63" w:unhideWhenUsed="0"/>
-    <w:lsdException w:name="Medium Shading 2 Accent 2" w:semiHidden="0" w:uiPriority="64" w:unhideWhenUsed="0"/>
-    <w:lsdException w:name="Medium List 1 Accent 2" w:semiHidden="0" w:uiPriority="65" w:unhideWhenUsed="0"/>
-    <w:lsdException w:name="Medium List 2 Accent 2" w:semiHidden="0" w:uiPriority="66" w:unhideWhenUsed="0"/>
-    <w:lsdException w:name="Medium Grid 1 Accent 2" w:semiHidden="0" w:uiPriority="67" w:unhideWhenUsed="0"/>
-    <w:lsdException w:name="Medium Grid 2 Accent 2" w:semiHidden="0" w:uiPriority="68" w:unhideWhenUsed="0"/>
-    <w:lsdException w:name="Medium Grid 3 Accent 2" w:semiHidden="0" w:uiPriority="69" w:unhideWhenUsed="0"/>
-    <w:lsdException w:name="Dark List Accent 2" w:semiHidden="0" w:uiPriority="70" w:unhideWhenUsed="0"/>
-    <w:lsdException w:name="Colorful Shading Accent 2" w:semiHidden="0" w:uiPriority="71" w:unhideWhenUsed="0"/>
-    <w:lsdException w:name="Colorful List Accent 2" w:semiHidden="0" w:uiPriority="72" w:unhideWhenUsed="0"/>
-    <w:lsdException w:name="Colorful Grid Accent 2" w:semiHidden="0" w:uiPriority="73" w:unhideWhenUsed="0"/>
-    <w:lsdException w:name="Light Shading Accent 3" w:semiHidden="0" w:uiPriority="60" w:unhideWhenUsed="0"/>
-    <w:lsdException w:name="Light List Accent 3" w:semiHidden="0" w:uiPriority="61" w:unhideWhenUsed="0"/>
-    <w:lsdException w:name="Light Grid Accent 3" w:semiHidden="0" w:uiPriority="62" w:unhideWhenUsed="0"/>
-    <w:lsdException w:name="Medium Shading 1 Accent 3" w:semiHidden="0" w:uiPriority="63" w:unhideWhenUsed="0"/>
-    <w:lsdException w:name="Medium Shading 2 Accent 3" w:semiHidden="0" w:uiPriority="64" w:unhideWhenUsed="0"/>
-    <w:lsdException w:name="Medium List 1 Accent 3" w:semiHidden="0" w:uiPriority="65" w:unhideWhenUsed="0"/>
-    <w:lsdException w:name="Medium List 2 Accent 3" w:semiHidden="0" w:uiPriority="66" w:unhideWhenUsed="0"/>
-    <w:lsdException w:name="Medium Grid 1 Accent 3" w:semiHidden="0" w:uiPriority="67" w:unhideWhenUsed="0"/>
-    <w:lsdException w:name="Medium Grid 2 Accent 3" w:semiHidden="0" w:uiPriority="68" w:unhideWhenUsed="0"/>
-    <w:lsdException w:name="Medium Grid 3 Accent 3" w:semiHidden="0" w:uiPriority="69" w:unhideWhenUsed="0"/>
-    <w:lsdException w:name="Dark List Accent 3" w:semiHidden="0" w:uiPriority="70" w:unhideWhenUsed="0"/>
-    <w:lsdException w:name="Colorful Shading Accent 3" w:semiHidden="0" w:uiPriority="71" w:unhideWhenUsed="0"/>
-    <w:lsdException w:name="Colorful List Accent 3" w:semiHidden="0" w:uiPriority="72" w:unhideWhenUsed="0"/>
-    <w:lsdException w:name="Colorful Grid Accent 3" w:semiHidden="0" w:uiPriority="73" w:unhideWhenUsed="0"/>
-    <w:lsdException w:name="Light Shading Accent 4" w:semiHidden="0" w:uiPriority="60" w:unhideWhenUsed="0"/>
-    <w:lsdException w:name="Light List Accent 4" w:semiHidden="0" w:uiPriority="61" w:unhideWhenUsed="0"/>
-    <w:lsdException w:name="Light Grid Accent 4" w:semiHidden="0" w:uiPriority="62" w:unhideWhenUsed="0"/>
-    <w:lsdException w:name="Medium Shading 1 Accent 4" w:semiHidden="0" w:uiPriority="63" w:unhideWhenUsed="0"/>
-    <w:lsdException w:name="Medium Shading 2 Accent 4" w:semiHidden="0" w:uiPriority="64" w:unhideWhenUsed="0"/>
-    <w:lsdException w:name="Medium List 1 Accent 4" w:semiHidden="0" w:uiPriority="65" w:unhideWhenUsed="0"/>
-    <w:lsdException w:name="Medium List 2 Accent 4" w:semiHidden="0" w:uiPriority="66" w:unhideWhenUsed="0"/>
-    <w:lsdException w:name="Medium Grid 1 Accent 4" w:semiHidden="0" w:uiPriority="67" w:unhideWhenUsed="0"/>
-    <w:lsdException w:name="Medium Grid 2 Accent 4" w:semiHidden="0" w:uiPriority="68" w:unhideWhenUsed="0"/>
-    <w:lsdException w:name="Medium Grid 3 Accent 4" w:semiHidden="0" w:uiPriority="69" w:unhideWhenUsed="0"/>
-    <w:lsdException w:name="Dark List Accent 4" w:semiHidden="0" w:uiPriority="70" w:unhideWhenUsed="0"/>
-    <w:lsdException w:name="Colorful Shading Accent 4" w:semiHidden="0" w:uiPriority="71" w:unhideWhenUsed="0"/>
-    <w:lsdException w:name="Colorful List Accent 4" w:semiHidden="0" w:uiPriority="72" w:unhideWhenUsed="0"/>
-    <w:lsdException w:name="Colorful Grid Accent 4" w:semiHidden="0" w:uiPriority="73" w:unhideWhenUsed="0"/>
-    <w:lsdException w:name="Light Shading Accent 5" w:semiHidden="0" w:uiPriority="60" w:unhideWhenUsed="0"/>
-    <w:lsdException w:name="Light List Accent 5" w:semiHidden="0" w:uiPriority="61" w:unhideWhenUsed="0"/>
-    <w:lsdException w:name="Light Grid Accent 5" w:semiHidden="0" w:uiPriority="62" w:unhideWhenUsed="0"/>
-    <w:lsdException w:name="Medium Shading 1 Accent 5" w:semiHidden="0" w:uiPriority="63" w:unhideWhenUsed="0"/>
-    <w:lsdException w:name="Medium Shading 2 Accent 5" w:semiHidden="0" w:uiPriority="64" w:unhideWhenUsed="0"/>
-    <w:lsdException w:name="Medium List 1 Accent 5" w:semiHidden="0" w:uiPriority="65" w:unhideWhenUsed="0"/>
-    <w:lsdException w:name="Medium List 2 Accent 5" w:semiHidden="0" w:uiPriority="66" w:unhideWhenUsed="0"/>
-    <w:lsdException w:name="Medium Grid 1 Accent 5" w:semiHidden="0" w:uiPriority="67" w:unhideWhenUsed="0"/>
-    <w:lsdException w:name="Medium Grid 2 Accent 5" w:semiHidden="0" w:uiPriority="68" w:unhideWhenUsed="0"/>
-    <w:lsdException w:name="Medium Grid 3 Accent 5" w:semiHidden="0" w:uiPriority="69" w:unhideWhenUsed="0"/>
-    <w:lsdException w:name="Dark List Accent 5" w:semiHidden="0" w:uiPriority="70" w:unhideWhenUsed="0"/>
-    <w:lsdException w:name="Colorful Shading Accent 5" w:semiHidden="0" w:uiPriority="71" w:unhideWhenUsed="0"/>
-    <w:lsdException w:name="Colorful List Accent 5" w:semiHidden="0" w:uiPriority="72" w:unhideWhenUsed="0"/>
-    <w:lsdException w:name="Colorful Grid Accent 5" w:semiHidden="0" w:uiPriority="73" w:unhideWhenUsed="0"/>
-    <w:lsdException w:name="Light Shading Accent 6" w:semiHidden="0" w:uiPriority="60" w:unhideWhenUsed="0"/>
-    <w:lsdException w:name="Light List Accent 6" w:semiHidden="0" w:uiPriority="61" w:unhideWhenUsed="0"/>
-    <w:lsdException w:name="Light Grid Accent 6" w:semiHidden="0" w:uiPriority="62" w:unhideWhenUsed="0"/>
-    <w:lsdException w:name="Medium Shading 1 Accent 6" w:semiHidden="0" w:uiPriority="63" w:unhideWhenUsed="0"/>
-    <w:lsdException w:name="Medium Shading 2 Accent 6" w:semiHidden="0" w:uiPriority="64" w:unhideWhenUsed="0"/>
-    <w:lsdException w:name="Medium List 1 Accent 6" w:semiHidden="0" w:uiPriority="65" w:unhideWhenUsed="0"/>
-    <w:lsdException w:name="Medium List 2 Accent 6" w:semiHidden="0" w:uiPriority="66" w:unhideWhenUsed="0"/>
-    <w:lsdException w:name="Medium Grid 1 Accent 6" w:semiHidden="0" w:uiPriority="67" w:unhideWhenUsed="0"/>
-    <w:lsdException w:name="Medium Grid 2 Accent 6" w:semiHidden="0" w:uiPriority="68" w:unhideWhenUsed="0"/>
-    <w:lsdException w:name="Medium Grid 3 Accent 6" w:semiHidden="0" w:uiPriority="69" w:unhideWhenUsed="0"/>
-    <w:lsdException w:name="Dark List Accent 6" w:semiHidden="0" w:uiPriority="70" w:unhideWhenUsed="0"/>
-    <w:lsdException w:name="Colorful Shading Accent 6" w:semiHidden="0" w:uiPriority="71" w:unhideWhenUsed="0"/>
-    <w:lsdException w:name="Colorful List Accent 6" w:semiHidden="0" w:uiPriority="72" w:unhideWhenUsed="0"/>
-    <w:lsdException w:name="Colorful Grid Accent 6" w:semiHidden="0" w:uiPriority="73" w:unhideWhenUsed="0"/>
-    <w:lsdException w:name="Subtle Emphasis" w:semiHidden="0" w:uiPriority="19" w:unhideWhenUsed="0" w:qFormat="1"/>
-    <w:lsdException w:name="Intense Emphasis" w:semiHidden="0" w:uiPriority="21" w:unhideWhenUsed="0" w:qFormat="1"/>
-    <w:lsdException w:name="Subtle Reference" w:semiHidden="0" w:uiPriority="31" w:unhideWhenUsed="0" w:qFormat="1"/>
-    <w:lsdException w:name="Intense Reference" w:semiHidden="0" w:uiPriority="32" w:unhideWhenUsed="0" w:qFormat="1"/>
-    <w:lsdException w:name="Book Title" w:semiHidden="0" w:uiPriority="33" w:unhideWhenUsed="0" w:qFormat="1"/>
-    <w:lsdException w:name="Bibliography" w:uiPriority="37"/>
-    <w:lsdException w:name="TOC Heading" w:uiPriority="39" w:qFormat="1"/>
-  </w:latentStyles>
-  <w:style w:type="paragraph" w:default="1" w:styleId="Normal">
-    <w:name w:val="Normal"/>
-    <w:qFormat/>
+  <w:style w:type="character" w:styleId="Hyperlink">
+    <w:name w:val="Hyperlink"/>
+    <w:basedOn w:val="DefaultParagraphFont"/>
+    <w:uiPriority w:val="99"/>
+    <w:unhideWhenUsed/>
+    <w:rsid w:val="00916D66"/>
+    <w:rPr>
+      <w:color w:val="0000FF" w:themeColor="hyperlink"/>
+      <w:u w:val="single"/>
+    </w:rPr>
   </w:style>
-  <w:style w:type="paragraph" w:styleId="Heading1">
-    <w:name w:val="heading 1"/>
+  <w:style w:type="paragraph" w:styleId="Caption">
+    <w:name w:val="caption"/>
     <w:basedOn w:val="Normal"/>
     <w:next w:val="Normal"/>
-    <w:link w:val="Heading1Char"/>
-    <w:uiPriority w:val="9"/>
+    <w:uiPriority w:val="35"/>
+    <w:unhideWhenUsed/>
     <w:qFormat/>
-    <w:rsid w:val="004F392F"/>
+    <w:rsid w:val="00F13268"/>
     <w:pPr>
-      <w:keepNext/>
-      <w:keepLines/>
-      <w:spacing w:before="480"/>
-      <w:outlineLvl w:val="0"/>
+      <w:spacing w:after="200"/>
     </w:pPr>
     <w:rPr>
-      <w:rFonts w:asciiTheme="majorHAnsi" w:eastAsiaTheme="majorEastAsia" w:hAnsiTheme="majorHAnsi" w:cstheme="majorBidi"/>
-      <w:b/>
-      <w:bCs/>
-      <w:color w:val="345A8A" w:themeColor="accent1" w:themeShade="B5"/>
-      <w:sz w:val="32"/>
-      <w:szCs w:val="32"/>
-    </w:rPr>
-  </w:style>
-  <w:style w:type="paragraph" w:styleId="Heading2">
-    <w:name w:val="heading 2"/>
-    <w:basedOn w:val="Normal"/>
-    <w:next w:val="Normal"/>
-    <w:link w:val="Heading2Char"/>
-    <w:uiPriority w:val="9"/>
-    <w:unhideWhenUsed/>
-    <w:qFormat/>
-    <w:rsid w:val="00D27D2C"/>
-    <w:pPr>
-      <w:keepNext/>
-      <w:keepLines/>
-      <w:spacing w:before="200"/>
-      <w:outlineLvl w:val="1"/>
-    </w:pPr>
-    <w:rPr>
-      <w:rFonts w:asciiTheme="majorHAnsi" w:eastAsiaTheme="majorEastAsia" w:hAnsiTheme="majorHAnsi" w:cstheme="majorBidi"/>
-      <w:b/>
-      <w:bCs/>
-      <w:color w:val="4F81BD" w:themeColor="accent1"/>
-      <w:sz w:val="26"/>
-      <w:szCs w:val="26"/>
-    </w:rPr>
-  </w:style>
-  <w:style w:type="paragraph" w:styleId="Heading3">
-    <w:name w:val="heading 3"/>
-    <w:basedOn w:val="Normal"/>
-    <w:next w:val="Normal"/>
-    <w:link w:val="Heading3Char"/>
-    <w:uiPriority w:val="9"/>
-    <w:unhideWhenUsed/>
-    <w:qFormat/>
-    <w:rsid w:val="00DC5A87"/>
-    <w:pPr>
-      <w:keepNext/>
-      <w:keepLines/>
-      <w:spacing w:before="200"/>
-      <w:outlineLvl w:val="2"/>
-    </w:pPr>
-    <w:rPr>
-      <w:rFonts w:asciiTheme="majorHAnsi" w:eastAsiaTheme="majorEastAsia" w:hAnsiTheme="majorHAnsi" w:cstheme="majorBidi"/>
-      <w:b/>
-      <w:bCs/>
-      <w:color w:val="4F81BD" w:themeColor="accent1"/>
-    </w:rPr>
-  </w:style>
-  <w:style w:type="character" w:default="1" w:styleId="DefaultParagraphFont">
-    <w:name w:val="Default Paragraph Font"/>
-    <w:uiPriority w:val="1"/>
-    <w:semiHidden/>
-    <w:unhideWhenUsed/>
-  </w:style>
-  <w:style w:type="table" w:default="1" w:styleId="TableNormal">
-    <w:name w:val="Normal Table"/>
-    <w:uiPriority w:val="99"/>
-    <w:semiHidden/>
-    <w:unhideWhenUsed/>
-    <w:tblPr>
-      <w:tblInd w:w="0" w:type="dxa"/>
-      <w:tblCellMar>
-        <w:top w:w="0" w:type="dxa"/>
-        <w:left w:w="108" w:type="dxa"/>
-        <w:bottom w:w="0" w:type="dxa"/>
-        <w:right w:w="108" w:type="dxa"/>
-      </w:tblCellMar>
-    </w:tblPr>
-  </w:style>
-  <w:style w:type="numbering" w:default="1" w:styleId="NoList">
-    <w:name w:val="No List"/>
-    <w:uiPriority w:val="99"/>
-    <w:semiHidden/>
-    <w:unhideWhenUsed/>
-  </w:style>
-  <w:style w:type="character" w:customStyle="1" w:styleId="Heading1Char">
-    <w:name w:val="Heading 1 Char"/>
-    <w:basedOn w:val="DefaultParagraphFont"/>
-    <w:link w:val="Heading1"/>
-    <w:uiPriority w:val="9"/>
-    <w:rsid w:val="004F392F"/>
-    <w:rPr>
-      <w:rFonts w:asciiTheme="majorHAnsi" w:eastAsiaTheme="majorEastAsia" w:hAnsiTheme="majorHAnsi" w:cstheme="majorBidi"/>
-      <w:b/>
-      <w:bCs/>
-      <w:color w:val="345A8A" w:themeColor="accent1" w:themeShade="B5"/>
-      <w:sz w:val="32"/>
-      <w:szCs w:val="32"/>
-    </w:rPr>
-  </w:style>
-  <w:style w:type="paragraph" w:styleId="TOCHeading">
-    <w:name w:val="TOC Heading"/>
-    <w:basedOn w:val="Heading1"/>
-    <w:next w:val="Normal"/>
-    <w:uiPriority w:val="39"/>
-    <w:unhideWhenUsed/>
-    <w:qFormat/>
-    <w:rsid w:val="004F392F"/>
-    <w:pPr>
-      <w:spacing w:line="276" w:lineRule="auto"/>
-      <w:outlineLvl w:val="9"/>
-    </w:pPr>
-    <w:rPr>
-      <w:color w:val="365F91" w:themeColor="accent1" w:themeShade="BF"/>
-      <w:sz w:val="28"/>
-      <w:szCs w:val="28"/>
-    </w:rPr>
-  </w:style>
-  <w:style w:type="paragraph" w:styleId="BalloonText">
-    <w:name w:val="Balloon Text"/>
-    <w:basedOn w:val="Normal"/>
-    <w:link w:val="BalloonTextChar"/>
-    <w:uiPriority w:val="99"/>
-    <w:semiHidden/>
-    <w:unhideWhenUsed/>
-    <w:rsid w:val="004F392F"/>
-    <w:rPr>
-      <w:rFonts w:ascii="Lucida Grande" w:hAnsi="Lucida Grande" w:cs="Lucida Grande"/>
+      <w:i/>
+      <w:iCs/>
+      <w:color w:val="1F497D" w:themeColor="text2"/>
       <w:sz w:val="18"/>
       <w:szCs w:val="18"/>
-    </w:rPr>
-  </w:style>
-  <w:style w:type="character" w:customStyle="1" w:styleId="BalloonTextChar">
-    <w:name w:val="Balloon Text Char"/>
-    <w:basedOn w:val="DefaultParagraphFont"/>
-    <w:link w:val="BalloonText"/>
-    <w:uiPriority w:val="99"/>
-    <w:semiHidden/>
-    <w:rsid w:val="004F392F"/>
-    <w:rPr>
-      <w:rFonts w:ascii="Lucida Grande" w:hAnsi="Lucida Grande" w:cs="Lucida Grande"/>
-      <w:sz w:val="18"/>
-      <w:szCs w:val="18"/>
-    </w:rPr>
-  </w:style>
-  <w:style w:type="paragraph" w:styleId="TOC1">
-    <w:name w:val="toc 1"/>
-    <w:basedOn w:val="Normal"/>
-    <w:next w:val="Normal"/>
-    <w:autoRedefine/>
-    <w:uiPriority w:val="39"/>
-    <w:unhideWhenUsed/>
-    <w:rsid w:val="004F392F"/>
-    <w:pPr>
-      <w:spacing w:before="120"/>
-    </w:pPr>
-    <w:rPr>
-      <w:b/>
-    </w:rPr>
-  </w:style>
-  <w:style w:type="paragraph" w:styleId="TOC2">
-    <w:name w:val="toc 2"/>
-    <w:basedOn w:val="Normal"/>
-    <w:next w:val="Normal"/>
-    <w:autoRedefine/>
-    <w:uiPriority w:val="39"/>
-    <w:unhideWhenUsed/>
-    <w:rsid w:val="004F392F"/>
-    <w:pPr>
-      <w:ind w:left="240"/>
-    </w:pPr>
-    <w:rPr>
-      <w:b/>
-      <w:sz w:val="22"/>
-      <w:szCs w:val="22"/>
-    </w:rPr>
-  </w:style>
-  <w:style w:type="paragraph" w:styleId="TOC3">
-    <w:name w:val="toc 3"/>
-    <w:basedOn w:val="Normal"/>
-    <w:next w:val="Normal"/>
-    <w:autoRedefine/>
-    <w:uiPriority w:val="39"/>
-    <w:semiHidden/>
-    <w:unhideWhenUsed/>
-    <w:rsid w:val="004F392F"/>
-    <w:pPr>
-      <w:ind w:left="480"/>
-    </w:pPr>
-    <w:rPr>
-      <w:sz w:val="22"/>
-      <w:szCs w:val="22"/>
-    </w:rPr>
-  </w:style>
-  <w:style w:type="paragraph" w:styleId="TOC4">
-    <w:name w:val="toc 4"/>
-    <w:basedOn w:val="Normal"/>
-    <w:next w:val="Normal"/>
-    <w:autoRedefine/>
-    <w:uiPriority w:val="39"/>
-    <w:semiHidden/>
-    <w:unhideWhenUsed/>
-    <w:rsid w:val="004F392F"/>
-    <w:pPr>
-      <w:ind w:left="720"/>
-    </w:pPr>
-    <w:rPr>
-      <w:sz w:val="20"/>
-      <w:szCs w:val="20"/>
-    </w:rPr>
-  </w:style>
-  <w:style w:type="paragraph" w:styleId="TOC5">
-    <w:name w:val="toc 5"/>
-    <w:basedOn w:val="Normal"/>
-    <w:next w:val="Normal"/>
-    <w:autoRedefine/>
-    <w:uiPriority w:val="39"/>
-    <w:semiHidden/>
-    <w:unhideWhenUsed/>
-    <w:rsid w:val="004F392F"/>
-    <w:pPr>
-      <w:ind w:left="960"/>
-    </w:pPr>
-    <w:rPr>
-      <w:sz w:val="20"/>
-      <w:szCs w:val="20"/>
-    </w:rPr>
-  </w:style>
-  <w:style w:type="paragraph" w:styleId="TOC6">
-    <w:name w:val="toc 6"/>
-    <w:basedOn w:val="Normal"/>
-    <w:next w:val="Normal"/>
-    <w:autoRedefine/>
-    <w:uiPriority w:val="39"/>
-    <w:semiHidden/>
-    <w:unhideWhenUsed/>
-    <w:rsid w:val="004F392F"/>
-    <w:pPr>
-      <w:ind w:left="1200"/>
-    </w:pPr>
-    <w:rPr>
-      <w:sz w:val="20"/>
-      <w:szCs w:val="20"/>
-    </w:rPr>
-  </w:style>
-  <w:style w:type="paragraph" w:styleId="TOC7">
-    <w:name w:val="toc 7"/>
-    <w:basedOn w:val="Normal"/>
-    <w:next w:val="Normal"/>
-    <w:autoRedefine/>
-    <w:uiPriority w:val="39"/>
-    <w:semiHidden/>
-    <w:unhideWhenUsed/>
-    <w:rsid w:val="004F392F"/>
-    <w:pPr>
-      <w:ind w:left="1440"/>
-    </w:pPr>
-    <w:rPr>
-      <w:sz w:val="20"/>
-      <w:szCs w:val="20"/>
-    </w:rPr>
-  </w:style>
-  <w:style w:type="paragraph" w:styleId="TOC8">
-    <w:name w:val="toc 8"/>
-    <w:basedOn w:val="Normal"/>
-    <w:next w:val="Normal"/>
-    <w:autoRedefine/>
-    <w:uiPriority w:val="39"/>
-    <w:semiHidden/>
-    <w:unhideWhenUsed/>
-    <w:rsid w:val="004F392F"/>
-    <w:pPr>
-      <w:ind w:left="1680"/>
-    </w:pPr>
-    <w:rPr>
-      <w:sz w:val="20"/>
-      <w:szCs w:val="20"/>
-    </w:rPr>
-  </w:style>
-  <w:style w:type="paragraph" w:styleId="TOC9">
-    <w:name w:val="toc 9"/>
-    <w:basedOn w:val="Normal"/>
-    <w:next w:val="Normal"/>
-    <w:autoRedefine/>
-    <w:uiPriority w:val="39"/>
-    <w:semiHidden/>
-    <w:unhideWhenUsed/>
-    <w:rsid w:val="004F392F"/>
-    <w:pPr>
-      <w:ind w:left="1920"/>
-    </w:pPr>
-    <w:rPr>
-      <w:sz w:val="20"/>
-      <w:szCs w:val="20"/>
-    </w:rPr>
-  </w:style>
-  <w:style w:type="character" w:customStyle="1" w:styleId="Heading2Char">
-    <w:name w:val="Heading 2 Char"/>
-    <w:basedOn w:val="DefaultParagraphFont"/>
-    <w:link w:val="Heading2"/>
-    <w:uiPriority w:val="9"/>
-    <w:rsid w:val="00D27D2C"/>
-    <w:rPr>
-      <w:rFonts w:asciiTheme="majorHAnsi" w:eastAsiaTheme="majorEastAsia" w:hAnsiTheme="majorHAnsi" w:cstheme="majorBidi"/>
-      <w:b/>
-      <w:bCs/>
-      <w:color w:val="4F81BD" w:themeColor="accent1"/>
-      <w:sz w:val="26"/>
-      <w:szCs w:val="26"/>
-    </w:rPr>
-  </w:style>
-  <w:style w:type="table" w:styleId="TableGrid">
-    <w:name w:val="Table Grid"/>
-    <w:basedOn w:val="TableNormal"/>
-    <w:uiPriority w:val="59"/>
-    <w:rsid w:val="00D228CC"/>
-    <w:tblPr>
-      <w:tblInd w:w="0" w:type="dxa"/>
-      <w:tblBorders>
-        <w:top w:val="single" w:sz="4" w:space="0" w:color="auto"/>
-        <w:left w:val="single" w:sz="4" w:space="0" w:color="auto"/>
-        <w:bottom w:val="single" w:sz="4" w:space="0" w:color="auto"/>
-        <w:right w:val="single" w:sz="4" w:space="0" w:color="auto"/>
-        <w:insideH w:val="single" w:sz="4" w:space="0" w:color="auto"/>
-        <w:insideV w:val="single" w:sz="4" w:space="0" w:color="auto"/>
-      </w:tblBorders>
-      <w:tblCellMar>
-        <w:top w:w="0" w:type="dxa"/>
-        <w:left w:w="108" w:type="dxa"/>
-        <w:bottom w:w="0" w:type="dxa"/>
-        <w:right w:w="108" w:type="dxa"/>
-      </w:tblCellMar>
-    </w:tblPr>
-  </w:style>
-  <w:style w:type="table" w:styleId="LightShading">
-    <w:name w:val="Light Shading"/>
-    <w:basedOn w:val="TableNormal"/>
-    <w:uiPriority w:val="60"/>
-    <w:rsid w:val="00D228CC"/>
-    <w:rPr>
-      <w:color w:val="000000" w:themeColor="text1" w:themeShade="BF"/>
-    </w:rPr>
-    <w:tblPr>
-      <w:tblStyleRowBandSize w:val="1"/>
-      <w:tblStyleColBandSize w:val="1"/>
-      <w:tblInd w:w="0" w:type="dxa"/>
-      <w:tblBorders>
-        <w:top w:val="single" w:sz="8" w:space="0" w:color="000000" w:themeColor="text1"/>
-        <w:bottom w:val="single" w:sz="8" w:space="0" w:color="000000" w:themeColor="text1"/>
-      </w:tblBorders>
-      <w:tblCellMar>
-        <w:top w:w="0" w:type="dxa"/>
-        <w:left w:w="108" w:type="dxa"/>
-        <w:bottom w:w="0" w:type="dxa"/>
-        <w:right w:w="108" w:type="dxa"/>
-      </w:tblCellMar>
-    </w:tblPr>
-    <w:tblStylePr w:type="firstRow">
-      <w:pPr>
-        <w:spacing w:before="0" w:after="0" w:line="240" w:lineRule="auto"/>
-      </w:pPr>
-      <w:rPr>
-        <w:b/>
-        <w:bCs/>
-      </w:rPr>
-      <w:tblPr/>
-      <w:tcPr>
-        <w:tcBorders>
-          <w:top w:val="single" w:sz="8" w:space="0" w:color="000000" w:themeColor="text1"/>
-          <w:left w:val="nil"/>
-          <w:bottom w:val="single" w:sz="8" w:space="0" w:color="000000" w:themeColor="text1"/>
-          <w:right w:val="nil"/>
-          <w:insideH w:val="nil"/>
-          <w:insideV w:val="nil"/>
-        </w:tcBorders>
-      </w:tcPr>
-    </w:tblStylePr>
-    <w:tblStylePr w:type="lastRow">
-      <w:pPr>
-        <w:spacing w:before="0" w:after="0" w:line="240" w:lineRule="auto"/>
-      </w:pPr>
-      <w:rPr>
-        <w:b/>
-        <w:bCs/>
-      </w:rPr>
-      <w:tblPr/>
-      <w:tcPr>
-        <w:tcBorders>
-          <w:top w:val="single" w:sz="8" w:space="0" w:color="000000" w:themeColor="text1"/>
-          <w:left w:val="nil"/>
-          <w:bottom w:val="single" w:sz="8" w:space="0" w:color="000000" w:themeColor="text1"/>
-          <w:right w:val="nil"/>
-          <w:insideH w:val="nil"/>
-          <w:insideV w:val="nil"/>
-        </w:tcBorders>
-      </w:tcPr>
-    </w:tblStylePr>
-    <w:tblStylePr w:type="firstCol">
-      <w:rPr>
-        <w:b/>
-        <w:bCs/>
-      </w:rPr>
-    </w:tblStylePr>
-    <w:tblStylePr w:type="lastCol">
-      <w:rPr>
-        <w:b/>
-        <w:bCs/>
-      </w:rPr>
-    </w:tblStylePr>
-    <w:tblStylePr w:type="band1Vert">
-      <w:tblPr/>
-      <w:tcPr>
-        <w:tcBorders>
-          <w:left w:val="nil"/>
-          <w:right w:val="nil"/>
-          <w:insideH w:val="nil"/>
-          <w:insideV w:val="nil"/>
-        </w:tcBorders>
-        <w:shd w:val="clear" w:color="auto" w:fill="C0C0C0" w:themeFill="text1" w:themeFillTint="3F"/>
-      </w:tcPr>
-    </w:tblStylePr>
-    <w:tblStylePr w:type="band1Horz">
-      <w:tblPr/>
-      <w:tcPr>
-        <w:tcBorders>
-          <w:left w:val="nil"/>
-          <w:right w:val="nil"/>
-          <w:insideH w:val="nil"/>
-          <w:insideV w:val="nil"/>
-        </w:tcBorders>
-        <w:shd w:val="clear" w:color="auto" w:fill="C0C0C0" w:themeFill="text1" w:themeFillTint="3F"/>
-      </w:tcPr>
-    </w:tblStylePr>
-  </w:style>
-  <w:style w:type="character" w:customStyle="1" w:styleId="Heading3Char">
-    <w:name w:val="Heading 3 Char"/>
-    <w:basedOn w:val="DefaultParagraphFont"/>
-    <w:link w:val="Heading3"/>
-    <w:uiPriority w:val="9"/>
-    <w:rsid w:val="00DC5A87"/>
-    <w:rPr>
-      <w:rFonts w:asciiTheme="majorHAnsi" w:eastAsiaTheme="majorEastAsia" w:hAnsiTheme="majorHAnsi" w:cstheme="majorBidi"/>
-      <w:b/>
-      <w:bCs/>
-      <w:color w:val="4F81BD" w:themeColor="accent1"/>
     </w:rPr>
   </w:style>
 </w:styles>
@@ -7316,7 +7250,7 @@
 </file>
 
 <file path=customXml/itemProps2.xml><?xml version="1.0" encoding="utf-8"?>
-<ds:datastoreItem xmlns:ds="http://schemas.openxmlformats.org/officeDocument/2006/customXml" ds:itemID="{C005A0D1-64C0-D44F-B59C-2A11345283D5}">
+<ds:datastoreItem xmlns:ds="http://schemas.openxmlformats.org/officeDocument/2006/customXml" ds:itemID="{984836A5-BF73-4163-B734-ABB9FF7F334C}">
   <ds:schemaRefs>
     <ds:schemaRef ds:uri="http://schemas.openxmlformats.org/officeDocument/2006/bibliography"/>
   </ds:schemaRefs>

</xml_diff>

<commit_message>
marty updating the can bus icd
</commit_message>
<xml_diff>
--- a/CAN Bus ICD.docx
+++ b/CAN Bus ICD.docx
@@ -10,12 +10,13 @@
           <w:docPartUnique/>
         </w:docPartObj>
       </w:sdtPr>
+      <w:sdtEndPr/>
       <w:sdtContent>
         <w:p>
           <w:r>
             <w:rPr>
               <w:noProof/>
-              <w:lang w:eastAsia="ja-JP"/>
+              <w:lang w:eastAsia="zh-CN"/>
             </w:rPr>
             <mc:AlternateContent>
               <mc:Choice Requires="wpg">
@@ -64,14 +65,14 @@
                               </a:ln>
                               <a:extLst>
                                 <a:ext uri="{909E8E84-426E-40dd-AFC4-6F175D3DCCD1}">
-                                  <a14:hiddenFill xmlns:a14="http://schemas.microsoft.com/office/drawing/2010/main" xmlns:w="http://schemas.openxmlformats.org/wordprocessingml/2006/main" xmlns:w10="urn:schemas-microsoft-com:office:word" xmlns:v="urn:schemas-microsoft-com:vml" xmlns:o="urn:schemas-microsoft-com:office:office" xmlns:mv="urn:schemas-microsoft-com:mac:vml" xmlns:mo="http://schemas.microsoft.com/office/mac/office/2008/main" xmlns="">
+                                  <a14:hiddenFill xmlns="" xmlns:mo="http://schemas.microsoft.com/office/mac/office/2008/main" xmlns:mv="urn:schemas-microsoft-com:mac:vml" xmlns:o="urn:schemas-microsoft-com:office:office" xmlns:v="urn:schemas-microsoft-com:vml" xmlns:w10="urn:schemas-microsoft-com:office:word" xmlns:w="http://schemas.openxmlformats.org/wordprocessingml/2006/main" xmlns:a14="http://schemas.microsoft.com/office/drawing/2010/main">
                                     <a:solidFill>
                                       <a:srgbClr val="FFFFFF"/>
                                     </a:solidFill>
                                   </a14:hiddenFill>
                                 </a:ext>
                                 <a:ext uri="{91240B29-F687-4f45-9708-019B960494DF}">
-                                  <a14:hiddenLine xmlns:a14="http://schemas.microsoft.com/office/drawing/2010/main" xmlns:w="http://schemas.openxmlformats.org/wordprocessingml/2006/main" xmlns:w10="urn:schemas-microsoft-com:office:word" xmlns:v="urn:schemas-microsoft-com:vml" xmlns:o="urn:schemas-microsoft-com:office:office" xmlns:mv="urn:schemas-microsoft-com:mac:vml" xmlns:mo="http://schemas.microsoft.com/office/mac/office/2008/main" xmlns="" w="9525">
+                                  <a14:hiddenLine xmlns="" xmlns:mo="http://schemas.microsoft.com/office/mac/office/2008/main" xmlns:mv="urn:schemas-microsoft-com:mac:vml" xmlns:o="urn:schemas-microsoft-com:office:office" xmlns:v="urn:schemas-microsoft-com:vml" xmlns:w10="urn:schemas-microsoft-com:office:word" xmlns:w="http://schemas.openxmlformats.org/wordprocessingml/2006/main" xmlns:a14="http://schemas.microsoft.com/office/drawing/2010/main" w="9525">
                                     <a:solidFill>
                                       <a:srgbClr val="808080"/>
                                     </a:solidFill>
@@ -132,14 +133,14 @@
                               </a:ln>
                               <a:extLst>
                                 <a:ext uri="{909E8E84-426E-40dd-AFC4-6F175D3DCCD1}">
-                                  <a14:hiddenFill xmlns:a14="http://schemas.microsoft.com/office/drawing/2010/main" xmlns:w="http://schemas.openxmlformats.org/wordprocessingml/2006/main" xmlns:w10="urn:schemas-microsoft-com:office:word" xmlns:v="urn:schemas-microsoft-com:vml" xmlns:o="urn:schemas-microsoft-com:office:office" xmlns:mv="urn:schemas-microsoft-com:mac:vml" xmlns:mo="http://schemas.microsoft.com/office/mac/office/2008/main" xmlns="">
+                                  <a14:hiddenFill xmlns="" xmlns:mo="http://schemas.microsoft.com/office/mac/office/2008/main" xmlns:mv="urn:schemas-microsoft-com:mac:vml" xmlns:o="urn:schemas-microsoft-com:office:office" xmlns:v="urn:schemas-microsoft-com:vml" xmlns:w10="urn:schemas-microsoft-com:office:word" xmlns:w="http://schemas.openxmlformats.org/wordprocessingml/2006/main" xmlns:a14="http://schemas.microsoft.com/office/drawing/2010/main">
                                     <a:solidFill>
                                       <a:srgbClr val="FFFFFF"/>
                                     </a:solidFill>
                                   </a14:hiddenFill>
                                 </a:ext>
                                 <a:ext uri="{91240B29-F687-4f45-9708-019B960494DF}">
-                                  <a14:hiddenLine xmlns:a14="http://schemas.microsoft.com/office/drawing/2010/main" xmlns:w="http://schemas.openxmlformats.org/wordprocessingml/2006/main" xmlns:w10="urn:schemas-microsoft-com:office:word" xmlns:v="urn:schemas-microsoft-com:vml" xmlns:o="urn:schemas-microsoft-com:office:office" xmlns:mv="urn:schemas-microsoft-com:mac:vml" xmlns:mo="http://schemas.microsoft.com/office/mac/office/2008/main" xmlns="" w="9525">
+                                  <a14:hiddenLine xmlns="" xmlns:mo="http://schemas.microsoft.com/office/mac/office/2008/main" xmlns:mv="urn:schemas-microsoft-com:mac:vml" xmlns:o="urn:schemas-microsoft-com:office:office" xmlns:v="urn:schemas-microsoft-com:vml" xmlns:w10="urn:schemas-microsoft-com:office:word" xmlns:w="http://schemas.openxmlformats.org/wordprocessingml/2006/main" xmlns:a14="http://schemas.microsoft.com/office/drawing/2010/main" w="9525">
                                     <a:solidFill>
                                       <a:srgbClr val="000000"/>
                                     </a:solidFill>
@@ -202,7 +203,7 @@
                               </a:ln>
                               <a:extLst>
                                 <a:ext uri="{909E8E84-426E-40dd-AFC4-6F175D3DCCD1}">
-                                  <a14:hiddenFill xmlns:a14="http://schemas.microsoft.com/office/drawing/2010/main" xmlns:w="http://schemas.openxmlformats.org/wordprocessingml/2006/main" xmlns:w10="urn:schemas-microsoft-com:office:word" xmlns:v="urn:schemas-microsoft-com:vml" xmlns:o="urn:schemas-microsoft-com:office:office" xmlns:mv="urn:schemas-microsoft-com:mac:vml" xmlns:mo="http://schemas.microsoft.com/office/mac/office/2008/main" xmlns="">
+                                  <a14:hiddenFill xmlns="" xmlns:mo="http://schemas.microsoft.com/office/mac/office/2008/main" xmlns:mv="urn:schemas-microsoft-com:mac:vml" xmlns:o="urn:schemas-microsoft-com:office:office" xmlns:v="urn:schemas-microsoft-com:vml" xmlns:w10="urn:schemas-microsoft-com:office:word" xmlns:w="http://schemas.openxmlformats.org/wordprocessingml/2006/main" xmlns:a14="http://schemas.microsoft.com/office/drawing/2010/main">
                                     <a:noFill/>
                                   </a14:hiddenFill>
                                 </a:ext>
@@ -291,7 +292,7 @@
           <w:r>
             <w:rPr>
               <w:noProof/>
-              <w:lang w:eastAsia="ja-JP"/>
+              <w:lang w:eastAsia="zh-CN"/>
             </w:rPr>
             <mc:AlternateContent>
               <mc:Choice Requires="wps">
@@ -331,14 +332,14 @@
                             </a:ln>
                             <a:extLst>
                               <a:ext uri="{909E8E84-426E-40dd-AFC4-6F175D3DCCD1}">
-                                <a14:hiddenFill xmlns:a14="http://schemas.microsoft.com/office/drawing/2010/main" xmlns:w="http://schemas.openxmlformats.org/wordprocessingml/2006/main" xmlns:w10="urn:schemas-microsoft-com:office:word" xmlns:v="urn:schemas-microsoft-com:vml" xmlns:o="urn:schemas-microsoft-com:office:office" xmlns:mv="urn:schemas-microsoft-com:mac:vml" xmlns:mo="http://schemas.microsoft.com/office/mac/office/2008/main" xmlns="">
+                                <a14:hiddenFill xmlns="" xmlns:mo="http://schemas.microsoft.com/office/mac/office/2008/main" xmlns:mv="urn:schemas-microsoft-com:mac:vml" xmlns:o="urn:schemas-microsoft-com:office:office" xmlns:v="urn:schemas-microsoft-com:vml" xmlns:w10="urn:schemas-microsoft-com:office:word" xmlns:w="http://schemas.openxmlformats.org/wordprocessingml/2006/main" xmlns:a14="http://schemas.microsoft.com/office/drawing/2010/main">
                                   <a:solidFill>
                                     <a:srgbClr val="FFFFFF"/>
                                   </a:solidFill>
                                 </a14:hiddenFill>
                               </a:ext>
                               <a:ext uri="{91240B29-F687-4f45-9708-019B960494DF}">
-                                <a14:hiddenLine xmlns:a14="http://schemas.microsoft.com/office/drawing/2010/main" xmlns:w="http://schemas.openxmlformats.org/wordprocessingml/2006/main" xmlns:w10="urn:schemas-microsoft-com:office:word" xmlns:v="urn:schemas-microsoft-com:vml" xmlns:o="urn:schemas-microsoft-com:office:office" xmlns:mv="urn:schemas-microsoft-com:mac:vml" xmlns:mo="http://schemas.microsoft.com/office/mac/office/2008/main" xmlns="" w="9525">
+                                <a14:hiddenLine xmlns="" xmlns:mo="http://schemas.microsoft.com/office/mac/office/2008/main" xmlns:mv="urn:schemas-microsoft-com:mac:vml" xmlns:o="urn:schemas-microsoft-com:office:office" xmlns:v="urn:schemas-microsoft-com:vml" xmlns:w10="urn:schemas-microsoft-com:office:word" xmlns:w="http://schemas.openxmlformats.org/wordprocessingml/2006/main" xmlns:a14="http://schemas.microsoft.com/office/drawing/2010/main" w="9525">
                                   <a:solidFill>
                                     <a:srgbClr val="000000"/>
                                   </a:solidFill>
@@ -367,6 +368,7 @@
                                   <w:dataBinding w:prefixMappings="xmlns:ns0='http://schemas.microsoft.com/office/2006/coverPageProps' " w:xpath="/ns0:CoverPageProperties[1]/ns0:CompanyAddress[1]" w:storeItemID="{55AF091B-3C7A-41E3-B477-F2FDAA23CFDA}"/>
                                   <w:text/>
                                 </w:sdtPr>
+                                <w:sdtEndPr/>
                                 <w:sdtContent>
                                   <w:p>
                                     <w:pPr>
@@ -434,6 +436,7 @@
                             <w:dataBinding w:prefixMappings="xmlns:ns0='http://schemas.microsoft.com/office/2006/coverPageProps' " w:xpath="/ns0:CoverPageProperties[1]/ns0:CompanyAddress[1]" w:storeItemID="{55AF091B-3C7A-41E3-B477-F2FDAA23CFDA}"/>
                             <w:text/>
                           </w:sdtPr>
+                          <w:sdtEndPr/>
                           <w:sdtContent>
                             <w:p>
                               <w:pPr>
@@ -474,7 +477,7 @@
           <w:r>
             <w:rPr>
               <w:noProof/>
-              <w:lang w:eastAsia="ja-JP"/>
+              <w:lang w:eastAsia="zh-CN"/>
             </w:rPr>
             <mc:AlternateContent>
               <mc:Choice Requires="wps">
@@ -514,14 +517,14 @@
                             </a:ln>
                             <a:extLst>
                               <a:ext uri="{909E8E84-426E-40dd-AFC4-6F175D3DCCD1}">
-                                <a14:hiddenFill xmlns:a14="http://schemas.microsoft.com/office/drawing/2010/main" xmlns:w="http://schemas.openxmlformats.org/wordprocessingml/2006/main" xmlns:w10="urn:schemas-microsoft-com:office:word" xmlns:v="urn:schemas-microsoft-com:vml" xmlns:o="urn:schemas-microsoft-com:office:office" xmlns:mv="urn:schemas-microsoft-com:mac:vml" xmlns:mo="http://schemas.microsoft.com/office/mac/office/2008/main" xmlns="">
+                                <a14:hiddenFill xmlns="" xmlns:mo="http://schemas.microsoft.com/office/mac/office/2008/main" xmlns:mv="urn:schemas-microsoft-com:mac:vml" xmlns:o="urn:schemas-microsoft-com:office:office" xmlns:v="urn:schemas-microsoft-com:vml" xmlns:w10="urn:schemas-microsoft-com:office:word" xmlns:w="http://schemas.openxmlformats.org/wordprocessingml/2006/main" xmlns:a14="http://schemas.microsoft.com/office/drawing/2010/main">
                                   <a:solidFill>
                                     <a:srgbClr val="FFFFFF"/>
                                   </a:solidFill>
                                 </a14:hiddenFill>
                               </a:ext>
                               <a:ext uri="{91240B29-F687-4f45-9708-019B960494DF}">
-                                <a14:hiddenLine xmlns:a14="http://schemas.microsoft.com/office/drawing/2010/main" xmlns:w="http://schemas.openxmlformats.org/wordprocessingml/2006/main" xmlns:w10="urn:schemas-microsoft-com:office:word" xmlns:v="urn:schemas-microsoft-com:vml" xmlns:o="urn:schemas-microsoft-com:office:office" xmlns:mv="urn:schemas-microsoft-com:mac:vml" xmlns:mo="http://schemas.microsoft.com/office/mac/office/2008/main" xmlns="" w="9525">
+                                <a14:hiddenLine xmlns="" xmlns:mo="http://schemas.microsoft.com/office/mac/office/2008/main" xmlns:mv="urn:schemas-microsoft-com:mac:vml" xmlns:o="urn:schemas-microsoft-com:office:office" xmlns:v="urn:schemas-microsoft-com:vml" xmlns:w10="urn:schemas-microsoft-com:office:word" xmlns:w="http://schemas.openxmlformats.org/wordprocessingml/2006/main" xmlns:a14="http://schemas.microsoft.com/office/drawing/2010/main" w="9525">
                                   <a:solidFill>
                                     <a:srgbClr val="000000"/>
                                   </a:solidFill>
@@ -548,6 +551,7 @@
                                   <w:dataBinding w:prefixMappings="xmlns:ns0='http://purl.org/dc/elements/1.1/' xmlns:ns1='http://schemas.openxmlformats.org/package/2006/metadata/core-properties' " w:xpath="/ns1:coreProperties[1]/ns0:title[1]" w:storeItemID="{6C3C8BC8-F283-45AE-878A-BAB7291924A1}"/>
                                   <w:text/>
                                 </w:sdtPr>
+                                <w:sdtEndPr/>
                                 <w:sdtContent>
                                   <w:p>
                                     <w:pPr>
@@ -585,6 +589,7 @@
                                   <w:dataBinding w:prefixMappings="xmlns:ns0='http://purl.org/dc/elements/1.1/' xmlns:ns1='http://schemas.openxmlformats.org/package/2006/metadata/core-properties' " w:xpath="/ns1:coreProperties[1]/ns0:creator[1]" w:storeItemID="{6C3C8BC8-F283-45AE-878A-BAB7291924A1}"/>
                                   <w:text/>
                                 </w:sdtPr>
+                                <w:sdtEndPr/>
                                 <w:sdtContent>
                                   <w:p>
                                     <w:pPr>
@@ -619,6 +624,7 @@
                                   <w:dataBinding w:prefixMappings="xmlns:ns0='http://schemas.microsoft.com/office/2006/coverPageProps' " w:xpath="/ns0:CoverPageProperties[1]/ns0:Abstract[1]" w:storeItemID="{55AF091B-3C7A-41E3-B477-F2FDAA23CFDA}"/>
                                   <w:text/>
                                 </w:sdtPr>
+                                <w:sdtEndPr/>
                                 <w:sdtContent>
                                   <w:p>
                                     <w:pPr>
@@ -674,6 +680,7 @@
                             <w:dataBinding w:prefixMappings="xmlns:ns0='http://purl.org/dc/elements/1.1/' xmlns:ns1='http://schemas.openxmlformats.org/package/2006/metadata/core-properties' " w:xpath="/ns1:coreProperties[1]/ns0:title[1]" w:storeItemID="{6C3C8BC8-F283-45AE-878A-BAB7291924A1}"/>
                             <w:text/>
                           </w:sdtPr>
+                          <w:sdtEndPr/>
                           <w:sdtContent>
                             <w:p>
                               <w:pPr>
@@ -711,6 +718,7 @@
                             <w:dataBinding w:prefixMappings="xmlns:ns0='http://purl.org/dc/elements/1.1/' xmlns:ns1='http://schemas.openxmlformats.org/package/2006/metadata/core-properties' " w:xpath="/ns1:coreProperties[1]/ns0:creator[1]" w:storeItemID="{6C3C8BC8-F283-45AE-878A-BAB7291924A1}"/>
                             <w:text/>
                           </w:sdtPr>
+                          <w:sdtEndPr/>
                           <w:sdtContent>
                             <w:p>
                               <w:pPr>
@@ -745,6 +753,7 @@
                             <w:dataBinding w:prefixMappings="xmlns:ns0='http://schemas.microsoft.com/office/2006/coverPageProps' " w:xpath="/ns0:CoverPageProperties[1]/ns0:Abstract[1]" w:storeItemID="{55AF091B-3C7A-41E3-B477-F2FDAA23CFDA}"/>
                             <w:text/>
                           </w:sdtPr>
+                          <w:sdtEndPr/>
                           <w:sdtContent>
                             <w:p>
                               <w:pPr>
@@ -775,7 +784,7 @@
           <w:r>
             <w:rPr>
               <w:noProof/>
-              <w:lang w:eastAsia="ja-JP"/>
+              <w:lang w:eastAsia="zh-CN"/>
             </w:rPr>
             <mc:AlternateContent>
               <mc:Choice Requires="wps">
@@ -821,7 +830,7 @@
                             <a:effectLst/>
                             <a:extLst>
                               <a:ext uri="{91240B29-F687-4f45-9708-019B960494DF}">
-                                <a14:hiddenLine xmlns:a14="http://schemas.microsoft.com/office/drawing/2010/main" xmlns:w="http://schemas.openxmlformats.org/wordprocessingml/2006/main" xmlns:w10="urn:schemas-microsoft-com:office:word" xmlns:v="urn:schemas-microsoft-com:vml" xmlns:o="urn:schemas-microsoft-com:office:office" xmlns:mv="urn:schemas-microsoft-com:mac:vml" xmlns:mo="http://schemas.microsoft.com/office/mac/office/2008/main" xmlns="" w="19050">
+                                <a14:hiddenLine xmlns="" xmlns:mo="http://schemas.microsoft.com/office/mac/office/2008/main" xmlns:mv="urn:schemas-microsoft-com:mac:vml" xmlns:o="urn:schemas-microsoft-com:office:office" xmlns:v="urn:schemas-microsoft-com:vml" xmlns:w10="urn:schemas-microsoft-com:office:word" xmlns:w="http://schemas.openxmlformats.org/wordprocessingml/2006/main" xmlns:a14="http://schemas.microsoft.com/office/drawing/2010/main" w="19050">
                                   <a:solidFill>
                                     <a:srgbClr val="4A7EBB"/>
                                   </a:solidFill>
@@ -831,7 +840,7 @@
                                 </a14:hiddenLine>
                               </a:ext>
                               <a:ext uri="{AF507438-7753-43e0-B8FC-AC1667EBCBE1}">
-                                <a14:hiddenEffects xmlns:a14="http://schemas.microsoft.com/office/drawing/2010/main" xmlns:w="http://schemas.openxmlformats.org/wordprocessingml/2006/main" xmlns:w10="urn:schemas-microsoft-com:office:word" xmlns:v="urn:schemas-microsoft-com:vml" xmlns:o="urn:schemas-microsoft-com:office:office" xmlns:mv="urn:schemas-microsoft-com:mac:vml" xmlns:mo="http://schemas.microsoft.com/office/mac/office/2008/main" xmlns="">
+                                <a14:hiddenEffects xmlns="" xmlns:mo="http://schemas.microsoft.com/office/mac/office/2008/main" xmlns:mv="urn:schemas-microsoft-com:mac:vml" xmlns:o="urn:schemas-microsoft-com:office:office" xmlns:v="urn:schemas-microsoft-com:vml" xmlns:w10="urn:schemas-microsoft-com:office:word" xmlns:w="http://schemas.openxmlformats.org/wordprocessingml/2006/main" xmlns:a14="http://schemas.microsoft.com/office/drawing/2010/main">
                                   <a:effectLst>
                                     <a:outerShdw blurRad="63500" dist="26940" dir="5400000" algn="ctr" rotWithShape="0">
                                       <a:srgbClr val="000000">
@@ -860,7 +869,7 @@
               </mc:Choice>
               <mc:Fallback>
                 <w:pict>
-                  <v:rect w14:anchorId="41971904" id="Rectangle 4" o:spid="_x0000_s1026" style="position:absolute;margin-left:21.6pt;margin-top:36pt;width:568.8pt;height:17.6pt;z-index:251662336;visibility:visible;mso-wrap-style:square;mso-width-percent:0;mso-height-percent:0;mso-wrap-distance-left:9pt;mso-wrap-distance-top:0;mso-wrap-distance-right:9pt;mso-wrap-distance-bottom:0;mso-position-horizontal:absolute;mso-position-horizontal-relative:page;mso-position-vertical:absolute;mso-position-vertical-relative:page;mso-width-percent:0;mso-height-percent:0;mso-width-relative:page;mso-height-relative:page;v-text-anchor:top" o:gfxdata="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" fillcolor="#8db3e2 [1311]" stroked="f">
+                  <v:rect w14:anchorId="476E3D00" id="Rectangle 4" o:spid="_x0000_s1026" style="position:absolute;margin-left:21.6pt;margin-top:36pt;width:568.8pt;height:17.6pt;z-index:251662336;visibility:visible;mso-wrap-style:square;mso-width-percent:0;mso-height-percent:0;mso-wrap-distance-left:9pt;mso-wrap-distance-top:0;mso-wrap-distance-right:9pt;mso-wrap-distance-bottom:0;mso-position-horizontal:absolute;mso-position-horizontal-relative:page;mso-position-vertical:absolute;mso-position-vertical-relative:page;mso-width-percent:0;mso-height-percent:0;mso-width-relative:page;mso-height-relative:page;v-text-anchor:top" o:gfxdata="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" fillcolor="#8db3e2 [1311]" stroked="f">
                     <v:textbox inset=",7.2pt,,7.2pt"/>
                     <w10:wrap anchorx="page" anchory="page"/>
                   </v:rect>
@@ -871,7 +880,7 @@
           <w:r>
             <w:rPr>
               <w:noProof/>
-              <w:lang w:eastAsia="ja-JP"/>
+              <w:lang w:eastAsia="zh-CN"/>
             </w:rPr>
             <mc:AlternateContent>
               <mc:Choice Requires="wpg">
@@ -929,7 +938,7 @@
                               </a:ln>
                               <a:extLst>
                                 <a:ext uri="{909E8E84-426E-40dd-AFC4-6F175D3DCCD1}">
-                                  <a14:hiddenFill xmlns:a14="http://schemas.microsoft.com/office/drawing/2010/main" xmlns:w="http://schemas.openxmlformats.org/wordprocessingml/2006/main" xmlns:w10="urn:schemas-microsoft-com:office:word" xmlns:v="urn:schemas-microsoft-com:vml" xmlns:o="urn:schemas-microsoft-com:office:office" xmlns:mv="urn:schemas-microsoft-com:mac:vml" xmlns:mo="http://schemas.microsoft.com/office/mac/office/2008/main" xmlns="">
+                                  <a14:hiddenFill xmlns="" xmlns:mo="http://schemas.microsoft.com/office/mac/office/2008/main" xmlns:mv="urn:schemas-microsoft-com:mac:vml" xmlns:o="urn:schemas-microsoft-com:office:office" xmlns:v="urn:schemas-microsoft-com:vml" xmlns:w10="urn:schemas-microsoft-com:office:word" xmlns:w="http://schemas.openxmlformats.org/wordprocessingml/2006/main" xmlns:a14="http://schemas.microsoft.com/office/drawing/2010/main">
                                     <a:noFill/>
                                   </a14:hiddenFill>
                                 </a:ext>
@@ -961,7 +970,7 @@
                               </a:ln>
                               <a:extLst>
                                 <a:ext uri="{909E8E84-426E-40dd-AFC4-6F175D3DCCD1}">
-                                  <a14:hiddenFill xmlns:a14="http://schemas.microsoft.com/office/drawing/2010/main" xmlns:w="http://schemas.openxmlformats.org/wordprocessingml/2006/main" xmlns:w10="urn:schemas-microsoft-com:office:word" xmlns:v="urn:schemas-microsoft-com:vml" xmlns:o="urn:schemas-microsoft-com:office:office" xmlns:mv="urn:schemas-microsoft-com:mac:vml" xmlns:mo="http://schemas.microsoft.com/office/mac/office/2008/main" xmlns="">
+                                  <a14:hiddenFill xmlns="" xmlns:mo="http://schemas.microsoft.com/office/mac/office/2008/main" xmlns:mv="urn:schemas-microsoft-com:mac:vml" xmlns:o="urn:schemas-microsoft-com:office:office" xmlns:v="urn:schemas-microsoft-com:vml" xmlns:w10="urn:schemas-microsoft-com:office:word" xmlns:w="http://schemas.openxmlformats.org/wordprocessingml/2006/main" xmlns:a14="http://schemas.microsoft.com/office/drawing/2010/main">
                                     <a:noFill/>
                                   </a14:hiddenFill>
                                 </a:ext>
@@ -983,7 +992,7 @@
               </mc:Choice>
               <mc:Fallback>
                 <w:pict>
-                  <v:group w14:anchorId="286A61F6" id="Group 9" o:spid="_x0000_s1026" style="position:absolute;margin-left:21.6pt;margin-top:702pt;width:568.8pt;height:54.05pt;z-index:-251657216;mso-position-horizontal-relative:page;mso-position-vertical-relative:page" coordorigin="432,13608" coordsize="11376,1081" o:gfxdata="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">
+                  <v:group w14:anchorId="01CAA723" id="Group 9" o:spid="_x0000_s1026" style="position:absolute;margin-left:21.6pt;margin-top:702pt;width:568.8pt;height:54.05pt;z-index:-251657216;mso-position-horizontal-relative:page;mso-position-vertical-relative:page" coordorigin="432,13608" coordsize="11376,1081" o:gfxdata="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">
                     <v:shape id="AutoShape 10" o:spid="_x0000_s1027" type="#_x0000_t32" style="position:absolute;left:432;top:13608;width:11376;height:0;visibility:visible;mso-wrap-style:square" o:connectortype="straight" o:gfxdata="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" strokecolor="gray"/>
                     <v:shape id="AutoShape 11" o:spid="_x0000_s1028" type="#_x0000_t32" style="position:absolute;left:432;top:14689;width:11376;height:0;visibility:visible;mso-wrap-style:square" o:connectortype="straight" o:gfxdata="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" strokecolor="gray"/>
                     <w10:wrap anchorx="page" anchory="page"/>
@@ -995,7 +1004,7 @@
           <w:r>
             <w:rPr>
               <w:noProof/>
-              <w:lang w:eastAsia="ja-JP"/>
+              <w:lang w:eastAsia="zh-CN"/>
             </w:rPr>
             <mc:AlternateContent>
               <mc:Choice Requires="wpg">
@@ -1048,14 +1057,14 @@
                               </a:ln>
                               <a:extLst>
                                 <a:ext uri="{909E8E84-426E-40dd-AFC4-6F175D3DCCD1}">
-                                  <a14:hiddenFill xmlns:a14="http://schemas.microsoft.com/office/drawing/2010/main" xmlns:w="http://schemas.openxmlformats.org/wordprocessingml/2006/main" xmlns:w10="urn:schemas-microsoft-com:office:word" xmlns:v="urn:schemas-microsoft-com:vml" xmlns:o="urn:schemas-microsoft-com:office:office" xmlns:mv="urn:schemas-microsoft-com:mac:vml" xmlns:mo="http://schemas.microsoft.com/office/mac/office/2008/main" xmlns="">
+                                  <a14:hiddenFill xmlns="" xmlns:mo="http://schemas.microsoft.com/office/mac/office/2008/main" xmlns:mv="urn:schemas-microsoft-com:mac:vml" xmlns:o="urn:schemas-microsoft-com:office:office" xmlns:v="urn:schemas-microsoft-com:vml" xmlns:w10="urn:schemas-microsoft-com:office:word" xmlns:w="http://schemas.openxmlformats.org/wordprocessingml/2006/main" xmlns:a14="http://schemas.microsoft.com/office/drawing/2010/main">
                                     <a:solidFill>
                                       <a:srgbClr val="FFFFFF"/>
                                     </a:solidFill>
                                   </a14:hiddenFill>
                                 </a:ext>
                                 <a:ext uri="{91240B29-F687-4f45-9708-019B960494DF}">
-                                  <a14:hiddenLine xmlns:a14="http://schemas.microsoft.com/office/drawing/2010/main" xmlns:w="http://schemas.openxmlformats.org/wordprocessingml/2006/main" xmlns:w10="urn:schemas-microsoft-com:office:word" xmlns:v="urn:schemas-microsoft-com:vml" xmlns:o="urn:schemas-microsoft-com:office:office" xmlns:mv="urn:schemas-microsoft-com:mac:vml" xmlns:mo="http://schemas.microsoft.com/office/mac/office/2008/main" xmlns="" w="9525">
+                                  <a14:hiddenLine xmlns="" xmlns:mo="http://schemas.microsoft.com/office/mac/office/2008/main" xmlns:mv="urn:schemas-microsoft-com:mac:vml" xmlns:o="urn:schemas-microsoft-com:office:office" xmlns:v="urn:schemas-microsoft-com:vml" xmlns:w10="urn:schemas-microsoft-com:office:word" xmlns:w="http://schemas.openxmlformats.org/wordprocessingml/2006/main" xmlns:a14="http://schemas.microsoft.com/office/drawing/2010/main" w="9525">
                                     <a:solidFill>
                                       <a:srgbClr val="000000"/>
                                     </a:solidFill>
@@ -1115,7 +1124,7 @@
                               </a:ln>
                               <a:extLst>
                                 <a:ext uri="{909E8E84-426E-40dd-AFC4-6F175D3DCCD1}">
-                                  <a14:hiddenFill xmlns:a14="http://schemas.microsoft.com/office/drawing/2010/main" xmlns:w="http://schemas.openxmlformats.org/wordprocessingml/2006/main" xmlns:w10="urn:schemas-microsoft-com:office:word" xmlns:v="urn:schemas-microsoft-com:vml" xmlns:o="urn:schemas-microsoft-com:office:office" xmlns:mv="urn:schemas-microsoft-com:mac:vml" xmlns:mo="http://schemas.microsoft.com/office/mac/office/2008/main" xmlns="">
+                                  <a14:hiddenFill xmlns="" xmlns:mo="http://schemas.microsoft.com/office/mac/office/2008/main" xmlns:mv="urn:schemas-microsoft-com:mac:vml" xmlns:o="urn:schemas-microsoft-com:office:office" xmlns:v="urn:schemas-microsoft-com:vml" xmlns:w10="urn:schemas-microsoft-com:office:word" xmlns:w="http://schemas.openxmlformats.org/wordprocessingml/2006/main" xmlns:a14="http://schemas.microsoft.com/office/drawing/2010/main">
                                     <a:noFill/>
                                   </a14:hiddenFill>
                                 </a:ext>
@@ -1142,14 +1151,14 @@
                               </a:ln>
                               <a:extLst>
                                 <a:ext uri="{909E8E84-426E-40dd-AFC4-6F175D3DCCD1}">
-                                  <a14:hiddenFill xmlns:a14="http://schemas.microsoft.com/office/drawing/2010/main" xmlns:w="http://schemas.openxmlformats.org/wordprocessingml/2006/main" xmlns:w10="urn:schemas-microsoft-com:office:word" xmlns:v="urn:schemas-microsoft-com:vml" xmlns:o="urn:schemas-microsoft-com:office:office" xmlns:mv="urn:schemas-microsoft-com:mac:vml" xmlns:mo="http://schemas.microsoft.com/office/mac/office/2008/main" xmlns="">
+                                  <a14:hiddenFill xmlns="" xmlns:mo="http://schemas.microsoft.com/office/mac/office/2008/main" xmlns:mv="urn:schemas-microsoft-com:mac:vml" xmlns:o="urn:schemas-microsoft-com:office:office" xmlns:v="urn:schemas-microsoft-com:vml" xmlns:w10="urn:schemas-microsoft-com:office:word" xmlns:w="http://schemas.openxmlformats.org/wordprocessingml/2006/main" xmlns:a14="http://schemas.microsoft.com/office/drawing/2010/main">
                                     <a:solidFill>
                                       <a:srgbClr val="FFFFFF"/>
                                     </a:solidFill>
                                   </a14:hiddenFill>
                                 </a:ext>
                                 <a:ext uri="{91240B29-F687-4f45-9708-019B960494DF}">
-                                  <a14:hiddenLine xmlns:a14="http://schemas.microsoft.com/office/drawing/2010/main" xmlns:w="http://schemas.openxmlformats.org/wordprocessingml/2006/main" xmlns:w10="urn:schemas-microsoft-com:office:word" xmlns:v="urn:schemas-microsoft-com:vml" xmlns:o="urn:schemas-microsoft-com:office:office" xmlns:mv="urn:schemas-microsoft-com:mac:vml" xmlns:mo="http://schemas.microsoft.com/office/mac/office/2008/main" xmlns="" w="9525">
+                                  <a14:hiddenLine xmlns="" xmlns:mo="http://schemas.microsoft.com/office/mac/office/2008/main" xmlns:mv="urn:schemas-microsoft-com:mac:vml" xmlns:o="urn:schemas-microsoft-com:office:office" xmlns:v="urn:schemas-microsoft-com:vml" xmlns:w10="urn:schemas-microsoft-com:office:word" xmlns:w="http://schemas.openxmlformats.org/wordprocessingml/2006/main" xmlns:a14="http://schemas.microsoft.com/office/drawing/2010/main" w="9525">
                                     <a:solidFill>
                                       <a:srgbClr val="000000"/>
                                     </a:solidFill>
@@ -2172,19 +2181,17 @@
       <w:r>
         <w:br w:type="page"/>
       </w:r>
-      <w:bookmarkStart w:id="0" w:name="_GoBack"/>
-      <w:bookmarkEnd w:id="0"/>
     </w:p>
     <w:p>
       <w:pPr>
         <w:pStyle w:val="Heading1"/>
       </w:pPr>
-      <w:bookmarkStart w:id="1" w:name="_Toc476682999"/>
+      <w:bookmarkStart w:id="0" w:name="_Toc476682999"/>
       <w:r>
         <w:lastRenderedPageBreak/>
         <w:t>Overview</w:t>
       </w:r>
-      <w:bookmarkEnd w:id="1"/>
+      <w:bookmarkEnd w:id="0"/>
     </w:p>
     <w:p>
       <w:r>
@@ -2211,11 +2218,11 @@
       <w:pPr>
         <w:pStyle w:val="Heading1"/>
       </w:pPr>
-      <w:bookmarkStart w:id="2" w:name="_Toc476683000"/>
+      <w:bookmarkStart w:id="1" w:name="_Toc476683000"/>
       <w:r>
         <w:t>Hardware interface</w:t>
       </w:r>
-      <w:bookmarkEnd w:id="2"/>
+      <w:bookmarkEnd w:id="1"/>
     </w:p>
     <w:p>
       <w:r>
@@ -2244,34 +2251,34 @@
       <w:pPr>
         <w:pStyle w:val="Heading1"/>
       </w:pPr>
-      <w:bookmarkStart w:id="3" w:name="_Toc476683001"/>
+      <w:bookmarkStart w:id="2" w:name="_Toc476683001"/>
       <w:r>
         <w:t>ID allocation</w:t>
       </w:r>
       <w:r>
         <w:t xml:space="preserve"> by subsystem</w:t>
       </w:r>
-      <w:bookmarkEnd w:id="3"/>
+      <w:bookmarkEnd w:id="2"/>
     </w:p>
     <w:p>
       <w:pPr>
         <w:pStyle w:val="Heading2"/>
       </w:pPr>
-      <w:bookmarkStart w:id="4" w:name="_Toc476683002"/>
+      <w:bookmarkStart w:id="3" w:name="_Toc476683002"/>
       <w:r>
         <w:t>Tractive System Voltage sensors</w:t>
       </w:r>
-      <w:bookmarkEnd w:id="4"/>
+      <w:bookmarkEnd w:id="3"/>
     </w:p>
     <w:p>
       <w:pPr>
         <w:pStyle w:val="Heading3"/>
       </w:pPr>
-      <w:bookmarkStart w:id="5" w:name="_Toc476683003"/>
+      <w:bookmarkStart w:id="4" w:name="_Toc476683003"/>
       <w:r>
         <w:t>IDs</w:t>
       </w:r>
-      <w:bookmarkEnd w:id="5"/>
+      <w:bookmarkEnd w:id="4"/>
     </w:p>
     <w:tbl>
       <w:tblPr>
@@ -5211,29 +5218,29 @@
       <w:pPr>
         <w:pStyle w:val="Heading3"/>
       </w:pPr>
-      <w:bookmarkStart w:id="6" w:name="_Toc476683004"/>
+      <w:bookmarkStart w:id="5" w:name="_Toc476683004"/>
       <w:r>
         <w:t>Data packet formats</w:t>
       </w:r>
-      <w:bookmarkEnd w:id="6"/>
+      <w:bookmarkEnd w:id="5"/>
     </w:p>
     <w:p/>
     <w:tbl>
       <w:tblPr>
         <w:tblStyle w:val="TableGrid"/>
-        <w:tblW w:w="9114" w:type="dxa"/>
+        <w:tblW w:w="10413" w:type="dxa"/>
         <w:tblLook w:val="04A0" w:firstRow="1" w:lastRow="0" w:firstColumn="1" w:lastColumn="0" w:noHBand="0" w:noVBand="1"/>
       </w:tblPr>
       <w:tblGrid>
-        <w:gridCol w:w="923"/>
-        <w:gridCol w:w="1023"/>
-        <w:gridCol w:w="1024"/>
-        <w:gridCol w:w="1024"/>
-        <w:gridCol w:w="1024"/>
-        <w:gridCol w:w="1024"/>
-        <w:gridCol w:w="1024"/>
-        <w:gridCol w:w="1024"/>
-        <w:gridCol w:w="1024"/>
+        <w:gridCol w:w="1011"/>
+        <w:gridCol w:w="1174"/>
+        <w:gridCol w:w="935"/>
+        <w:gridCol w:w="936"/>
+        <w:gridCol w:w="936"/>
+        <w:gridCol w:w="1227"/>
+        <w:gridCol w:w="1398"/>
+        <w:gridCol w:w="1398"/>
+        <w:gridCol w:w="1398"/>
       </w:tblGrid>
       <w:tr>
         <w:trPr>
@@ -5241,7 +5248,7 @@
         </w:trPr>
         <w:tc>
           <w:tcPr>
-            <w:tcW w:w="923" w:type="dxa"/>
+            <w:tcW w:w="1011" w:type="dxa"/>
           </w:tcPr>
           <w:p>
             <w:r>
@@ -5251,17 +5258,17 @@
         </w:tc>
         <w:tc>
           <w:tcPr>
-            <w:tcW w:w="1023" w:type="dxa"/>
-          </w:tcPr>
-          <w:p>
-            <w:r>
-              <w:t>MSB</w:t>
-            </w:r>
-          </w:p>
-        </w:tc>
-        <w:tc>
-          <w:tcPr>
-            <w:tcW w:w="1024" w:type="dxa"/>
+            <w:tcW w:w="1174" w:type="dxa"/>
+          </w:tcPr>
+          <w:p>
+            <w:r>
+              <w:t>Buffer(7)</w:t>
+            </w:r>
+          </w:p>
+        </w:tc>
+        <w:tc>
+          <w:tcPr>
+            <w:tcW w:w="935" w:type="dxa"/>
           </w:tcPr>
           <w:p>
             <w:r>
@@ -5271,7 +5278,7 @@
         </w:tc>
         <w:tc>
           <w:tcPr>
-            <w:tcW w:w="1024" w:type="dxa"/>
+            <w:tcW w:w="936" w:type="dxa"/>
           </w:tcPr>
           <w:p>
             <w:r>
@@ -5281,7 +5288,7 @@
         </w:tc>
         <w:tc>
           <w:tcPr>
-            <w:tcW w:w="1024" w:type="dxa"/>
+            <w:tcW w:w="936" w:type="dxa"/>
           </w:tcPr>
           <w:p>
             <w:r>
@@ -5291,7 +5298,7 @@
         </w:tc>
         <w:tc>
           <w:tcPr>
-            <w:tcW w:w="1024" w:type="dxa"/>
+            <w:tcW w:w="1227" w:type="dxa"/>
           </w:tcPr>
           <w:p>
             <w:r>
@@ -5301,7 +5308,7 @@
         </w:tc>
         <w:tc>
           <w:tcPr>
-            <w:tcW w:w="1024" w:type="dxa"/>
+            <w:tcW w:w="1398" w:type="dxa"/>
           </w:tcPr>
           <w:p>
             <w:r>
@@ -5311,7 +5318,7 @@
         </w:tc>
         <w:tc>
           <w:tcPr>
-            <w:tcW w:w="1024" w:type="dxa"/>
+            <w:tcW w:w="1398" w:type="dxa"/>
           </w:tcPr>
           <w:p>
             <w:r>
@@ -5321,11 +5328,17 @@
         </w:tc>
         <w:tc>
           <w:tcPr>
-            <w:tcW w:w="1024" w:type="dxa"/>
-          </w:tcPr>
-          <w:p>
-            <w:r>
-              <w:t>LSB</w:t>
+            <w:tcW w:w="1398" w:type="dxa"/>
+          </w:tcPr>
+          <w:p>
+            <w:r>
+              <w:t>Buffer(</w:t>
+            </w:r>
+            <w:r>
+              <w:t>0</w:t>
+            </w:r>
+            <w:r>
+              <w:t>)</w:t>
             </w:r>
           </w:p>
         </w:tc>
@@ -5336,7 +5349,7 @@
         </w:trPr>
         <w:tc>
           <w:tcPr>
-            <w:tcW w:w="923" w:type="dxa"/>
+            <w:tcW w:w="1011" w:type="dxa"/>
           </w:tcPr>
           <w:p>
             <w:r>
@@ -5361,51 +5374,55 @@
         </w:tc>
         <w:tc>
           <w:tcPr>
-            <w:tcW w:w="1023" w:type="dxa"/>
+            <w:tcW w:w="1174" w:type="dxa"/>
           </w:tcPr>
           <w:p/>
         </w:tc>
         <w:tc>
           <w:tcPr>
-            <w:tcW w:w="1024" w:type="dxa"/>
+            <w:tcW w:w="935" w:type="dxa"/>
           </w:tcPr>
           <w:p/>
         </w:tc>
         <w:tc>
           <w:tcPr>
-            <w:tcW w:w="1024" w:type="dxa"/>
+            <w:tcW w:w="936" w:type="dxa"/>
           </w:tcPr>
           <w:p/>
         </w:tc>
         <w:tc>
           <w:tcPr>
-            <w:tcW w:w="1024" w:type="dxa"/>
+            <w:tcW w:w="936" w:type="dxa"/>
           </w:tcPr>
           <w:p/>
         </w:tc>
         <w:tc>
           <w:tcPr>
-            <w:tcW w:w="1024" w:type="dxa"/>
+            <w:tcW w:w="1227" w:type="dxa"/>
           </w:tcPr>
           <w:p/>
         </w:tc>
         <w:tc>
           <w:tcPr>
-            <w:tcW w:w="1024" w:type="dxa"/>
+            <w:tcW w:w="1398" w:type="dxa"/>
           </w:tcPr>
           <w:p/>
         </w:tc>
         <w:tc>
           <w:tcPr>
-            <w:tcW w:w="1024" w:type="dxa"/>
+            <w:tcW w:w="1398" w:type="dxa"/>
           </w:tcPr>
           <w:p/>
         </w:tc>
         <w:tc>
           <w:tcPr>
-            <w:tcW w:w="1024" w:type="dxa"/>
-          </w:tcPr>
-          <w:p/>
+            <w:tcW w:w="1398" w:type="dxa"/>
+          </w:tcPr>
+          <w:p>
+            <w:r>
+              <w:t>Pack state</w:t>
+            </w:r>
+          </w:p>
         </w:tc>
       </w:tr>
       <w:tr>
@@ -5414,7 +5431,7 @@
         </w:trPr>
         <w:tc>
           <w:tcPr>
-            <w:tcW w:w="923" w:type="dxa"/>
+            <w:tcW w:w="1011" w:type="dxa"/>
           </w:tcPr>
           <w:p>
             <w:r>
@@ -5440,51 +5457,85 @@
         </w:tc>
         <w:tc>
           <w:tcPr>
-            <w:tcW w:w="1023" w:type="dxa"/>
+            <w:tcW w:w="1174" w:type="dxa"/>
           </w:tcPr>
           <w:p/>
         </w:tc>
         <w:tc>
           <w:tcPr>
-            <w:tcW w:w="1024" w:type="dxa"/>
+            <w:tcW w:w="935" w:type="dxa"/>
           </w:tcPr>
           <w:p/>
         </w:tc>
         <w:tc>
           <w:tcPr>
-            <w:tcW w:w="1024" w:type="dxa"/>
+            <w:tcW w:w="936" w:type="dxa"/>
           </w:tcPr>
           <w:p/>
         </w:tc>
         <w:tc>
           <w:tcPr>
-            <w:tcW w:w="1024" w:type="dxa"/>
+            <w:tcW w:w="936" w:type="dxa"/>
           </w:tcPr>
           <w:p/>
         </w:tc>
         <w:tc>
           <w:tcPr>
-            <w:tcW w:w="1024" w:type="dxa"/>
+            <w:tcW w:w="1227" w:type="dxa"/>
           </w:tcPr>
           <w:p/>
         </w:tc>
         <w:tc>
           <w:tcPr>
-            <w:tcW w:w="1024" w:type="dxa"/>
+            <w:tcW w:w="1398" w:type="dxa"/>
           </w:tcPr>
           <w:p/>
         </w:tc>
         <w:tc>
           <w:tcPr>
-            <w:tcW w:w="1024" w:type="dxa"/>
-          </w:tcPr>
-          <w:p/>
-        </w:tc>
-        <w:tc>
-          <w:tcPr>
-            <w:tcW w:w="1024" w:type="dxa"/>
-          </w:tcPr>
-          <w:p/>
+            <w:tcW w:w="1398" w:type="dxa"/>
+          </w:tcPr>
+          <w:p>
+            <w:r>
+              <w:t>Pack voltage</w:t>
+            </w:r>
+          </w:p>
+          <w:p>
+            <w:r>
+              <w:t>[</w:t>
+            </w:r>
+            <w:r>
+              <w:t>15:8</w:t>
+            </w:r>
+            <w:r>
+              <w:t>]</w:t>
+            </w:r>
+          </w:p>
+          <w:p>
+            <w:r>
+              <w:t>(Volts)</w:t>
+            </w:r>
+          </w:p>
+        </w:tc>
+        <w:tc>
+          <w:tcPr>
+            <w:tcW w:w="1398" w:type="dxa"/>
+          </w:tcPr>
+          <w:p>
+            <w:r>
+              <w:t>Pack voltage</w:t>
+            </w:r>
+          </w:p>
+          <w:p>
+            <w:r>
+              <w:t>[7:0]</w:t>
+            </w:r>
+          </w:p>
+          <w:p>
+            <w:r>
+              <w:t>(Volts)</w:t>
+            </w:r>
+          </w:p>
         </w:tc>
       </w:tr>
       <w:tr>
@@ -5493,7 +5544,7 @@
         </w:trPr>
         <w:tc>
           <w:tcPr>
-            <w:tcW w:w="923" w:type="dxa"/>
+            <w:tcW w:w="1011" w:type="dxa"/>
           </w:tcPr>
           <w:p>
             <w:r>
@@ -5518,81 +5569,816 @@
         </w:tc>
         <w:tc>
           <w:tcPr>
-            <w:tcW w:w="1023" w:type="dxa"/>
-          </w:tcPr>
-          <w:p>
-            <w:r>
-              <w:t>Current (Amps)</w:t>
-            </w:r>
-          </w:p>
-        </w:tc>
-        <w:tc>
-          <w:tcPr>
-            <w:tcW w:w="1024" w:type="dxa"/>
-          </w:tcPr>
-          <w:p>
-            <w:r>
-              <w:t>Current (Amps)</w:t>
-            </w:r>
-          </w:p>
-        </w:tc>
-        <w:tc>
-          <w:tcPr>
-            <w:tcW w:w="1024" w:type="dxa"/>
-          </w:tcPr>
-          <w:p>
-            <w:r>
-              <w:t>Current (Amps)</w:t>
-            </w:r>
-          </w:p>
-        </w:tc>
-        <w:tc>
-          <w:tcPr>
-            <w:tcW w:w="1024" w:type="dxa"/>
-          </w:tcPr>
-          <w:p>
-            <w:r>
-              <w:t>Current (Amps)</w:t>
-            </w:r>
-          </w:p>
-        </w:tc>
-        <w:tc>
-          <w:tcPr>
-            <w:tcW w:w="1024" w:type="dxa"/>
-          </w:tcPr>
-          <w:p>
-            <w:r>
-              <w:t>Current (Amps)</w:t>
-            </w:r>
-          </w:p>
-        </w:tc>
-        <w:tc>
-          <w:tcPr>
-            <w:tcW w:w="1024" w:type="dxa"/>
-          </w:tcPr>
-          <w:p>
-            <w:r>
-              <w:t>Current (Amps)</w:t>
-            </w:r>
-          </w:p>
-        </w:tc>
-        <w:tc>
-          <w:tcPr>
-            <w:tcW w:w="1024" w:type="dxa"/>
-          </w:tcPr>
-          <w:p>
-            <w:r>
-              <w:t>Current (Amps)</w:t>
-            </w:r>
-          </w:p>
-        </w:tc>
-        <w:tc>
-          <w:tcPr>
-            <w:tcW w:w="1024" w:type="dxa"/>
-          </w:tcPr>
-          <w:p>
-            <w:r>
-              <w:t>Current (Amps)</w:t>
+            <w:tcW w:w="1174" w:type="dxa"/>
+          </w:tcPr>
+          <w:p/>
+        </w:tc>
+        <w:tc>
+          <w:tcPr>
+            <w:tcW w:w="935" w:type="dxa"/>
+          </w:tcPr>
+          <w:p/>
+        </w:tc>
+        <w:tc>
+          <w:tcPr>
+            <w:tcW w:w="936" w:type="dxa"/>
+          </w:tcPr>
+          <w:p/>
+        </w:tc>
+        <w:tc>
+          <w:tcPr>
+            <w:tcW w:w="936" w:type="dxa"/>
+          </w:tcPr>
+          <w:p/>
+        </w:tc>
+        <w:tc>
+          <w:tcPr>
+            <w:tcW w:w="1227" w:type="dxa"/>
+          </w:tcPr>
+          <w:p>
+            <w:r>
+              <w:t xml:space="preserve">Pack </w:t>
+            </w:r>
+            <w:r>
+              <w:t xml:space="preserve">Current </w:t>
+            </w:r>
+            <w:r>
+              <w:t xml:space="preserve">[31:24] </w:t>
+            </w:r>
+            <w:r>
+              <w:t>(Amps)</w:t>
+            </w:r>
+          </w:p>
+        </w:tc>
+        <w:tc>
+          <w:tcPr>
+            <w:tcW w:w="1398" w:type="dxa"/>
+          </w:tcPr>
+          <w:p>
+            <w:r>
+              <w:t xml:space="preserve">Pack </w:t>
+            </w:r>
+            <w:r>
+              <w:t xml:space="preserve">Current </w:t>
+            </w:r>
+          </w:p>
+          <w:p>
+            <w:r>
+              <w:t>[</w:t>
+            </w:r>
+            <w:r>
+              <w:t>23:16</w:t>
+            </w:r>
+            <w:r>
+              <w:t xml:space="preserve">] </w:t>
+            </w:r>
+            <w:r>
+              <w:t>(Amps)</w:t>
+            </w:r>
+          </w:p>
+        </w:tc>
+        <w:tc>
+          <w:tcPr>
+            <w:tcW w:w="1398" w:type="dxa"/>
+          </w:tcPr>
+          <w:p>
+            <w:r>
+              <w:t xml:space="preserve">Pack </w:t>
+            </w:r>
+            <w:r>
+              <w:t xml:space="preserve">Current </w:t>
+            </w:r>
+          </w:p>
+          <w:p>
+            <w:r>
+              <w:t>[</w:t>
+            </w:r>
+            <w:r>
+              <w:t>15</w:t>
+            </w:r>
+            <w:r>
+              <w:t>:</w:t>
+            </w:r>
+            <w:r>
+              <w:t>8</w:t>
+            </w:r>
+            <w:r>
+              <w:t xml:space="preserve">] </w:t>
+            </w:r>
+            <w:r>
+              <w:t>(Amps)</w:t>
+            </w:r>
+          </w:p>
+        </w:tc>
+        <w:tc>
+          <w:tcPr>
+            <w:tcW w:w="1398" w:type="dxa"/>
+          </w:tcPr>
+          <w:p>
+            <w:r>
+              <w:t xml:space="preserve">Pack </w:t>
+            </w:r>
+            <w:r>
+              <w:t xml:space="preserve">Current </w:t>
+            </w:r>
+          </w:p>
+          <w:p>
+            <w:r>
+              <w:t>[</w:t>
+            </w:r>
+            <w:r>
+              <w:t>7</w:t>
+            </w:r>
+            <w:r>
+              <w:t>:</w:t>
+            </w:r>
+            <w:r>
+              <w:t>0</w:t>
+            </w:r>
+            <w:r>
+              <w:t xml:space="preserve">] </w:t>
+            </w:r>
+            <w:r>
+              <w:t>(Amps)</w:t>
+            </w:r>
+          </w:p>
+        </w:tc>
+      </w:tr>
+      <w:tr>
+        <w:trPr>
+          <w:trHeight w:val="1156"/>
+        </w:trPr>
+        <w:tc>
+          <w:tcPr>
+            <w:tcW w:w="1011" w:type="dxa"/>
+          </w:tcPr>
+          <w:p>
+            <w:r>
+              <w:t>0x104</w:t>
+            </w:r>
+          </w:p>
+          <w:p>
+            <w:r>
+              <w:t>0x2</w:t>
+            </w:r>
+            <w:r>
+              <w:t>04</w:t>
+            </w:r>
+          </w:p>
+          <w:p>
+            <w:r>
+              <w:t>0x3</w:t>
+            </w:r>
+            <w:r>
+              <w:t>04</w:t>
+            </w:r>
+          </w:p>
+          <w:p>
+            <w:r>
+              <w:t>0x4</w:t>
+            </w:r>
+            <w:r>
+              <w:t>04</w:t>
+            </w:r>
+          </w:p>
+        </w:tc>
+        <w:tc>
+          <w:tcPr>
+            <w:tcW w:w="1174" w:type="dxa"/>
+          </w:tcPr>
+          <w:p/>
+        </w:tc>
+        <w:tc>
+          <w:tcPr>
+            <w:tcW w:w="935" w:type="dxa"/>
+          </w:tcPr>
+          <w:p/>
+        </w:tc>
+        <w:tc>
+          <w:tcPr>
+            <w:tcW w:w="936" w:type="dxa"/>
+          </w:tcPr>
+          <w:p/>
+        </w:tc>
+        <w:tc>
+          <w:tcPr>
+            <w:tcW w:w="936" w:type="dxa"/>
+          </w:tcPr>
+          <w:p/>
+        </w:tc>
+        <w:tc>
+          <w:tcPr>
+            <w:tcW w:w="1227" w:type="dxa"/>
+          </w:tcPr>
+          <w:p>
+            <w:r>
+              <w:t>Pack coulombs [31:24]</w:t>
+            </w:r>
+          </w:p>
+          <w:p>
+            <w:r>
+              <w:t>(</w:t>
+            </w:r>
+            <w:r>
+              <w:rPr>
+                <w:sz w:val="20"/>
+                <w:szCs w:val="20"/>
+              </w:rPr>
+              <w:t>coulombs</w:t>
+            </w:r>
+            <w:r>
+              <w:t>)</w:t>
+            </w:r>
+          </w:p>
+        </w:tc>
+        <w:tc>
+          <w:tcPr>
+            <w:tcW w:w="1398" w:type="dxa"/>
+          </w:tcPr>
+          <w:p>
+            <w:r>
+              <w:t>Pack coulombs [23:16]</w:t>
+            </w:r>
+          </w:p>
+          <w:p>
+            <w:r>
+              <w:t>(</w:t>
+            </w:r>
+            <w:r>
+              <w:rPr>
+                <w:sz w:val="20"/>
+                <w:szCs w:val="20"/>
+              </w:rPr>
+              <w:t>coulombs</w:t>
+            </w:r>
+            <w:r>
+              <w:t>)</w:t>
+            </w:r>
+          </w:p>
+        </w:tc>
+        <w:tc>
+          <w:tcPr>
+            <w:tcW w:w="1398" w:type="dxa"/>
+          </w:tcPr>
+          <w:p>
+            <w:r>
+              <w:t>Pack coulombs [15:8]</w:t>
+            </w:r>
+          </w:p>
+          <w:p>
+            <w:r>
+              <w:t>(</w:t>
+            </w:r>
+            <w:r>
+              <w:rPr>
+                <w:sz w:val="20"/>
+                <w:szCs w:val="20"/>
+              </w:rPr>
+              <w:t>coulombs</w:t>
+            </w:r>
+            <w:r>
+              <w:t>)</w:t>
+            </w:r>
+          </w:p>
+        </w:tc>
+        <w:tc>
+          <w:tcPr>
+            <w:tcW w:w="1398" w:type="dxa"/>
+          </w:tcPr>
+          <w:p>
+            <w:r>
+              <w:t>Pack coulombs [7:0]</w:t>
+            </w:r>
+          </w:p>
+          <w:p>
+            <w:r>
+              <w:t>(</w:t>
+            </w:r>
+            <w:r>
+              <w:rPr>
+                <w:sz w:val="20"/>
+                <w:szCs w:val="20"/>
+              </w:rPr>
+              <w:t>coulombs</w:t>
+            </w:r>
+            <w:r>
+              <w:t>)</w:t>
+            </w:r>
+          </w:p>
+        </w:tc>
+      </w:tr>
+      <w:tr>
+        <w:trPr>
+          <w:trHeight w:val="2357"/>
+        </w:trPr>
+        <w:tc>
+          <w:tcPr>
+            <w:tcW w:w="1011" w:type="dxa"/>
+          </w:tcPr>
+          <w:p>
+            <w:r>
+              <w:t>[</w:t>
+            </w:r>
+            <w:r>
+              <w:t>0x11</w:t>
+            </w:r>
+            <w:r>
+              <w:t>0</w:t>
+            </w:r>
+            <w:r>
+              <w:t>:</w:t>
+            </w:r>
+          </w:p>
+          <w:p>
+            <w:r>
+              <w:t>0x11</w:t>
+            </w:r>
+            <w:r>
+              <w:t>6</w:t>
+            </w:r>
+            <w:r>
+              <w:t>]</w:t>
+            </w:r>
+          </w:p>
+          <w:p>
+            <w:r>
+              <w:t>[</w:t>
+            </w:r>
+            <w:r>
+              <w:t>0x2</w:t>
+            </w:r>
+            <w:r>
+              <w:t>1</w:t>
+            </w:r>
+            <w:r>
+              <w:t>0</w:t>
+            </w:r>
+            <w:r>
+              <w:t>:</w:t>
+            </w:r>
+          </w:p>
+          <w:p>
+            <w:r>
+              <w:t>0x2</w:t>
+            </w:r>
+            <w:r>
+              <w:t>1</w:t>
+            </w:r>
+            <w:r>
+              <w:t>6</w:t>
+            </w:r>
+            <w:r>
+              <w:t>]</w:t>
+            </w:r>
+          </w:p>
+          <w:p>
+            <w:r>
+              <w:t>[</w:t>
+            </w:r>
+            <w:r>
+              <w:t>0x3</w:t>
+            </w:r>
+            <w:r>
+              <w:t>1</w:t>
+            </w:r>
+            <w:r>
+              <w:t>0</w:t>
+            </w:r>
+            <w:r>
+              <w:t>:</w:t>
+            </w:r>
+          </w:p>
+          <w:p>
+            <w:r>
+              <w:t>0x3</w:t>
+            </w:r>
+            <w:r>
+              <w:t>1</w:t>
+            </w:r>
+            <w:r>
+              <w:t>6</w:t>
+            </w:r>
+            <w:r>
+              <w:t>]</w:t>
+            </w:r>
+          </w:p>
+          <w:p>
+            <w:r>
+              <w:t>[</w:t>
+            </w:r>
+            <w:r>
+              <w:t>0x4</w:t>
+            </w:r>
+            <w:r>
+              <w:t>1</w:t>
+            </w:r>
+            <w:r>
+              <w:t>0</w:t>
+            </w:r>
+            <w:r>
+              <w:t>:</w:t>
+            </w:r>
+          </w:p>
+          <w:p>
+            <w:r>
+              <w:t>0x4</w:t>
+            </w:r>
+            <w:r>
+              <w:t>1</w:t>
+            </w:r>
+            <w:r>
+              <w:t>6</w:t>
+            </w:r>
+            <w:r>
+              <w:t>]</w:t>
+            </w:r>
+          </w:p>
+        </w:tc>
+        <w:tc>
+          <w:tcPr>
+            <w:tcW w:w="1174" w:type="dxa"/>
+          </w:tcPr>
+          <w:p/>
+        </w:tc>
+        <w:tc>
+          <w:tcPr>
+            <w:tcW w:w="935" w:type="dxa"/>
+          </w:tcPr>
+          <w:p/>
+        </w:tc>
+        <w:tc>
+          <w:tcPr>
+            <w:tcW w:w="936" w:type="dxa"/>
+          </w:tcPr>
+          <w:p/>
+        </w:tc>
+        <w:tc>
+          <w:tcPr>
+            <w:tcW w:w="936" w:type="dxa"/>
+          </w:tcPr>
+          <w:p/>
+        </w:tc>
+        <w:tc>
+          <w:tcPr>
+            <w:tcW w:w="1227" w:type="dxa"/>
+          </w:tcPr>
+          <w:p/>
+        </w:tc>
+        <w:tc>
+          <w:tcPr>
+            <w:tcW w:w="1398" w:type="dxa"/>
+          </w:tcPr>
+          <w:p/>
+        </w:tc>
+        <w:tc>
+          <w:tcPr>
+            <w:tcW w:w="1398" w:type="dxa"/>
+          </w:tcPr>
+          <w:p/>
+        </w:tc>
+        <w:tc>
+          <w:tcPr>
+            <w:tcW w:w="1398" w:type="dxa"/>
+          </w:tcPr>
+          <w:p>
+            <w:r>
+              <w:t>Cell State</w:t>
+            </w:r>
+          </w:p>
+        </w:tc>
+      </w:tr>
+      <w:tr>
+        <w:trPr>
+          <w:trHeight w:val="2357"/>
+        </w:trPr>
+        <w:tc>
+          <w:tcPr>
+            <w:tcW w:w="1011" w:type="dxa"/>
+          </w:tcPr>
+          <w:p>
+            <w:r>
+              <w:t>[0x120:</w:t>
+            </w:r>
+          </w:p>
+          <w:p>
+            <w:r>
+              <w:t>0x126]</w:t>
+            </w:r>
+          </w:p>
+          <w:p>
+            <w:r>
+              <w:t>[0x22</w:t>
+            </w:r>
+            <w:r>
+              <w:t>0</w:t>
+            </w:r>
+            <w:r>
+              <w:t>:</w:t>
+            </w:r>
+          </w:p>
+          <w:p>
+            <w:r>
+              <w:t>0x22</w:t>
+            </w:r>
+            <w:r>
+              <w:t>6</w:t>
+            </w:r>
+            <w:r>
+              <w:t>]</w:t>
+            </w:r>
+          </w:p>
+          <w:p>
+            <w:r>
+              <w:t>[0x32</w:t>
+            </w:r>
+            <w:r>
+              <w:t>0</w:t>
+            </w:r>
+            <w:r>
+              <w:t>:</w:t>
+            </w:r>
+          </w:p>
+          <w:p>
+            <w:r>
+              <w:t>0x32</w:t>
+            </w:r>
+            <w:r>
+              <w:t>6</w:t>
+            </w:r>
+            <w:r>
+              <w:t>]</w:t>
+            </w:r>
+          </w:p>
+          <w:p>
+            <w:r>
+              <w:t>[0x42</w:t>
+            </w:r>
+            <w:r>
+              <w:t>0</w:t>
+            </w:r>
+            <w:r>
+              <w:t>:</w:t>
+            </w:r>
+          </w:p>
+          <w:p>
+            <w:r>
+              <w:t>0x42</w:t>
+            </w:r>
+            <w:r>
+              <w:t>6</w:t>
+            </w:r>
+            <w:r>
+              <w:t>]</w:t>
+            </w:r>
+          </w:p>
+        </w:tc>
+        <w:tc>
+          <w:tcPr>
+            <w:tcW w:w="1174" w:type="dxa"/>
+          </w:tcPr>
+          <w:p/>
+        </w:tc>
+        <w:tc>
+          <w:tcPr>
+            <w:tcW w:w="935" w:type="dxa"/>
+          </w:tcPr>
+          <w:p/>
+        </w:tc>
+        <w:tc>
+          <w:tcPr>
+            <w:tcW w:w="936" w:type="dxa"/>
+          </w:tcPr>
+          <w:p/>
+        </w:tc>
+        <w:tc>
+          <w:tcPr>
+            <w:tcW w:w="936" w:type="dxa"/>
+          </w:tcPr>
+          <w:p/>
+        </w:tc>
+        <w:tc>
+          <w:tcPr>
+            <w:tcW w:w="1227" w:type="dxa"/>
+          </w:tcPr>
+          <w:p/>
+        </w:tc>
+        <w:tc>
+          <w:tcPr>
+            <w:tcW w:w="1398" w:type="dxa"/>
+          </w:tcPr>
+          <w:p/>
+        </w:tc>
+        <w:tc>
+          <w:tcPr>
+            <w:tcW w:w="1398" w:type="dxa"/>
+          </w:tcPr>
+          <w:p>
+            <w:r>
+              <w:t>Cell Voltage</w:t>
+            </w:r>
+            <w:r>
+              <w:t xml:space="preserve"> [15:8</w:t>
+            </w:r>
+            <w:r>
+              <w:t>]</w:t>
+            </w:r>
+          </w:p>
+          <w:p>
+            <w:r>
+              <w:t>(Volts)</w:t>
+            </w:r>
+          </w:p>
+        </w:tc>
+        <w:tc>
+          <w:tcPr>
+            <w:tcW w:w="1398" w:type="dxa"/>
+          </w:tcPr>
+          <w:p>
+            <w:r>
+              <w:t>Cell Voltage [7:0]</w:t>
+            </w:r>
+          </w:p>
+          <w:p>
+            <w:r>
+              <w:t>(Volts)</w:t>
+            </w:r>
+          </w:p>
+        </w:tc>
+      </w:tr>
+      <w:tr>
+        <w:trPr>
+          <w:trHeight w:val="2357"/>
+        </w:trPr>
+        <w:tc>
+          <w:tcPr>
+            <w:tcW w:w="1011" w:type="dxa"/>
+          </w:tcPr>
+          <w:p>
+            <w:r>
+              <w:t>[0x1</w:t>
+            </w:r>
+            <w:r>
+              <w:t>3</w:t>
+            </w:r>
+            <w:r>
+              <w:t>0:</w:t>
+            </w:r>
+          </w:p>
+          <w:p>
+            <w:r>
+              <w:t>0x13</w:t>
+            </w:r>
+            <w:r>
+              <w:t>6]</w:t>
+            </w:r>
+          </w:p>
+          <w:p>
+            <w:r>
+              <w:t>[0x2</w:t>
+            </w:r>
+            <w:r>
+              <w:t>3</w:t>
+            </w:r>
+            <w:r>
+              <w:t>0:</w:t>
+            </w:r>
+          </w:p>
+          <w:p>
+            <w:r>
+              <w:t>0x2</w:t>
+            </w:r>
+            <w:r>
+              <w:t>3</w:t>
+            </w:r>
+            <w:r>
+              <w:t>6]</w:t>
+            </w:r>
+          </w:p>
+          <w:p>
+            <w:r>
+              <w:t>[0x3</w:t>
+            </w:r>
+            <w:r>
+              <w:t>3</w:t>
+            </w:r>
+            <w:r>
+              <w:t>0:</w:t>
+            </w:r>
+          </w:p>
+          <w:p>
+            <w:r>
+              <w:t>0x3</w:t>
+            </w:r>
+            <w:r>
+              <w:t>3</w:t>
+            </w:r>
+            <w:r>
+              <w:t>6]</w:t>
+            </w:r>
+          </w:p>
+          <w:p>
+            <w:r>
+              <w:t>[0x4</w:t>
+            </w:r>
+            <w:r>
+              <w:t>3</w:t>
+            </w:r>
+            <w:r>
+              <w:t>0:</w:t>
+            </w:r>
+          </w:p>
+          <w:p>
+            <w:r>
+              <w:t>0x4</w:t>
+            </w:r>
+            <w:r>
+              <w:t>3</w:t>
+            </w:r>
+            <w:r>
+              <w:t>6]</w:t>
+            </w:r>
+          </w:p>
+        </w:tc>
+        <w:tc>
+          <w:tcPr>
+            <w:tcW w:w="1174" w:type="dxa"/>
+          </w:tcPr>
+          <w:p/>
+        </w:tc>
+        <w:tc>
+          <w:tcPr>
+            <w:tcW w:w="935" w:type="dxa"/>
+          </w:tcPr>
+          <w:p/>
+        </w:tc>
+        <w:tc>
+          <w:tcPr>
+            <w:tcW w:w="936" w:type="dxa"/>
+          </w:tcPr>
+          <w:p/>
+        </w:tc>
+        <w:tc>
+          <w:tcPr>
+            <w:tcW w:w="936" w:type="dxa"/>
+          </w:tcPr>
+          <w:p/>
+        </w:tc>
+        <w:tc>
+          <w:tcPr>
+            <w:tcW w:w="1227" w:type="dxa"/>
+          </w:tcPr>
+          <w:p/>
+        </w:tc>
+        <w:tc>
+          <w:tcPr>
+            <w:tcW w:w="1398" w:type="dxa"/>
+          </w:tcPr>
+          <w:p/>
+        </w:tc>
+        <w:tc>
+          <w:tcPr>
+            <w:tcW w:w="1398" w:type="dxa"/>
+          </w:tcPr>
+          <w:p>
+            <w:r>
+              <w:t xml:space="preserve">Cell </w:t>
+            </w:r>
+            <w:r>
+              <w:t>Temp [15:8</w:t>
+            </w:r>
+            <w:r>
+              <w:t>]</w:t>
+            </w:r>
+          </w:p>
+          <w:p>
+            <w:r>
+              <w:t>(</w:t>
+            </w:r>
+            <w:r>
+              <w:t>°C</w:t>
+            </w:r>
+            <w:r>
+              <w:t>)</w:t>
+            </w:r>
+          </w:p>
+        </w:tc>
+        <w:tc>
+          <w:tcPr>
+            <w:tcW w:w="1398" w:type="dxa"/>
+          </w:tcPr>
+          <w:p>
+            <w:r>
+              <w:t>Cell Temp [7:0]</w:t>
+            </w:r>
+          </w:p>
+          <w:p>
+            <w:r>
+              <w:t>(°C</w:t>
+            </w:r>
+            <w:bookmarkStart w:id="6" w:name="_GoBack"/>
+            <w:bookmarkEnd w:id="6"/>
+            <w:r>
+              <w:t>)</w:t>
             </w:r>
           </w:p>
         </w:tc>
@@ -5736,6 +6522,7 @@
           </w:tcPr>
           <w:p>
             <w:r>
+              <w:lastRenderedPageBreak/>
               <w:t>0x074</w:t>
             </w:r>
           </w:p>
@@ -5980,7 +6767,7 @@
           <v:shape id="_x0000_i1025" type="#_x0000_t75" style="width:6in;height:84.75pt" o:ole="">
             <v:imagedata r:id="rId6" o:title=""/>
           </v:shape>
-          <o:OLEObject Type="Embed" ProgID="Visio.Drawing.15" ShapeID="_x0000_i1025" DrawAspect="Content" ObjectID="_1550424850" r:id="rId7"/>
+          <o:OLEObject Type="Embed" ProgID="Visio.Drawing.15" ShapeID="_x0000_i1025" DrawAspect="Content" ObjectID="_1550428833" r:id="rId7"/>
         </w:object>
       </w:r>
     </w:p>
@@ -5992,14 +6779,27 @@
       <w:r>
         <w:t xml:space="preserve">Figure </w:t>
       </w:r>
-      <w:fldSimple w:instr=" SEQ Figure \* ARABIC ">
-        <w:r>
-          <w:rPr>
-            <w:noProof/>
-          </w:rPr>
-          <w:t>1</w:t>
-        </w:r>
-      </w:fldSimple>
+      <w:r>
+        <w:fldChar w:fldCharType="begin"/>
+      </w:r>
+      <w:r>
+        <w:instrText xml:space="preserve"> SEQ Figure \* ARABIC </w:instrText>
+      </w:r>
+      <w:r>
+        <w:fldChar w:fldCharType="separate"/>
+      </w:r>
+      <w:r>
+        <w:rPr>
+          <w:noProof/>
+        </w:rPr>
+        <w:t>1</w:t>
+      </w:r>
+      <w:r>
+        <w:rPr>
+          <w:noProof/>
+        </w:rPr>
+        <w:fldChar w:fldCharType="end"/>
+      </w:r>
       <w:r>
         <w:t xml:space="preserve"> - 6 pin connector</w:t>
       </w:r>
@@ -6020,7 +6820,7 @@
           <v:shape id="_x0000_i1026" type="#_x0000_t75" style="width:6in;height:87.75pt" o:ole="">
             <v:imagedata r:id="rId8" o:title=""/>
           </v:shape>
-          <o:OLEObject Type="Embed" ProgID="Visio.Drawing.15" ShapeID="_x0000_i1026" DrawAspect="Content" ObjectID="_1550424851" r:id="rId9"/>
+          <o:OLEObject Type="Embed" ProgID="Visio.Drawing.15" ShapeID="_x0000_i1026" DrawAspect="Content" ObjectID="_1550428834" r:id="rId9"/>
         </w:object>
       </w:r>
     </w:p>
@@ -7250,7 +8050,7 @@
 </file>
 
 <file path=customXml/itemProps2.xml><?xml version="1.0" encoding="utf-8"?>
-<ds:datastoreItem xmlns:ds="http://schemas.openxmlformats.org/officeDocument/2006/customXml" ds:itemID="{984836A5-BF73-4163-B734-ABB9FF7F334C}">
+<ds:datastoreItem xmlns:ds="http://schemas.openxmlformats.org/officeDocument/2006/customXml" ds:itemID="{39FB79DE-1FF4-487E-86FE-CCF11108367B}">
   <ds:schemaRefs>
     <ds:schemaRef ds:uri="http://schemas.openxmlformats.org/officeDocument/2006/bibliography"/>
   </ds:schemaRefs>

</xml_diff>